<commit_message>
Jour 2 Sprint 1
</commit_message>
<xml_diff>
--- a/Rapport_Activite.docx
+++ b/Rapport_Activite.docx
@@ -1,6 +1,6 @@
 
 <file path=word/document.xml><?xml version="1.0" encoding="utf-8"?>
-<w:document xmlns:wpc="http://schemas.microsoft.com/office/word/2010/wordprocessingCanvas" xmlns:cx="http://schemas.microsoft.com/office/drawing/2014/chartex" xmlns:cx1="http://schemas.microsoft.com/office/drawing/2015/9/8/chartex" xmlns:cx2="http://schemas.microsoft.com/office/drawing/2015/10/21/chartex" xmlns:cx3="http://schemas.microsoft.com/office/drawing/2016/5/9/chartex" xmlns:cx4="http://schemas.microsoft.com/office/drawing/2016/5/10/chartex" xmlns:cx5="http://schemas.microsoft.com/office/drawing/2016/5/11/chartex" xmlns:cx6="http://schemas.microsoft.com/office/drawing/2016/5/12/chartex" xmlns:cx7="http://schemas.microsoft.com/office/drawing/2016/5/13/chartex" xmlns:cx8="http://schemas.microsoft.com/office/drawing/2016/5/14/chartex" xmlns:mc="http://schemas.openxmlformats.org/markup-compatibility/2006" xmlns:aink="http://schemas.microsoft.com/office/drawing/2016/ink" xmlns:am3d="http://schemas.microsoft.com/office/drawing/2017/model3d" xmlns:o="urn:schemas-microsoft-com:office:office" xmlns:oel="http://schemas.microsoft.com/office/2019/extlst" xmlns:r="http://schemas.openxmlformats.org/officeDocument/2006/relationships" xmlns:m="http://schemas.openxmlformats.org/officeDocument/2006/math" xmlns:v="urn:schemas-microsoft-com:vml" xmlns:wp14="http://schemas.microsoft.com/office/word/2010/wordprocessingDrawing" xmlns:wp="http://schemas.openxmlformats.org/drawingml/2006/wordprocessingDrawing" xmlns:w10="urn:schemas-microsoft-com:office:word" xmlns:w="http://schemas.openxmlformats.org/wordprocessingml/2006/main" xmlns:w14="http://schemas.microsoft.com/office/word/2010/wordml" xmlns:w15="http://schemas.microsoft.com/office/word/2012/wordml" xmlns:w16cex="http://schemas.microsoft.com/office/word/2018/wordml/cex" xmlns:w16cid="http://schemas.microsoft.com/office/word/2016/wordml/cid" xmlns:w16="http://schemas.microsoft.com/office/word/2018/wordml" xmlns:w16du="http://schemas.microsoft.com/office/word/2023/wordml/word16du" xmlns:w16sdtdh="http://schemas.microsoft.com/office/word/2020/wordml/sdtdatahash" xmlns:w16se="http://schemas.microsoft.com/office/word/2015/wordml/symex" xmlns:wpg="http://schemas.microsoft.com/office/word/2010/wordprocessingGroup" xmlns:wpi="http://schemas.microsoft.com/office/word/2010/wordprocessingInk" xmlns:wne="http://schemas.microsoft.com/office/word/2006/wordml" xmlns:wps="http://schemas.microsoft.com/office/word/2010/wordprocessingShape" mc:Ignorable="w14 w15 w16se w16cid w16 w16cex w16sdtdh w16du wp14">
+<w:document xmlns:wpc="http://schemas.microsoft.com/office/word/2010/wordprocessingCanvas" xmlns:cx="http://schemas.microsoft.com/office/drawing/2014/chartex" xmlns:cx1="http://schemas.microsoft.com/office/drawing/2015/9/8/chartex" xmlns:cx2="http://schemas.microsoft.com/office/drawing/2015/10/21/chartex" xmlns:cx3="http://schemas.microsoft.com/office/drawing/2016/5/9/chartex" xmlns:cx4="http://schemas.microsoft.com/office/drawing/2016/5/10/chartex" xmlns:cx5="http://schemas.microsoft.com/office/drawing/2016/5/11/chartex" xmlns:cx6="http://schemas.microsoft.com/office/drawing/2016/5/12/chartex" xmlns:cx7="http://schemas.microsoft.com/office/drawing/2016/5/13/chartex" xmlns:cx8="http://schemas.microsoft.com/office/drawing/2016/5/14/chartex" xmlns:mc="http://schemas.openxmlformats.org/markup-compatibility/2006" xmlns:aink="http://schemas.microsoft.com/office/drawing/2016/ink" xmlns:am3d="http://schemas.microsoft.com/office/drawing/2017/model3d" xmlns:o="urn:schemas-microsoft-com:office:office" xmlns:oel="http://schemas.microsoft.com/office/2019/extlst" xmlns:r="http://schemas.openxmlformats.org/officeDocument/2006/relationships" xmlns:m="http://schemas.openxmlformats.org/officeDocument/2006/math" xmlns:v="urn:schemas-microsoft-com:vml" xmlns:wp14="http://schemas.microsoft.com/office/word/2010/wordprocessingDrawing" xmlns:wp="http://schemas.openxmlformats.org/drawingml/2006/wordprocessingDrawing" xmlns:w10="urn:schemas-microsoft-com:office:word" xmlns:w="http://schemas.openxmlformats.org/wordprocessingml/2006/main" xmlns:w14="http://schemas.microsoft.com/office/word/2010/wordml" xmlns:w15="http://schemas.microsoft.com/office/word/2012/wordml" xmlns:w16cex="http://schemas.microsoft.com/office/word/2018/wordml/cex" xmlns:w16cid="http://schemas.microsoft.com/office/word/2016/wordml/cid" xmlns:w16="http://schemas.microsoft.com/office/word/2018/wordml" xmlns:w16sdtdh="http://schemas.microsoft.com/office/word/2020/wordml/sdtdatahash" xmlns:w16se="http://schemas.microsoft.com/office/word/2015/wordml/symex" xmlns:wpg="http://schemas.microsoft.com/office/word/2010/wordprocessingGroup" xmlns:wpi="http://schemas.microsoft.com/office/word/2010/wordprocessingInk" xmlns:wne="http://schemas.microsoft.com/office/word/2006/wordml" xmlns:wps="http://schemas.microsoft.com/office/word/2010/wordprocessingShape" mc:Ignorable="w14 w15 w16se w16cid w16 w16cex w16sdtdh wp14">
   <w:background w:color="FFFFFF" w:themeColor="background1"/>
   <w:body>
     <w:sdt>
@@ -2400,23 +2400,7 @@
           <w:rStyle w:val="normaltextrun"/>
           <w:rFonts w:cs="Arial"/>
         </w:rPr>
-        <w:t xml:space="preserve">En tant que développeur la plupart du temps je fais de la maintenance des applications internes. Comme l’application </w:t>
-      </w:r>
-      <w:proofErr w:type="spellStart"/>
-      <w:r>
-        <w:rPr>
-          <w:rStyle w:val="normaltextrun"/>
-          <w:rFonts w:cs="Arial"/>
-        </w:rPr>
-        <w:t>billing</w:t>
-      </w:r>
-      <w:proofErr w:type="spellEnd"/>
-      <w:r>
-        <w:rPr>
-          <w:rStyle w:val="normaltextrun"/>
-          <w:rFonts w:cs="Arial"/>
-        </w:rPr>
-        <w:t> </w:t>
+        <w:t>En tant que développeur la plupart du temps je fais de la maintenance des applications internes. Comme l’application billing </w:t>
       </w:r>
       <w:r>
         <w:rPr>
@@ -2781,12 +2765,32 @@
       </w:r>
     </w:p>
     <w:p>
-      <w:r>
+      <w:pPr>
         <w:rPr>
           <w:b/>
           <w:bCs/>
         </w:rPr>
-        <w:t>[Demandé infos sur les deux]</w:t>
+      </w:pPr>
+      <w:r>
+        <w:rPr>
+          <w:b/>
+          <w:bCs/>
+        </w:rPr>
+        <w:t>[Demand</w:t>
+      </w:r>
+      <w:r>
+        <w:rPr>
+          <w:b/>
+          <w:bCs/>
+        </w:rPr>
+        <w:t>er</w:t>
+      </w:r>
+      <w:r>
+        <w:rPr>
+          <w:b/>
+          <w:bCs/>
+        </w:rPr>
+        <w:t xml:space="preserve"> infos sur les deux]</w:t>
       </w:r>
     </w:p>
     <w:p>
@@ -2798,55 +2802,7 @@
         </w:numPr>
       </w:pPr>
       <w:r>
-        <w:t>Les clients n’ayant au</w:t>
-      </w:r>
-      <w:r>
-        <w:t>cun</w:t>
-      </w:r>
-      <w:r>
-        <w:t xml:space="preserve"> solde à régler peuvent choisir </w:t>
-      </w:r>
-      <w:r>
-        <w:t>d’ajouter au solde total l</w:t>
-      </w:r>
-      <w:r>
-        <w:t>e prépa</w:t>
-      </w:r>
-      <w:r>
-        <w:t>iement</w:t>
-      </w:r>
-      <w:r>
-        <w:t xml:space="preserve"> </w:t>
-      </w:r>
-      <w:r>
-        <w:t>d’</w:t>
-      </w:r>
-      <w:r>
-        <w:t xml:space="preserve">une ou plusieurs mensualité (10 maximum). </w:t>
-      </w:r>
-      <w:r>
-        <w:t>Prépaiement</w:t>
-      </w:r>
-      <w:r>
-        <w:t xml:space="preserve"> signifie </w:t>
-      </w:r>
-      <w:r>
-        <w:t>qu</w:t>
-      </w:r>
-      <w:r>
-        <w:t>e</w:t>
-      </w:r>
-      <w:r>
-        <w:t xml:space="preserve"> le client</w:t>
-      </w:r>
-      <w:r>
-        <w:t xml:space="preserve"> paye à l’avance le solde mensuel</w:t>
-      </w:r>
-      <w:r>
-        <w:t xml:space="preserve"> pour</w:t>
-      </w:r>
-      <w:r>
-        <w:t xml:space="preserve"> le ou les prochains mois.</w:t>
+        <w:t>Les clients ayant un solde à régler doivent pouvoir choisir entre ajouter</w:t>
       </w:r>
     </w:p>
     <w:p>
@@ -2858,13 +2814,67 @@
         </w:numPr>
       </w:pPr>
       <w:r>
-        <w:t xml:space="preserve">Les clients </w:t>
-      </w:r>
-      <w:r>
-        <w:t>ayant une caution à régler, elle est automatiquement ajoutée au solde total à régler</w:t>
-      </w:r>
-      <w:r>
-        <w:t xml:space="preserve"> et ne peut pas être enlevée.</w:t>
+        <w:t>Les clients n’ayant au</w:t>
+      </w:r>
+      <w:r>
+        <w:t>cun</w:t>
+      </w:r>
+      <w:r>
+        <w:t xml:space="preserve"> solde à régler </w:t>
+      </w:r>
+      <w:r>
+        <w:t xml:space="preserve">doivent </w:t>
+      </w:r>
+      <w:r>
+        <w:t>p</w:t>
+      </w:r>
+      <w:r>
+        <w:t>ouvoir</w:t>
+      </w:r>
+      <w:r>
+        <w:t xml:space="preserve"> choisir </w:t>
+      </w:r>
+      <w:r>
+        <w:t>d’ajouter au solde total l</w:t>
+      </w:r>
+      <w:r>
+        <w:t>e prépa</w:t>
+      </w:r>
+      <w:r>
+        <w:t>iement</w:t>
+      </w:r>
+      <w:r>
+        <w:t xml:space="preserve"> </w:t>
+      </w:r>
+      <w:r>
+        <w:t>d’</w:t>
+      </w:r>
+      <w:r>
+        <w:t xml:space="preserve">une ou plusieurs mensualité (10 maximum). </w:t>
+      </w:r>
+      <w:r>
+        <w:t>Prépaiement</w:t>
+      </w:r>
+      <w:r>
+        <w:t xml:space="preserve"> signifie </w:t>
+      </w:r>
+      <w:r>
+        <w:t>qu</w:t>
+      </w:r>
+      <w:r>
+        <w:t>e</w:t>
+      </w:r>
+      <w:r>
+        <w:t xml:space="preserve"> le client</w:t>
+      </w:r>
+      <w:r>
+        <w:t xml:space="preserve"> paye à l’avance le solde mensuel</w:t>
+      </w:r>
+      <w:r>
+        <w:t xml:space="preserve"> pour</w:t>
+      </w:r>
+      <w:r>
+        <w:t xml:space="preserve"> le ou les prochains mois.</w:t>
       </w:r>
     </w:p>
     <w:p>
@@ -2879,24 +2889,24 @@
         <w:t xml:space="preserve">Les clients </w:t>
       </w:r>
       <w:r>
-        <w:t>ayant un solde</w:t>
-      </w:r>
-    </w:p>
-    <w:p>
-      <w:pPr>
-        <w:pStyle w:val="Paragraphedeliste"/>
-        <w:numPr>
-          <w:ilvl w:val="0"/>
-          <w:numId w:val="5"/>
-        </w:numPr>
-      </w:pPr>
-      <w:r>
-        <w:t xml:space="preserve">Les clients </w:t>
-      </w:r>
-    </w:p>
-    <w:p>
-      <w:r>
-        <w:t>Avec les indications de mon maître d’apprentissage les « User-stories » ont été placé.</w:t>
+        <w:t>ayant une caution à régler, elle est automatiquement ajoutée au solde total à régler</w:t>
+      </w:r>
+      <w:r>
+        <w:t xml:space="preserve"> et ne peut pas être enlevée.</w:t>
+      </w:r>
+    </w:p>
+    <w:p>
+      <w:r>
+        <w:t>Grâce</w:t>
+      </w:r>
+      <w:r>
+        <w:t xml:space="preserve"> </w:t>
+      </w:r>
+      <w:r>
+        <w:t>aux</w:t>
+      </w:r>
+      <w:r>
+        <w:t xml:space="preserve"> indications de mon maître d’apprentissage les « User-stories » ont été placé.</w:t>
       </w:r>
     </w:p>
     <w:p>
@@ -2942,21 +2952,14 @@
         <w:t xml:space="preserve">En tant qu’utilisateur ayant un solde à régler il faut que je puisse </w:t>
       </w:r>
     </w:p>
+    <w:p/>
+    <w:p/>
     <w:p>
       <w:pPr>
         <w:pStyle w:val="Titre3"/>
       </w:pPr>
-    </w:p>
-    <w:p>
-      <w:pPr>
-        <w:pStyle w:val="Titre3"/>
-      </w:pPr>
-    </w:p>
-    <w:p>
-      <w:pPr>
-        <w:pStyle w:val="Titre3"/>
-      </w:pPr>
-      <w:r>
+      <w:r>
+        <w:lastRenderedPageBreak/>
         <w:t>Spécifications techniques</w:t>
       </w:r>
     </w:p>
@@ -2968,10 +2971,7 @@
         <w:t xml:space="preserve"> </w:t>
       </w:r>
       <w:r>
-        <w:t>est </w:t>
-      </w:r>
-      <w:r>
-        <w:t xml:space="preserve">: </w:t>
+        <w:t xml:space="preserve">est : </w:t>
       </w:r>
       <w:r>
         <w:rPr>
@@ -2997,16 +2997,7 @@
     </w:p>
     <w:p>
       <w:r>
-        <w:t xml:space="preserve">Les spécifications </w:t>
-      </w:r>
-      <w:r>
-        <w:t>techniques</w:t>
-      </w:r>
-      <w:r>
-        <w:t xml:space="preserve"> sont basées sur les informations suivantes données par mon maître d’apprentissage</w:t>
-      </w:r>
-      <w:r>
-        <w:t> :</w:t>
+        <w:t>Les spécifications techniques sont basées sur les informations suivantes données par mon maître d’apprentissage :</w:t>
       </w:r>
     </w:p>
     <w:p>
@@ -3045,54 +3036,42 @@
         </w:numPr>
       </w:pPr>
       <w:r>
-        <w:t>L’API</w:t>
-      </w:r>
-      <w:r>
-        <w:t xml:space="preserve"> REST</w:t>
-      </w:r>
-      <w:r>
-        <w:t xml:space="preserve"> interne</w:t>
-      </w:r>
-      <w:r>
-        <w:t xml:space="preserve"> utilisé par l’application mobile pour interagir avec les données</w:t>
-      </w:r>
-      <w:r>
-        <w:t xml:space="preserve"> de l’entreprise</w:t>
-      </w:r>
-      <w:r>
-        <w:t>.</w:t>
+        <w:t xml:space="preserve">Utilisation obligatoire de l’API REST « PayZen by OSB » pour le règlement des factures. </w:t>
+      </w:r>
+    </w:p>
+    <w:p>
+      <w:pPr>
+        <w:ind w:left="360"/>
+      </w:pPr>
+      <w:r>
+        <w:t xml:space="preserve">Une Application </w:t>
+      </w:r>
+      <w:proofErr w:type="spellStart"/>
+      <w:r>
+        <w:t>Programming</w:t>
+      </w:r>
+      <w:proofErr w:type="spellEnd"/>
+      <w:r>
+        <w:t xml:space="preserve"> Interface (API) ou « interface de programmation d’application » est un ensemble de fonctionnalités </w:t>
+      </w:r>
+      <w:r>
+        <w:t>fournit par</w:t>
       </w:r>
       <w:r>
         <w:t xml:space="preserve"> </w:t>
       </w:r>
-    </w:p>
-    <w:p>
-      <w:pPr>
-        <w:ind w:left="360"/>
-      </w:pPr>
-      <w:r>
-        <w:t xml:space="preserve">Une Application Programming Interface (API) ou « interface de programmation d’application » est un ensemble de fonctionnalités </w:t>
-      </w:r>
-      <w:r>
-        <w:t>fournit par</w:t>
-      </w:r>
-      <w:r>
-        <w:t xml:space="preserve"> application </w:t>
-      </w:r>
-      <w:r>
-        <w:t xml:space="preserve">accessible </w:t>
-      </w:r>
-      <w:r>
-        <w:t xml:space="preserve">par des applications tierces </w:t>
-      </w:r>
-      <w:r>
-        <w:t>gratuitement ou en payant.</w:t>
-      </w:r>
-    </w:p>
-    <w:p>
-      <w:pPr>
-        <w:ind w:left="360"/>
-      </w:pPr>
+      <w:r>
+        <w:t xml:space="preserve">une </w:t>
+      </w:r>
+      <w:r>
+        <w:t xml:space="preserve">application </w:t>
+      </w:r>
+      <w:r>
+        <w:t>accessible par des applications tierces.</w:t>
+      </w:r>
+      <w:r>
+        <w:t xml:space="preserve"> </w:t>
+      </w:r>
     </w:p>
     <w:p>
       <w:pPr>
@@ -3111,43 +3090,7 @@
           <w:b/>
           <w:bCs/>
         </w:rPr>
-        <w:t>[Demandé avec quel framework « </w:t>
-      </w:r>
-      <w:proofErr w:type="spellStart"/>
-      <w:r>
-        <w:rPr>
-          <w:b/>
-          <w:bCs/>
-        </w:rPr>
-        <w:t>espaceclient</w:t>
-      </w:r>
-      <w:proofErr w:type="spellEnd"/>
-      <w:r>
-        <w:rPr>
-          <w:b/>
-          <w:bCs/>
-        </w:rPr>
-        <w:t> » a été créé]</w:t>
-      </w:r>
-    </w:p>
-    <w:p>
-      <w:pPr>
-        <w:pStyle w:val="Paragraphedeliste"/>
-        <w:numPr>
-          <w:ilvl w:val="0"/>
-          <w:numId w:val="4"/>
-        </w:numPr>
-      </w:pPr>
-      <w:r>
-        <w:t xml:space="preserve">L’utilisation de l’API </w:t>
-      </w:r>
-      <w:proofErr w:type="spellStart"/>
-      <w:r>
-        <w:t>PayZen</w:t>
-      </w:r>
-      <w:proofErr w:type="spellEnd"/>
-      <w:r>
-        <w:t xml:space="preserve"> pour le règlement par </w:t>
+        <w:t>[Demandé avec quel framework « espaceclient » a été créé]</w:t>
       </w:r>
     </w:p>
     <w:p>
@@ -3766,23 +3709,22 @@
         </w:rPr>
         <w:t xml:space="preserve">plaçant les fondations qui servent une bonne architecture. </w:t>
       </w:r>
-      <w:proofErr w:type="gramStart"/>
       <w:r>
         <w:rPr>
           <w:rStyle w:val="normaltextrun"/>
           <w:rFonts w:cs="Arial"/>
           <w:color w:val="0070C0"/>
         </w:rPr>
-        <w:t>fournissant</w:t>
-      </w:r>
-      <w:proofErr w:type="gramEnd"/>
+        <w:t xml:space="preserve">fournissant </w:t>
+      </w:r>
       <w:r>
         <w:rPr>
           <w:rStyle w:val="normaltextrun"/>
           <w:rFonts w:cs="Arial"/>
           <w:color w:val="0070C0"/>
         </w:rPr>
-        <w:t xml:space="preserve"> des fonctionnalités prédéfinies et des bonnes pratiques de développement. Les frameworks sont disponibles pour différents langages de programmation</w:t>
+        <w:lastRenderedPageBreak/>
+        <w:t>des fonctionnalités prédéfinies et des bonnes pratiques de développement. Les frameworks sont disponibles pour différents langages de programmation</w:t>
       </w:r>
       <w:r>
         <w:rPr>
@@ -3875,7 +3817,39 @@
           <w:rFonts w:cs="Arial"/>
           <w:color w:val="0070C0"/>
         </w:rPr>
-        <w:t>Dans notre cas, nous utilisons Expo, un framework gratuit et open-source. Cela signifie que le code source d'Expo est accessible au public et peut être utilisé librement. Expo est basé sur React Native, qui est également un framework.</w:t>
+        <w:t>Dans notre cas, nous utilisons Expo, un framework gratuit et open-sourc</w:t>
+      </w:r>
+      <w:r>
+        <w:rPr>
+          <w:rStyle w:val="normaltextrun"/>
+          <w:rFonts w:cs="Arial"/>
+          <w:color w:val="0070C0"/>
+        </w:rPr>
+        <w:t>e (</w:t>
+      </w:r>
+      <w:r>
+        <w:rPr>
+          <w:rStyle w:val="normaltextrun"/>
+          <w:rFonts w:cs="Arial"/>
+          <w:color w:val="0070C0"/>
+        </w:rPr>
+        <w:t>code source accessible au public et peut être utilisé librement</w:t>
+      </w:r>
+      <w:r>
+        <w:rPr>
+          <w:rStyle w:val="normaltextrun"/>
+          <w:rFonts w:cs="Arial"/>
+          <w:color w:val="0070C0"/>
+        </w:rPr>
+        <w:t>)</w:t>
+      </w:r>
+      <w:r>
+        <w:rPr>
+          <w:rStyle w:val="normaltextrun"/>
+          <w:rFonts w:cs="Arial"/>
+          <w:color w:val="0070C0"/>
+        </w:rPr>
+        <w:t>. Expo est basé sur React Native, qui est également un framework.</w:t>
       </w:r>
       <w:r>
         <w:rPr>
@@ -3916,15 +3890,56 @@
           <w:rStyle w:val="normaltextrun"/>
           <w:rFonts w:cs="Arial"/>
         </w:rPr>
-        <w:t xml:space="preserve">React Native est un framework développé par Meta qui permet de créer des applications mobiles natives pour iOS et Android en utilisant la bibliothèque JavaScript </w:t>
-      </w:r>
-      <w:r>
-        <w:rPr>
-          <w:rStyle w:val="normaltextrun"/>
-          <w:rFonts w:cs="Arial"/>
-        </w:rPr>
-        <w:lastRenderedPageBreak/>
-        <w:t>React.js. En effet, React Native utilise React.js pour créer des interfaces utilisateur en utilisant des composants réutilisables. </w:t>
+        <w:t>D</w:t>
+      </w:r>
+      <w:r>
+        <w:rPr>
+          <w:rStyle w:val="normaltextrun"/>
+          <w:rFonts w:cs="Arial"/>
+        </w:rPr>
+        <w:t>éveloppé par Meta</w:t>
+      </w:r>
+      <w:r>
+        <w:rPr>
+          <w:rStyle w:val="normaltextrun"/>
+          <w:rFonts w:cs="Arial"/>
+        </w:rPr>
+        <w:t xml:space="preserve">, « React Native » </w:t>
+      </w:r>
+      <w:r>
+        <w:rPr>
+          <w:rStyle w:val="normaltextrun"/>
+          <w:rFonts w:cs="Arial"/>
+        </w:rPr>
+        <w:t xml:space="preserve">permet de créer des applications mobiles natives pour iOS et Android en utilisant la bibliothèque JavaScript </w:t>
+      </w:r>
+      <w:r>
+        <w:rPr>
+          <w:rStyle w:val="normaltextrun"/>
+          <w:rFonts w:cs="Arial"/>
+        </w:rPr>
+        <w:t>« </w:t>
+      </w:r>
+      <w:r>
+        <w:rPr>
+          <w:rStyle w:val="normaltextrun"/>
+          <w:rFonts w:cs="Arial"/>
+        </w:rPr>
+        <w:t>React.js</w:t>
+      </w:r>
+      <w:r>
+        <w:rPr>
+          <w:rStyle w:val="normaltextrun"/>
+          <w:rFonts w:cs="Arial"/>
+        </w:rPr>
+        <w:t> »</w:t>
+      </w:r>
+      <w:r>
+        <w:rPr>
+          <w:rStyle w:val="normaltextrun"/>
+          <w:rFonts w:cs="Arial"/>
+        </w:rPr>
+        <w:t>. En effet, React Native utilise React.js pour créer des interfaces utilisateur en utilisant des composants réutilisables. </w:t>
       </w:r>
       <w:r>
         <w:rPr>
@@ -4290,7 +4305,28 @@
           <w:rStyle w:val="normaltextrun"/>
           <w:rFonts w:cs="Arial"/>
         </w:rPr>
-        <w:t>Ces composants me permettront de créer l'interface de paiement des factures pour les utilisateurs d</w:t>
+        <w:t>Ce</w:t>
+      </w:r>
+      <w:r>
+        <w:rPr>
+          <w:rStyle w:val="normaltextrun"/>
+          <w:rFonts w:cs="Arial"/>
+        </w:rPr>
+        <w:t>rtains de ces</w:t>
+      </w:r>
+      <w:r>
+        <w:rPr>
+          <w:rStyle w:val="normaltextrun"/>
+          <w:rFonts w:cs="Arial"/>
+        </w:rPr>
+        <w:t xml:space="preserve"> composants me permettront de créer l'interface de paiement des factures pour les utilisateurs </w:t>
+      </w:r>
+      <w:r>
+        <w:rPr>
+          <w:rStyle w:val="normaltextrun"/>
+          <w:rFonts w:cs="Arial"/>
+        </w:rPr>
+        <w:t>d</w:t>
       </w:r>
       <w:proofErr w:type="gramStart"/>
       <w:r>
@@ -4298,7 +4334,7 @@
           <w:rStyle w:val="normaltextrun"/>
           <w:rFonts w:cs="Arial"/>
         </w:rPr>
-        <w:t>'«</w:t>
+        <w:t>’«</w:t>
       </w:r>
       <w:proofErr w:type="gramEnd"/>
       <w:r>
@@ -4728,16 +4764,16 @@
           <w:rFonts w:ascii="Aptos Display" w:hAnsi="Aptos Display" w:cs="Segoe UI"/>
           <w:color w:val="0F4761"/>
         </w:rPr>
-        <w:t>Payer via une application mobile développée avec “Expo”.</w:t>
+        <w:t>Pa</w:t>
       </w:r>
       <w:bookmarkEnd w:id="9"/>
       <w:r>
         <w:rPr>
-          <w:rStyle w:val="eop"/>
+          <w:rStyle w:val="normaltextrun"/>
           <w:rFonts w:ascii="Aptos Display" w:hAnsi="Aptos Display" w:cs="Segoe UI"/>
           <w:color w:val="0F4761"/>
         </w:rPr>
-        <w:t> </w:t>
+        <w:t>iement au sein d’une application mobile</w:t>
       </w:r>
     </w:p>
     <w:p>
@@ -4781,7 +4817,35 @@
           <w:rStyle w:val="normaltextrun"/>
           <w:rFonts w:cs="Arial"/>
         </w:rPr>
-        <w:t>La seconde partie de mes recherches s’est orientée vers les outils qui intègre au sein des applications mobiles faites avec “Expo” le paiement de services ou contenus autres. </w:t>
+        <w:t xml:space="preserve">Après l’étude approfondie d’ « Ora Conso », la prochaine étape est de trouver un moyen d’intégrer le paiement </w:t>
+      </w:r>
+      <w:r>
+        <w:rPr>
+          <w:rStyle w:val="normaltextrun"/>
+          <w:rFonts w:cs="Arial"/>
+        </w:rPr>
+        <w:t>via « PayZen »</w:t>
+      </w:r>
+      <w:r>
+        <w:rPr>
+          <w:rStyle w:val="normaltextrun"/>
+          <w:rFonts w:cs="Arial"/>
+        </w:rPr>
+        <w:t xml:space="preserve"> au sein de </w:t>
+      </w:r>
+      <w:r>
+        <w:rPr>
+          <w:rStyle w:val="normaltextrun"/>
+          <w:rFonts w:cs="Arial"/>
+        </w:rPr>
+        <w:t>cette dernière.</w:t>
+      </w:r>
+      <w:r>
+        <w:rPr>
+          <w:rStyle w:val="normaltextrun"/>
+          <w:rFonts w:cs="Arial"/>
+        </w:rPr>
+        <w:t> </w:t>
       </w:r>
       <w:r>
         <w:rPr>
@@ -4794,241 +4858,257 @@
     <w:p>
       <w:pPr>
         <w:rPr>
-          <w:rFonts w:ascii="Segoe UI" w:hAnsi="Segoe UI" w:cs="Segoe UI"/>
-          <w:sz w:val="18"/>
-          <w:szCs w:val="18"/>
-        </w:rPr>
-      </w:pPr>
-      <w:r>
-        <w:rPr>
-          <w:rStyle w:val="normaltextrun"/>
-          <w:rFonts w:cs="Arial"/>
-        </w:rPr>
-        <w:t>Dans ce chapitre, je vous ferais part des résultats de mes recherches sur les méthodes pour intégrer le paiement au sein d’une application mobile créée avec “Expo” et de ma conclusion. Pour ensuite vous montrer des exemples populaires de cette méthode, et peuvent potentiellement être la solution. Pour finir j’exposerai le processus habituel lors de l’utilisation de cette méthode.</w:t>
-      </w:r>
-      <w:r>
-        <w:rPr>
-          <w:rStyle w:val="eop"/>
-          <w:rFonts w:cs="Arial"/>
-        </w:rPr>
-        <w:t> </w:t>
-      </w:r>
-    </w:p>
-    <w:p>
-      <w:pPr>
-        <w:rPr>
-          <w:rFonts w:ascii="Segoe UI" w:hAnsi="Segoe UI" w:cs="Segoe UI"/>
-          <w:sz w:val="18"/>
-          <w:szCs w:val="18"/>
-        </w:rPr>
-      </w:pPr>
-      <w:r>
-        <w:rPr>
-          <w:rStyle w:val="eop"/>
-          <w:rFonts w:cs="Arial"/>
-        </w:rPr>
-        <w:t> </w:t>
-      </w:r>
+          <w:rStyle w:val="normaltextrun"/>
+          <w:rFonts w:cs="Arial"/>
+        </w:rPr>
+      </w:pPr>
+      <w:r>
+        <w:rPr>
+          <w:rStyle w:val="normaltextrun"/>
+          <w:rFonts w:cs="Arial"/>
+        </w:rPr>
+        <w:t>Ce</w:t>
+      </w:r>
+      <w:r>
+        <w:rPr>
+          <w:rStyle w:val="normaltextrun"/>
+          <w:rFonts w:cs="Arial"/>
+        </w:rPr>
+        <w:t xml:space="preserve"> chapitre, </w:t>
+      </w:r>
+      <w:r>
+        <w:rPr>
+          <w:rStyle w:val="normaltextrun"/>
+          <w:rFonts w:cs="Arial"/>
+        </w:rPr>
+        <w:t>présentera</w:t>
+      </w:r>
+      <w:r>
+        <w:rPr>
+          <w:rStyle w:val="normaltextrun"/>
+          <w:rFonts w:cs="Arial"/>
+        </w:rPr>
+        <w:t xml:space="preserve"> dans un premier temps</w:t>
+      </w:r>
+      <w:r>
+        <w:rPr>
+          <w:rStyle w:val="normaltextrun"/>
+          <w:rFonts w:cs="Arial"/>
+        </w:rPr>
+        <w:t xml:space="preserve"> l’entreprise OSB et sa</w:t>
+      </w:r>
+      <w:r>
+        <w:rPr>
+          <w:rStyle w:val="normaltextrun"/>
+          <w:rFonts w:cs="Arial"/>
+        </w:rPr>
+        <w:t xml:space="preserve"> </w:t>
+      </w:r>
+      <w:r>
+        <w:rPr>
+          <w:rStyle w:val="normaltextrun"/>
+          <w:rFonts w:cs="Arial"/>
+        </w:rPr>
+        <w:t>solution</w:t>
+      </w:r>
+      <w:r>
+        <w:rPr>
+          <w:rStyle w:val="normaltextrun"/>
+          <w:rFonts w:cs="Arial"/>
+        </w:rPr>
+        <w:t xml:space="preserve"> de paiement</w:t>
+      </w:r>
+      <w:r>
+        <w:rPr>
+          <w:rStyle w:val="normaltextrun"/>
+          <w:rFonts w:cs="Arial"/>
+        </w:rPr>
+        <w:t xml:space="preserve"> en ligne</w:t>
+      </w:r>
+      <w:r>
+        <w:rPr>
+          <w:rStyle w:val="normaltextrun"/>
+          <w:rFonts w:cs="Arial"/>
+        </w:rPr>
+        <w:t xml:space="preserve"> </w:t>
+      </w:r>
+      <w:r>
+        <w:rPr>
+          <w:rStyle w:val="normaltextrun"/>
+          <w:rFonts w:cs="Arial"/>
+        </w:rPr>
+        <w:t>« PayZen »</w:t>
+      </w:r>
+      <w:r>
+        <w:rPr>
+          <w:rStyle w:val="normaltextrun"/>
+          <w:rFonts w:cs="Arial"/>
+        </w:rPr>
+        <w:t xml:space="preserve"> </w:t>
+      </w:r>
+      <w:r>
+        <w:rPr>
+          <w:rStyle w:val="normaltextrun"/>
+          <w:rFonts w:cs="Arial"/>
+        </w:rPr>
+        <w:t>que</w:t>
+      </w:r>
+      <w:r>
+        <w:rPr>
+          <w:rStyle w:val="normaltextrun"/>
+          <w:rFonts w:cs="Arial"/>
+        </w:rPr>
+        <w:t xml:space="preserve"> </w:t>
+      </w:r>
+      <w:r>
+        <w:rPr>
+          <w:rStyle w:val="normaltextrun"/>
+          <w:rFonts w:cs="Arial"/>
+        </w:rPr>
+        <w:t>« Viti </w:t>
+      </w:r>
+      <w:r>
+        <w:rPr>
+          <w:rStyle w:val="normaltextrun"/>
+          <w:rFonts w:cs="Arial"/>
+        </w:rPr>
+        <w:t xml:space="preserve">» utilise </w:t>
+      </w:r>
+      <w:r>
+        <w:rPr>
+          <w:rStyle w:val="normaltextrun"/>
+          <w:rFonts w:cs="Arial"/>
+        </w:rPr>
+        <w:t xml:space="preserve">pour </w:t>
+      </w:r>
+      <w:r>
+        <w:rPr>
+          <w:rStyle w:val="normaltextrun"/>
+          <w:rFonts w:cs="Arial"/>
+        </w:rPr>
+        <w:t>gérer le</w:t>
+      </w:r>
+      <w:r>
+        <w:rPr>
+          <w:rStyle w:val="normaltextrun"/>
+          <w:rFonts w:cs="Arial"/>
+        </w:rPr>
+        <w:t xml:space="preserve"> </w:t>
+      </w:r>
+      <w:r>
+        <w:rPr>
+          <w:rStyle w:val="normaltextrun"/>
+          <w:rFonts w:cs="Arial"/>
+        </w:rPr>
+        <w:t>paiement</w:t>
+      </w:r>
+      <w:r>
+        <w:rPr>
+          <w:rStyle w:val="normaltextrun"/>
+          <w:rFonts w:cs="Arial"/>
+        </w:rPr>
+        <w:t xml:space="preserve"> en ligne</w:t>
+      </w:r>
+      <w:r>
+        <w:rPr>
+          <w:rStyle w:val="normaltextrun"/>
+          <w:rFonts w:cs="Arial"/>
+        </w:rPr>
+        <w:t xml:space="preserve"> des clients</w:t>
+      </w:r>
+      <w:r>
+        <w:rPr>
+          <w:rStyle w:val="normaltextrun"/>
+          <w:rFonts w:cs="Arial"/>
+        </w:rPr>
+        <w:t xml:space="preserve">. </w:t>
+      </w:r>
+      <w:r>
+        <w:rPr>
+          <w:rStyle w:val="normaltextrun"/>
+          <w:rFonts w:cs="Arial"/>
+        </w:rPr>
+        <w:t xml:space="preserve">Par la suite, </w:t>
+      </w:r>
+      <w:r>
+        <w:rPr>
+          <w:rStyle w:val="normaltextrun"/>
+          <w:rFonts w:cs="Arial"/>
+        </w:rPr>
+        <w:t>une analyse de la procédure du règlement des factures sur l’espace client web en utilisant un compte de test. Pour</w:t>
+      </w:r>
+      <w:r>
+        <w:rPr>
+          <w:rStyle w:val="normaltextrun"/>
+          <w:rFonts w:cs="Arial"/>
+        </w:rPr>
+        <w:t xml:space="preserve"> conclure avec la méthode pour faire communiquer « Ora Conso » avec « PayZen ».</w:t>
+      </w:r>
+    </w:p>
+    <w:p>
+      <w:pPr>
+        <w:rPr>
+          <w:rStyle w:val="normaltextrun"/>
+          <w:rFonts w:cs="Arial"/>
+        </w:rPr>
+      </w:pPr>
     </w:p>
     <w:p>
       <w:pPr>
         <w:pStyle w:val="Titre3"/>
-        <w:rPr>
-          <w:rFonts w:ascii="Segoe UI" w:hAnsi="Segoe UI"/>
-          <w:sz w:val="18"/>
-          <w:szCs w:val="18"/>
-        </w:rPr>
-      </w:pPr>
-      <w:bookmarkStart w:id="11" w:name="_Toc170378081"/>
-      <w:r>
-        <w:rPr>
-          <w:rStyle w:val="normaltextrun"/>
-          <w:rFonts w:ascii="Aptos" w:hAnsi="Aptos" w:cs="Segoe UI"/>
-          <w:color w:val="0F4761"/>
-        </w:rPr>
-        <w:t xml:space="preserve">Méthodes </w:t>
-      </w:r>
-      <w:r>
-        <w:rPr>
-          <w:rStyle w:val="normaltextrun"/>
-          <w:rFonts w:ascii="Aptos" w:hAnsi="Aptos" w:cs="Segoe UI"/>
-          <w:color w:val="0F4761"/>
-        </w:rPr>
-        <w:t>de</w:t>
-      </w:r>
-      <w:r>
-        <w:rPr>
-          <w:rStyle w:val="normaltextrun"/>
-          <w:rFonts w:ascii="Aptos" w:hAnsi="Aptos" w:cs="Segoe UI"/>
-          <w:color w:val="0F4761"/>
-        </w:rPr>
-        <w:t xml:space="preserve"> paiement </w:t>
-      </w:r>
-      <w:r>
-        <w:rPr>
-          <w:rStyle w:val="normaltextrun"/>
-          <w:rFonts w:ascii="Aptos" w:hAnsi="Aptos" w:cs="Segoe UI"/>
-          <w:color w:val="0F4761"/>
-        </w:rPr>
-        <w:t>in-app</w:t>
-      </w:r>
-      <w:bookmarkEnd w:id="11"/>
-      <w:r>
-        <w:rPr>
-          <w:rStyle w:val="eop"/>
-          <w:rFonts w:ascii="Aptos" w:hAnsi="Aptos" w:cs="Segoe UI"/>
-          <w:color w:val="0F4761"/>
-        </w:rPr>
-        <w:t> </w:t>
-      </w:r>
-    </w:p>
-    <w:p>
-      <w:pPr>
-        <w:rPr>
-          <w:rFonts w:ascii="Segoe UI" w:hAnsi="Segoe UI" w:cs="Segoe UI"/>
-          <w:sz w:val="18"/>
-          <w:szCs w:val="18"/>
-        </w:rPr>
-      </w:pPr>
-      <w:r>
-        <w:rPr>
-          <w:rStyle w:val="normaltextrun"/>
-          <w:rFonts w:cs="Arial"/>
-        </w:rPr>
-        <w:t xml:space="preserve">Avant tout, </w:t>
-      </w:r>
-      <w:r>
-        <w:rPr>
-          <w:rStyle w:val="normaltextrun"/>
-          <w:rFonts w:cs="Arial"/>
-          <w:b/>
-          <w:bCs/>
-        </w:rPr>
-        <w:t>[expliquer paiement in-app]</w:t>
-      </w:r>
-      <w:r>
-        <w:rPr>
-          <w:rStyle w:val="normaltextrun"/>
-          <w:rFonts w:cs="Arial"/>
-        </w:rPr>
-        <w:t> </w:t>
-      </w:r>
-      <w:r>
-        <w:rPr>
-          <w:rStyle w:val="eop"/>
-          <w:rFonts w:cs="Arial"/>
-        </w:rPr>
-        <w:t> </w:t>
-      </w:r>
-    </w:p>
-    <w:p>
-      <w:pPr>
-        <w:rPr>
-          <w:rFonts w:ascii="Segoe UI" w:hAnsi="Segoe UI" w:cs="Segoe UI"/>
-          <w:sz w:val="18"/>
-          <w:szCs w:val="18"/>
-        </w:rPr>
-      </w:pPr>
-      <w:r>
-        <w:rPr>
-          <w:rStyle w:val="normaltextrun"/>
-          <w:rFonts w:cs="Arial"/>
-        </w:rPr>
-        <w:t xml:space="preserve">C’est le paiement par Carte Bancaire (CB) que nous cherchons à intégrer. Pour ce faire il faut utiliser une API </w:t>
-      </w:r>
-      <w:r>
-        <w:rPr>
-          <w:rStyle w:val="normaltextrun"/>
-          <w:rFonts w:cs="Arial"/>
-          <w:b/>
-          <w:bCs/>
-        </w:rPr>
-        <w:t>[définir API].</w:t>
-      </w:r>
-      <w:r>
-        <w:rPr>
-          <w:rStyle w:val="normaltextrun"/>
-          <w:rFonts w:cs="Arial"/>
-        </w:rPr>
-        <w:t> </w:t>
-      </w:r>
-      <w:r>
-        <w:rPr>
-          <w:rStyle w:val="eop"/>
-          <w:rFonts w:cs="Arial"/>
-        </w:rPr>
-        <w:t> </w:t>
-      </w:r>
-    </w:p>
-    <w:p>
-      <w:pPr>
-        <w:rPr>
-          <w:rFonts w:ascii="Segoe UI" w:hAnsi="Segoe UI" w:cs="Segoe UI"/>
-          <w:sz w:val="18"/>
-          <w:szCs w:val="18"/>
-        </w:rPr>
-      </w:pPr>
-      <w:r>
-        <w:rPr>
-          <w:rStyle w:val="eop"/>
-          <w:rFonts w:cs="Arial"/>
-        </w:rPr>
-        <w:t> </w:t>
-      </w:r>
-    </w:p>
-    <w:p>
-      <w:pPr>
-        <w:rPr>
-          <w:rFonts w:ascii="Segoe UI" w:hAnsi="Segoe UI" w:cs="Segoe UI"/>
-          <w:sz w:val="18"/>
-          <w:szCs w:val="18"/>
-        </w:rPr>
-      </w:pPr>
-      <w:r>
-        <w:rPr>
-          <w:rStyle w:val="normaltextrun"/>
-          <w:rFonts w:cs="Arial"/>
-        </w:rPr>
-        <w:t xml:space="preserve">Il y a deux exemples populaires </w:t>
-      </w:r>
-      <w:proofErr w:type="spellStart"/>
-      <w:r>
-        <w:rPr>
-          <w:rStyle w:val="normaltextrun"/>
-          <w:rFonts w:cs="Arial"/>
-        </w:rPr>
-        <w:t>Stripe</w:t>
-      </w:r>
-      <w:proofErr w:type="spellEnd"/>
-      <w:r>
-        <w:rPr>
-          <w:rStyle w:val="normaltextrun"/>
-          <w:rFonts w:cs="Arial"/>
-        </w:rPr>
-        <w:t xml:space="preserve"> et </w:t>
-      </w:r>
-      <w:proofErr w:type="spellStart"/>
-      <w:r>
-        <w:rPr>
-          <w:rStyle w:val="normaltextrun"/>
-          <w:rFonts w:cs="Arial"/>
-        </w:rPr>
-        <w:t>Paypal</w:t>
-      </w:r>
-      <w:proofErr w:type="spellEnd"/>
-      <w:r>
-        <w:rPr>
-          <w:rStyle w:val="normaltextrun"/>
-          <w:rFonts w:cs="Arial"/>
-        </w:rPr>
-        <w:t>.</w:t>
-      </w:r>
-      <w:r>
-        <w:rPr>
-          <w:rStyle w:val="eop"/>
-          <w:rFonts w:cs="Arial"/>
-        </w:rPr>
-        <w:t> </w:t>
+      </w:pPr>
+      <w:r>
+        <w:t>PayZen by OSB</w:t>
+      </w:r>
+    </w:p>
+    <w:p>
+      <w:r>
+        <w:t>L’Océanienne de Services Business (OSB) est une entreprise polynésienne qui fournit des services de paiement et de numérique, tels que des solutions de paiement pour entreprise (Terminaux de paiement électronique, PayZen by OSB, Bornes de paiement, …), des automates bancaires.</w:t>
+      </w:r>
+    </w:p>
+    <w:p>
+      <w:r>
+        <w:lastRenderedPageBreak/>
+        <w:drawing>
+          <wp:inline distT="0" distB="0" distL="0" distR="0" wp14:anchorId="4D4B52FD" wp14:editId="69354405">
+            <wp:extent cx="5759450" cy="4559300"/>
+            <wp:effectExtent l="0" t="0" r="0" b="0"/>
+            <wp:docPr id="1" name="Image 1" descr="Une image contenant texte, capture d’écran, conception&#10;&#10;Description générée automatiquement"/>
+            <wp:cNvGraphicFramePr>
+              <a:graphicFrameLocks xmlns:a="http://schemas.openxmlformats.org/drawingml/2006/main" noChangeAspect="1"/>
+            </wp:cNvGraphicFramePr>
+            <a:graphic xmlns:a="http://schemas.openxmlformats.org/drawingml/2006/main">
+              <a:graphicData uri="http://schemas.openxmlformats.org/drawingml/2006/picture">
+                <pic:pic xmlns:pic="http://schemas.openxmlformats.org/drawingml/2006/picture">
+                  <pic:nvPicPr>
+                    <pic:cNvPr id="1" name="Image 1" descr="Une image contenant texte, capture d’écran, conception&#10;&#10;Description générée automatiquement"/>
+                    <pic:cNvPicPr/>
+                  </pic:nvPicPr>
+                  <pic:blipFill>
+                    <a:blip r:embed="rId12"/>
+                    <a:stretch>
+                      <a:fillRect/>
+                    </a:stretch>
+                  </pic:blipFill>
+                  <pic:spPr>
+                    <a:xfrm>
+                      <a:off x="0" y="0"/>
+                      <a:ext cx="5759450" cy="4559300"/>
+                    </a:xfrm>
+                    <a:prstGeom prst="rect">
+                      <a:avLst/>
+                    </a:prstGeom>
+                  </pic:spPr>
+                </pic:pic>
+              </a:graphicData>
+            </a:graphic>
+          </wp:inline>
+        </w:drawing>
+      </w:r>
+    </w:p>
+    <w:p>
+      <w:r>
+        <w:t>https://www.osb.pf/service/solutions-paiement/</w:t>
       </w:r>
     </w:p>
     <w:p>
@@ -5060,17 +5140,16 @@
           <w:szCs w:val="18"/>
         </w:rPr>
       </w:pPr>
-      <w:bookmarkStart w:id="12" w:name="_Toc170378082"/>
+      <w:bookmarkStart w:id="11" w:name="_Toc170378082"/>
       <w:r>
         <w:rPr>
           <w:rStyle w:val="normaltextrun"/>
           <w:rFonts w:ascii="Aptos Display" w:hAnsi="Aptos Display" w:cs="Segoe UI"/>
           <w:color w:val="0F4761"/>
         </w:rPr>
-        <w:lastRenderedPageBreak/>
         <w:t>Description de l’espace client web</w:t>
       </w:r>
-      <w:bookmarkEnd w:id="12"/>
+      <w:bookmarkEnd w:id="11"/>
       <w:r>
         <w:rPr>
           <w:rStyle w:val="eop"/>
@@ -5166,7 +5245,7 @@
           <w:szCs w:val="18"/>
         </w:rPr>
       </w:pPr>
-      <w:hyperlink r:id="rId12" w:tgtFrame="_blank" w:history="1">
+      <w:hyperlink r:id="rId13" w:tgtFrame="_blank" w:history="1">
         <w:r>
           <w:rPr>
             <w:rStyle w:val="normaltextrun"/>
@@ -5254,6 +5333,7 @@
           <w:rFonts w:cs="Arial"/>
           <w:color w:val="0070C0"/>
         </w:rPr>
+        <w:lastRenderedPageBreak/>
         <w:t>Il existe plusieurs méthodes pour intégrer le paiement dans une application mobile, mais l'une des plus utilisées est d'utiliser les plateformes de paiement tierces. Ces plateformes fournissent des API (Interfaces de Programmation d'Application) qui permettent d'intégrer facilement leurs services de paiement dans une application mobile.</w:t>
       </w:r>
       <w:r>
@@ -5343,20 +5423,29 @@
       <w:pPr>
         <w:pStyle w:val="Titre2"/>
       </w:pPr>
-      <w:bookmarkStart w:id="13" w:name="_Toc170378083"/>
-      <w:r>
-        <w:lastRenderedPageBreak/>
+      <w:bookmarkStart w:id="12" w:name="_Toc170378083"/>
+      <w:r>
         <w:t>Analyses des besoins et du marché</w:t>
       </w:r>
+      <w:bookmarkEnd w:id="12"/>
+    </w:p>
+    <w:p>
+      <w:pPr>
+        <w:pStyle w:val="Titre2"/>
+      </w:pPr>
+      <w:bookmarkStart w:id="13" w:name="_Toc170378084"/>
+      <w:r>
+        <w:t>Définition des exigences techniques et fonctionnelles</w:t>
+      </w:r>
       <w:bookmarkEnd w:id="13"/>
     </w:p>
     <w:p>
       <w:pPr>
         <w:pStyle w:val="Titre2"/>
       </w:pPr>
-      <w:bookmarkStart w:id="14" w:name="_Toc170378084"/>
-      <w:r>
-        <w:t>Définition des exigences techniques et fonctionnelles</w:t>
+      <w:bookmarkStart w:id="14" w:name="_Toc170378085"/>
+      <w:r>
+        <w:t>Conception et développement de l’application</w:t>
       </w:r>
       <w:bookmarkEnd w:id="14"/>
     </w:p>
@@ -5364,9 +5453,9 @@
       <w:pPr>
         <w:pStyle w:val="Titre2"/>
       </w:pPr>
-      <w:bookmarkStart w:id="15" w:name="_Toc170378085"/>
-      <w:r>
-        <w:t>Conception et développement de l’application</w:t>
+      <w:bookmarkStart w:id="15" w:name="_Toc170378086"/>
+      <w:r>
+        <w:t>Tests et validation</w:t>
       </w:r>
       <w:bookmarkEnd w:id="15"/>
     </w:p>
@@ -5374,9 +5463,9 @@
       <w:pPr>
         <w:pStyle w:val="Titre2"/>
       </w:pPr>
-      <w:bookmarkStart w:id="16" w:name="_Toc170378086"/>
-      <w:r>
-        <w:t>Tests et validation</w:t>
+      <w:bookmarkStart w:id="16" w:name="_Toc170378087"/>
+      <w:r>
+        <w:t>Déploiement et promotion</w:t>
       </w:r>
       <w:bookmarkEnd w:id="16"/>
     </w:p>
@@ -5384,21 +5473,11 @@
       <w:pPr>
         <w:pStyle w:val="Titre2"/>
       </w:pPr>
-      <w:bookmarkStart w:id="17" w:name="_Toc170378087"/>
-      <w:r>
-        <w:t>Déploiement et promotion</w:t>
+      <w:bookmarkStart w:id="17" w:name="_Toc170378088"/>
+      <w:r>
+        <w:t>Suivi et amélioration continue</w:t>
       </w:r>
       <w:bookmarkEnd w:id="17"/>
-    </w:p>
-    <w:p>
-      <w:pPr>
-        <w:pStyle w:val="Titre2"/>
-      </w:pPr>
-      <w:bookmarkStart w:id="18" w:name="_Toc170378088"/>
-      <w:r>
-        <w:t>Suivi et amélioration continue</w:t>
-      </w:r>
-      <w:bookmarkEnd w:id="18"/>
     </w:p>
     <w:p/>
     <w:p/>
@@ -5427,9 +5506,9 @@
     <w:p/>
     <w:p/>
     <w:sectPr>
-      <w:headerReference w:type="default" r:id="rId13"/>
-      <w:footerReference w:type="default" r:id="rId14"/>
-      <w:headerReference w:type="first" r:id="rId15"/>
+      <w:headerReference w:type="default" r:id="rId14"/>
+      <w:footerReference w:type="default" r:id="rId15"/>
+      <w:headerReference w:type="first" r:id="rId16"/>
       <w:type w:val="continuous"/>
       <w:pgSz w:w="11906" w:h="16838" w:code="9"/>
       <w:pgMar w:top="1418" w:right="1418" w:bottom="1418" w:left="1418" w:header="709" w:footer="709" w:gutter="0"/>
@@ -5443,7 +5522,7 @@
 </file>
 
 <file path=word/endnotes.xml><?xml version="1.0" encoding="utf-8"?>
-<w:endnotes xmlns:wpc="http://schemas.microsoft.com/office/word/2010/wordprocessingCanvas" xmlns:cx="http://schemas.microsoft.com/office/drawing/2014/chartex" xmlns:cx1="http://schemas.microsoft.com/office/drawing/2015/9/8/chartex" xmlns:cx2="http://schemas.microsoft.com/office/drawing/2015/10/21/chartex" xmlns:cx3="http://schemas.microsoft.com/office/drawing/2016/5/9/chartex" xmlns:cx4="http://schemas.microsoft.com/office/drawing/2016/5/10/chartex" xmlns:cx5="http://schemas.microsoft.com/office/drawing/2016/5/11/chartex" xmlns:cx6="http://schemas.microsoft.com/office/drawing/2016/5/12/chartex" xmlns:cx7="http://schemas.microsoft.com/office/drawing/2016/5/13/chartex" xmlns:cx8="http://schemas.microsoft.com/office/drawing/2016/5/14/chartex" xmlns:mc="http://schemas.openxmlformats.org/markup-compatibility/2006" xmlns:aink="http://schemas.microsoft.com/office/drawing/2016/ink" xmlns:am3d="http://schemas.microsoft.com/office/drawing/2017/model3d" xmlns:o="urn:schemas-microsoft-com:office:office" xmlns:oel="http://schemas.microsoft.com/office/2019/extlst" xmlns:r="http://schemas.openxmlformats.org/officeDocument/2006/relationships" xmlns:m="http://schemas.openxmlformats.org/officeDocument/2006/math" xmlns:v="urn:schemas-microsoft-com:vml" xmlns:wp14="http://schemas.microsoft.com/office/word/2010/wordprocessingDrawing" xmlns:wp="http://schemas.openxmlformats.org/drawingml/2006/wordprocessingDrawing" xmlns:w10="urn:schemas-microsoft-com:office:word" xmlns:w="http://schemas.openxmlformats.org/wordprocessingml/2006/main" xmlns:w14="http://schemas.microsoft.com/office/word/2010/wordml" xmlns:w15="http://schemas.microsoft.com/office/word/2012/wordml" xmlns:w16cex="http://schemas.microsoft.com/office/word/2018/wordml/cex" xmlns:w16cid="http://schemas.microsoft.com/office/word/2016/wordml/cid" xmlns:w16="http://schemas.microsoft.com/office/word/2018/wordml" xmlns:w16du="http://schemas.microsoft.com/office/word/2023/wordml/word16du" xmlns:w16sdtdh="http://schemas.microsoft.com/office/word/2020/wordml/sdtdatahash" xmlns:w16se="http://schemas.microsoft.com/office/word/2015/wordml/symex" xmlns:wpg="http://schemas.microsoft.com/office/word/2010/wordprocessingGroup" xmlns:wpi="http://schemas.microsoft.com/office/word/2010/wordprocessingInk" xmlns:wne="http://schemas.microsoft.com/office/word/2006/wordml" xmlns:wps="http://schemas.microsoft.com/office/word/2010/wordprocessingShape" mc:Ignorable="w14 w15 w16se w16cid w16 w16cex w16sdtdh w16du wp14">
+<w:endnotes xmlns:wpc="http://schemas.microsoft.com/office/word/2010/wordprocessingCanvas" xmlns:cx="http://schemas.microsoft.com/office/drawing/2014/chartex" xmlns:cx1="http://schemas.microsoft.com/office/drawing/2015/9/8/chartex" xmlns:cx2="http://schemas.microsoft.com/office/drawing/2015/10/21/chartex" xmlns:cx3="http://schemas.microsoft.com/office/drawing/2016/5/9/chartex" xmlns:cx4="http://schemas.microsoft.com/office/drawing/2016/5/10/chartex" xmlns:cx5="http://schemas.microsoft.com/office/drawing/2016/5/11/chartex" xmlns:cx6="http://schemas.microsoft.com/office/drawing/2016/5/12/chartex" xmlns:cx7="http://schemas.microsoft.com/office/drawing/2016/5/13/chartex" xmlns:cx8="http://schemas.microsoft.com/office/drawing/2016/5/14/chartex" xmlns:mc="http://schemas.openxmlformats.org/markup-compatibility/2006" xmlns:aink="http://schemas.microsoft.com/office/drawing/2016/ink" xmlns:am3d="http://schemas.microsoft.com/office/drawing/2017/model3d" xmlns:o="urn:schemas-microsoft-com:office:office" xmlns:oel="http://schemas.microsoft.com/office/2019/extlst" xmlns:r="http://schemas.openxmlformats.org/officeDocument/2006/relationships" xmlns:m="http://schemas.openxmlformats.org/officeDocument/2006/math" xmlns:v="urn:schemas-microsoft-com:vml" xmlns:wp14="http://schemas.microsoft.com/office/word/2010/wordprocessingDrawing" xmlns:wp="http://schemas.openxmlformats.org/drawingml/2006/wordprocessingDrawing" xmlns:w10="urn:schemas-microsoft-com:office:word" xmlns:w="http://schemas.openxmlformats.org/wordprocessingml/2006/main" xmlns:w14="http://schemas.microsoft.com/office/word/2010/wordml" xmlns:w15="http://schemas.microsoft.com/office/word/2012/wordml" xmlns:w16cex="http://schemas.microsoft.com/office/word/2018/wordml/cex" xmlns:w16cid="http://schemas.microsoft.com/office/word/2016/wordml/cid" xmlns:w16="http://schemas.microsoft.com/office/word/2018/wordml" xmlns:w16sdtdh="http://schemas.microsoft.com/office/word/2020/wordml/sdtdatahash" xmlns:w16se="http://schemas.microsoft.com/office/word/2015/wordml/symex" xmlns:wpg="http://schemas.microsoft.com/office/word/2010/wordprocessingGroup" xmlns:wpi="http://schemas.microsoft.com/office/word/2010/wordprocessingInk" xmlns:wne="http://schemas.microsoft.com/office/word/2006/wordml" xmlns:wps="http://schemas.microsoft.com/office/word/2010/wordprocessingShape" mc:Ignorable="w14 w15 w16se w16cid w16 w16cex w16sdtdh wp14">
   <w:endnote w:type="separator" w:id="-1">
     <w:p>
       <w:pPr>
@@ -5468,7 +5547,7 @@
 </file>
 
 <file path=word/footer1.xml><?xml version="1.0" encoding="utf-8"?>
-<w:ftr xmlns:wpc="http://schemas.microsoft.com/office/word/2010/wordprocessingCanvas" xmlns:cx="http://schemas.microsoft.com/office/drawing/2014/chartex" xmlns:cx1="http://schemas.microsoft.com/office/drawing/2015/9/8/chartex" xmlns:cx2="http://schemas.microsoft.com/office/drawing/2015/10/21/chartex" xmlns:cx3="http://schemas.microsoft.com/office/drawing/2016/5/9/chartex" xmlns:cx4="http://schemas.microsoft.com/office/drawing/2016/5/10/chartex" xmlns:cx5="http://schemas.microsoft.com/office/drawing/2016/5/11/chartex" xmlns:cx6="http://schemas.microsoft.com/office/drawing/2016/5/12/chartex" xmlns:cx7="http://schemas.microsoft.com/office/drawing/2016/5/13/chartex" xmlns:cx8="http://schemas.microsoft.com/office/drawing/2016/5/14/chartex" xmlns:mc="http://schemas.openxmlformats.org/markup-compatibility/2006" xmlns:aink="http://schemas.microsoft.com/office/drawing/2016/ink" xmlns:am3d="http://schemas.microsoft.com/office/drawing/2017/model3d" xmlns:o="urn:schemas-microsoft-com:office:office" xmlns:oel="http://schemas.microsoft.com/office/2019/extlst" xmlns:r="http://schemas.openxmlformats.org/officeDocument/2006/relationships" xmlns:m="http://schemas.openxmlformats.org/officeDocument/2006/math" xmlns:v="urn:schemas-microsoft-com:vml" xmlns:wp14="http://schemas.microsoft.com/office/word/2010/wordprocessingDrawing" xmlns:wp="http://schemas.openxmlformats.org/drawingml/2006/wordprocessingDrawing" xmlns:w10="urn:schemas-microsoft-com:office:word" xmlns:w="http://schemas.openxmlformats.org/wordprocessingml/2006/main" xmlns:w14="http://schemas.microsoft.com/office/word/2010/wordml" xmlns:w15="http://schemas.microsoft.com/office/word/2012/wordml" xmlns:w16cex="http://schemas.microsoft.com/office/word/2018/wordml/cex" xmlns:w16cid="http://schemas.microsoft.com/office/word/2016/wordml/cid" xmlns:w16="http://schemas.microsoft.com/office/word/2018/wordml" xmlns:w16du="http://schemas.microsoft.com/office/word/2023/wordml/word16du" xmlns:w16sdtdh="http://schemas.microsoft.com/office/word/2020/wordml/sdtdatahash" xmlns:w16se="http://schemas.microsoft.com/office/word/2015/wordml/symex" xmlns:wpg="http://schemas.microsoft.com/office/word/2010/wordprocessingGroup" xmlns:wpi="http://schemas.microsoft.com/office/word/2010/wordprocessingInk" xmlns:wne="http://schemas.microsoft.com/office/word/2006/wordml" xmlns:wps="http://schemas.microsoft.com/office/word/2010/wordprocessingShape" mc:Ignorable="w14 w15 w16se w16cid w16 w16cex w16sdtdh w16du wp14">
+<w:ftr xmlns:wpc="http://schemas.microsoft.com/office/word/2010/wordprocessingCanvas" xmlns:cx="http://schemas.microsoft.com/office/drawing/2014/chartex" xmlns:cx1="http://schemas.microsoft.com/office/drawing/2015/9/8/chartex" xmlns:cx2="http://schemas.microsoft.com/office/drawing/2015/10/21/chartex" xmlns:cx3="http://schemas.microsoft.com/office/drawing/2016/5/9/chartex" xmlns:cx4="http://schemas.microsoft.com/office/drawing/2016/5/10/chartex" xmlns:cx5="http://schemas.microsoft.com/office/drawing/2016/5/11/chartex" xmlns:cx6="http://schemas.microsoft.com/office/drawing/2016/5/12/chartex" xmlns:cx7="http://schemas.microsoft.com/office/drawing/2016/5/13/chartex" xmlns:cx8="http://schemas.microsoft.com/office/drawing/2016/5/14/chartex" xmlns:mc="http://schemas.openxmlformats.org/markup-compatibility/2006" xmlns:aink="http://schemas.microsoft.com/office/drawing/2016/ink" xmlns:am3d="http://schemas.microsoft.com/office/drawing/2017/model3d" xmlns:o="urn:schemas-microsoft-com:office:office" xmlns:oel="http://schemas.microsoft.com/office/2019/extlst" xmlns:r="http://schemas.openxmlformats.org/officeDocument/2006/relationships" xmlns:m="http://schemas.openxmlformats.org/officeDocument/2006/math" xmlns:v="urn:schemas-microsoft-com:vml" xmlns:wp14="http://schemas.microsoft.com/office/word/2010/wordprocessingDrawing" xmlns:wp="http://schemas.openxmlformats.org/drawingml/2006/wordprocessingDrawing" xmlns:w10="urn:schemas-microsoft-com:office:word" xmlns:w="http://schemas.openxmlformats.org/wordprocessingml/2006/main" xmlns:w14="http://schemas.microsoft.com/office/word/2010/wordml" xmlns:w15="http://schemas.microsoft.com/office/word/2012/wordml" xmlns:w16cex="http://schemas.microsoft.com/office/word/2018/wordml/cex" xmlns:w16cid="http://schemas.microsoft.com/office/word/2016/wordml/cid" xmlns:w16="http://schemas.microsoft.com/office/word/2018/wordml" xmlns:w16sdtdh="http://schemas.microsoft.com/office/word/2020/wordml/sdtdatahash" xmlns:w16se="http://schemas.microsoft.com/office/word/2015/wordml/symex" xmlns:wpg="http://schemas.microsoft.com/office/word/2010/wordprocessingGroup" xmlns:wpi="http://schemas.microsoft.com/office/word/2010/wordprocessingInk" xmlns:wne="http://schemas.microsoft.com/office/word/2006/wordml" xmlns:wps="http://schemas.microsoft.com/office/word/2010/wordprocessingShape" mc:Ignorable="w14 w15 w16se w16cid w16 w16cex w16sdtdh wp14">
   <w:p>
     <w:pPr>
       <w:pStyle w:val="Pieddepage"/>
@@ -5532,7 +5611,7 @@
 </file>
 
 <file path=word/footnotes.xml><?xml version="1.0" encoding="utf-8"?>
-<w:footnotes xmlns:wpc="http://schemas.microsoft.com/office/word/2010/wordprocessingCanvas" xmlns:cx="http://schemas.microsoft.com/office/drawing/2014/chartex" xmlns:cx1="http://schemas.microsoft.com/office/drawing/2015/9/8/chartex" xmlns:cx2="http://schemas.microsoft.com/office/drawing/2015/10/21/chartex" xmlns:cx3="http://schemas.microsoft.com/office/drawing/2016/5/9/chartex" xmlns:cx4="http://schemas.microsoft.com/office/drawing/2016/5/10/chartex" xmlns:cx5="http://schemas.microsoft.com/office/drawing/2016/5/11/chartex" xmlns:cx6="http://schemas.microsoft.com/office/drawing/2016/5/12/chartex" xmlns:cx7="http://schemas.microsoft.com/office/drawing/2016/5/13/chartex" xmlns:cx8="http://schemas.microsoft.com/office/drawing/2016/5/14/chartex" xmlns:mc="http://schemas.openxmlformats.org/markup-compatibility/2006" xmlns:aink="http://schemas.microsoft.com/office/drawing/2016/ink" xmlns:am3d="http://schemas.microsoft.com/office/drawing/2017/model3d" xmlns:o="urn:schemas-microsoft-com:office:office" xmlns:oel="http://schemas.microsoft.com/office/2019/extlst" xmlns:r="http://schemas.openxmlformats.org/officeDocument/2006/relationships" xmlns:m="http://schemas.openxmlformats.org/officeDocument/2006/math" xmlns:v="urn:schemas-microsoft-com:vml" xmlns:wp14="http://schemas.microsoft.com/office/word/2010/wordprocessingDrawing" xmlns:wp="http://schemas.openxmlformats.org/drawingml/2006/wordprocessingDrawing" xmlns:w10="urn:schemas-microsoft-com:office:word" xmlns:w="http://schemas.openxmlformats.org/wordprocessingml/2006/main" xmlns:w14="http://schemas.microsoft.com/office/word/2010/wordml" xmlns:w15="http://schemas.microsoft.com/office/word/2012/wordml" xmlns:w16cex="http://schemas.microsoft.com/office/word/2018/wordml/cex" xmlns:w16cid="http://schemas.microsoft.com/office/word/2016/wordml/cid" xmlns:w16="http://schemas.microsoft.com/office/word/2018/wordml" xmlns:w16du="http://schemas.microsoft.com/office/word/2023/wordml/word16du" xmlns:w16sdtdh="http://schemas.microsoft.com/office/word/2020/wordml/sdtdatahash" xmlns:w16se="http://schemas.microsoft.com/office/word/2015/wordml/symex" xmlns:wpg="http://schemas.microsoft.com/office/word/2010/wordprocessingGroup" xmlns:wpi="http://schemas.microsoft.com/office/word/2010/wordprocessingInk" xmlns:wne="http://schemas.microsoft.com/office/word/2006/wordml" xmlns:wps="http://schemas.microsoft.com/office/word/2010/wordprocessingShape" mc:Ignorable="w14 w15 w16se w16cid w16 w16cex w16sdtdh w16du wp14">
+<w:footnotes xmlns:wpc="http://schemas.microsoft.com/office/word/2010/wordprocessingCanvas" xmlns:cx="http://schemas.microsoft.com/office/drawing/2014/chartex" xmlns:cx1="http://schemas.microsoft.com/office/drawing/2015/9/8/chartex" xmlns:cx2="http://schemas.microsoft.com/office/drawing/2015/10/21/chartex" xmlns:cx3="http://schemas.microsoft.com/office/drawing/2016/5/9/chartex" xmlns:cx4="http://schemas.microsoft.com/office/drawing/2016/5/10/chartex" xmlns:cx5="http://schemas.microsoft.com/office/drawing/2016/5/11/chartex" xmlns:cx6="http://schemas.microsoft.com/office/drawing/2016/5/12/chartex" xmlns:cx7="http://schemas.microsoft.com/office/drawing/2016/5/13/chartex" xmlns:cx8="http://schemas.microsoft.com/office/drawing/2016/5/14/chartex" xmlns:mc="http://schemas.openxmlformats.org/markup-compatibility/2006" xmlns:aink="http://schemas.microsoft.com/office/drawing/2016/ink" xmlns:am3d="http://schemas.microsoft.com/office/drawing/2017/model3d" xmlns:o="urn:schemas-microsoft-com:office:office" xmlns:oel="http://schemas.microsoft.com/office/2019/extlst" xmlns:r="http://schemas.openxmlformats.org/officeDocument/2006/relationships" xmlns:m="http://schemas.openxmlformats.org/officeDocument/2006/math" xmlns:v="urn:schemas-microsoft-com:vml" xmlns:wp14="http://schemas.microsoft.com/office/word/2010/wordprocessingDrawing" xmlns:wp="http://schemas.openxmlformats.org/drawingml/2006/wordprocessingDrawing" xmlns:w10="urn:schemas-microsoft-com:office:word" xmlns:w="http://schemas.openxmlformats.org/wordprocessingml/2006/main" xmlns:w14="http://schemas.microsoft.com/office/word/2010/wordml" xmlns:w15="http://schemas.microsoft.com/office/word/2012/wordml" xmlns:w16cex="http://schemas.microsoft.com/office/word/2018/wordml/cex" xmlns:w16cid="http://schemas.microsoft.com/office/word/2016/wordml/cid" xmlns:w16="http://schemas.microsoft.com/office/word/2018/wordml" xmlns:w16sdtdh="http://schemas.microsoft.com/office/word/2020/wordml/sdtdatahash" xmlns:w16se="http://schemas.microsoft.com/office/word/2015/wordml/symex" xmlns:wpg="http://schemas.microsoft.com/office/word/2010/wordprocessingGroup" xmlns:wpi="http://schemas.microsoft.com/office/word/2010/wordprocessingInk" xmlns:wne="http://schemas.microsoft.com/office/word/2006/wordml" xmlns:wps="http://schemas.microsoft.com/office/word/2010/wordprocessingShape" mc:Ignorable="w14 w15 w16se w16cid w16 w16cex w16sdtdh wp14">
   <w:footnote w:type="separator" w:id="-1">
     <w:p>
       <w:pPr>
@@ -5557,7 +5636,7 @@
 </file>
 
 <file path=word/header1.xml><?xml version="1.0" encoding="utf-8"?>
-<w:hdr xmlns:wpc="http://schemas.microsoft.com/office/word/2010/wordprocessingCanvas" xmlns:cx="http://schemas.microsoft.com/office/drawing/2014/chartex" xmlns:cx1="http://schemas.microsoft.com/office/drawing/2015/9/8/chartex" xmlns:cx2="http://schemas.microsoft.com/office/drawing/2015/10/21/chartex" xmlns:cx3="http://schemas.microsoft.com/office/drawing/2016/5/9/chartex" xmlns:cx4="http://schemas.microsoft.com/office/drawing/2016/5/10/chartex" xmlns:cx5="http://schemas.microsoft.com/office/drawing/2016/5/11/chartex" xmlns:cx6="http://schemas.microsoft.com/office/drawing/2016/5/12/chartex" xmlns:cx7="http://schemas.microsoft.com/office/drawing/2016/5/13/chartex" xmlns:cx8="http://schemas.microsoft.com/office/drawing/2016/5/14/chartex" xmlns:mc="http://schemas.openxmlformats.org/markup-compatibility/2006" xmlns:aink="http://schemas.microsoft.com/office/drawing/2016/ink" xmlns:am3d="http://schemas.microsoft.com/office/drawing/2017/model3d" xmlns:o="urn:schemas-microsoft-com:office:office" xmlns:oel="http://schemas.microsoft.com/office/2019/extlst" xmlns:r="http://schemas.openxmlformats.org/officeDocument/2006/relationships" xmlns:m="http://schemas.openxmlformats.org/officeDocument/2006/math" xmlns:v="urn:schemas-microsoft-com:vml" xmlns:wp14="http://schemas.microsoft.com/office/word/2010/wordprocessingDrawing" xmlns:wp="http://schemas.openxmlformats.org/drawingml/2006/wordprocessingDrawing" xmlns:w10="urn:schemas-microsoft-com:office:word" xmlns:w="http://schemas.openxmlformats.org/wordprocessingml/2006/main" xmlns:w14="http://schemas.microsoft.com/office/word/2010/wordml" xmlns:w15="http://schemas.microsoft.com/office/word/2012/wordml" xmlns:w16cex="http://schemas.microsoft.com/office/word/2018/wordml/cex" xmlns:w16cid="http://schemas.microsoft.com/office/word/2016/wordml/cid" xmlns:w16="http://schemas.microsoft.com/office/word/2018/wordml" xmlns:w16du="http://schemas.microsoft.com/office/word/2023/wordml/word16du" xmlns:w16sdtdh="http://schemas.microsoft.com/office/word/2020/wordml/sdtdatahash" xmlns:w16se="http://schemas.microsoft.com/office/word/2015/wordml/symex" xmlns:wpg="http://schemas.microsoft.com/office/word/2010/wordprocessingGroup" xmlns:wpi="http://schemas.microsoft.com/office/word/2010/wordprocessingInk" xmlns:wne="http://schemas.microsoft.com/office/word/2006/wordml" xmlns:wps="http://schemas.microsoft.com/office/word/2010/wordprocessingShape" mc:Ignorable="w14 w15 w16se w16cid w16 w16cex w16sdtdh w16du wp14">
+<w:hdr xmlns:wpc="http://schemas.microsoft.com/office/word/2010/wordprocessingCanvas" xmlns:cx="http://schemas.microsoft.com/office/drawing/2014/chartex" xmlns:cx1="http://schemas.microsoft.com/office/drawing/2015/9/8/chartex" xmlns:cx2="http://schemas.microsoft.com/office/drawing/2015/10/21/chartex" xmlns:cx3="http://schemas.microsoft.com/office/drawing/2016/5/9/chartex" xmlns:cx4="http://schemas.microsoft.com/office/drawing/2016/5/10/chartex" xmlns:cx5="http://schemas.microsoft.com/office/drawing/2016/5/11/chartex" xmlns:cx6="http://schemas.microsoft.com/office/drawing/2016/5/12/chartex" xmlns:cx7="http://schemas.microsoft.com/office/drawing/2016/5/13/chartex" xmlns:cx8="http://schemas.microsoft.com/office/drawing/2016/5/14/chartex" xmlns:mc="http://schemas.openxmlformats.org/markup-compatibility/2006" xmlns:aink="http://schemas.microsoft.com/office/drawing/2016/ink" xmlns:am3d="http://schemas.microsoft.com/office/drawing/2017/model3d" xmlns:o="urn:schemas-microsoft-com:office:office" xmlns:oel="http://schemas.microsoft.com/office/2019/extlst" xmlns:r="http://schemas.openxmlformats.org/officeDocument/2006/relationships" xmlns:m="http://schemas.openxmlformats.org/officeDocument/2006/math" xmlns:v="urn:schemas-microsoft-com:vml" xmlns:wp14="http://schemas.microsoft.com/office/word/2010/wordprocessingDrawing" xmlns:wp="http://schemas.openxmlformats.org/drawingml/2006/wordprocessingDrawing" xmlns:w10="urn:schemas-microsoft-com:office:word" xmlns:w="http://schemas.openxmlformats.org/wordprocessingml/2006/main" xmlns:w14="http://schemas.microsoft.com/office/word/2010/wordml" xmlns:w15="http://schemas.microsoft.com/office/word/2012/wordml" xmlns:w16cex="http://schemas.microsoft.com/office/word/2018/wordml/cex" xmlns:w16cid="http://schemas.microsoft.com/office/word/2016/wordml/cid" xmlns:w16="http://schemas.microsoft.com/office/word/2018/wordml" xmlns:w16sdtdh="http://schemas.microsoft.com/office/word/2020/wordml/sdtdatahash" xmlns:w16se="http://schemas.microsoft.com/office/word/2015/wordml/symex" xmlns:wpg="http://schemas.microsoft.com/office/word/2010/wordprocessingGroup" xmlns:wpi="http://schemas.microsoft.com/office/word/2010/wordprocessingInk" xmlns:wne="http://schemas.microsoft.com/office/word/2006/wordml" xmlns:wps="http://schemas.microsoft.com/office/word/2010/wordprocessingShape" mc:Ignorable="w14 w15 w16se w16cid w16 w16cex w16sdtdh wp14">
   <w:p>
     <w:pPr>
       <w:pStyle w:val="En-tte"/>
@@ -5639,7 +5718,7 @@
 </file>
 
 <file path=word/header2.xml><?xml version="1.0" encoding="utf-8"?>
-<w:hdr xmlns:wpc="http://schemas.microsoft.com/office/word/2010/wordprocessingCanvas" xmlns:cx="http://schemas.microsoft.com/office/drawing/2014/chartex" xmlns:cx1="http://schemas.microsoft.com/office/drawing/2015/9/8/chartex" xmlns:cx2="http://schemas.microsoft.com/office/drawing/2015/10/21/chartex" xmlns:cx3="http://schemas.microsoft.com/office/drawing/2016/5/9/chartex" xmlns:cx4="http://schemas.microsoft.com/office/drawing/2016/5/10/chartex" xmlns:cx5="http://schemas.microsoft.com/office/drawing/2016/5/11/chartex" xmlns:cx6="http://schemas.microsoft.com/office/drawing/2016/5/12/chartex" xmlns:cx7="http://schemas.microsoft.com/office/drawing/2016/5/13/chartex" xmlns:cx8="http://schemas.microsoft.com/office/drawing/2016/5/14/chartex" xmlns:mc="http://schemas.openxmlformats.org/markup-compatibility/2006" xmlns:aink="http://schemas.microsoft.com/office/drawing/2016/ink" xmlns:am3d="http://schemas.microsoft.com/office/drawing/2017/model3d" xmlns:o="urn:schemas-microsoft-com:office:office" xmlns:oel="http://schemas.microsoft.com/office/2019/extlst" xmlns:r="http://schemas.openxmlformats.org/officeDocument/2006/relationships" xmlns:m="http://schemas.openxmlformats.org/officeDocument/2006/math" xmlns:v="urn:schemas-microsoft-com:vml" xmlns:wp14="http://schemas.microsoft.com/office/word/2010/wordprocessingDrawing" xmlns:wp="http://schemas.openxmlformats.org/drawingml/2006/wordprocessingDrawing" xmlns:w10="urn:schemas-microsoft-com:office:word" xmlns:w="http://schemas.openxmlformats.org/wordprocessingml/2006/main" xmlns:w14="http://schemas.microsoft.com/office/word/2010/wordml" xmlns:w15="http://schemas.microsoft.com/office/word/2012/wordml" xmlns:w16cex="http://schemas.microsoft.com/office/word/2018/wordml/cex" xmlns:w16cid="http://schemas.microsoft.com/office/word/2016/wordml/cid" xmlns:w16="http://schemas.microsoft.com/office/word/2018/wordml" xmlns:w16du="http://schemas.microsoft.com/office/word/2023/wordml/word16du" xmlns:w16sdtdh="http://schemas.microsoft.com/office/word/2020/wordml/sdtdatahash" xmlns:w16se="http://schemas.microsoft.com/office/word/2015/wordml/symex" xmlns:wpg="http://schemas.microsoft.com/office/word/2010/wordprocessingGroup" xmlns:wpi="http://schemas.microsoft.com/office/word/2010/wordprocessingInk" xmlns:wne="http://schemas.microsoft.com/office/word/2006/wordml" xmlns:wps="http://schemas.microsoft.com/office/word/2010/wordprocessingShape" mc:Ignorable="w14 w15 w16se w16cid w16 w16cex w16sdtdh w16du wp14">
+<w:hdr xmlns:wpc="http://schemas.microsoft.com/office/word/2010/wordprocessingCanvas" xmlns:cx="http://schemas.microsoft.com/office/drawing/2014/chartex" xmlns:cx1="http://schemas.microsoft.com/office/drawing/2015/9/8/chartex" xmlns:cx2="http://schemas.microsoft.com/office/drawing/2015/10/21/chartex" xmlns:cx3="http://schemas.microsoft.com/office/drawing/2016/5/9/chartex" xmlns:cx4="http://schemas.microsoft.com/office/drawing/2016/5/10/chartex" xmlns:cx5="http://schemas.microsoft.com/office/drawing/2016/5/11/chartex" xmlns:cx6="http://schemas.microsoft.com/office/drawing/2016/5/12/chartex" xmlns:cx7="http://schemas.microsoft.com/office/drawing/2016/5/13/chartex" xmlns:cx8="http://schemas.microsoft.com/office/drawing/2016/5/14/chartex" xmlns:mc="http://schemas.openxmlformats.org/markup-compatibility/2006" xmlns:aink="http://schemas.microsoft.com/office/drawing/2016/ink" xmlns:am3d="http://schemas.microsoft.com/office/drawing/2017/model3d" xmlns:o="urn:schemas-microsoft-com:office:office" xmlns:oel="http://schemas.microsoft.com/office/2019/extlst" xmlns:r="http://schemas.openxmlformats.org/officeDocument/2006/relationships" xmlns:m="http://schemas.openxmlformats.org/officeDocument/2006/math" xmlns:v="urn:schemas-microsoft-com:vml" xmlns:wp14="http://schemas.microsoft.com/office/word/2010/wordprocessingDrawing" xmlns:wp="http://schemas.openxmlformats.org/drawingml/2006/wordprocessingDrawing" xmlns:w10="urn:schemas-microsoft-com:office:word" xmlns:w="http://schemas.openxmlformats.org/wordprocessingml/2006/main" xmlns:w14="http://schemas.microsoft.com/office/word/2010/wordml" xmlns:w15="http://schemas.microsoft.com/office/word/2012/wordml" xmlns:w16cex="http://schemas.microsoft.com/office/word/2018/wordml/cex" xmlns:w16cid="http://schemas.microsoft.com/office/word/2016/wordml/cid" xmlns:w16="http://schemas.microsoft.com/office/word/2018/wordml" xmlns:w16sdtdh="http://schemas.microsoft.com/office/word/2020/wordml/sdtdatahash" xmlns:w16se="http://schemas.microsoft.com/office/word/2015/wordml/symex" xmlns:wpg="http://schemas.microsoft.com/office/word/2010/wordprocessingGroup" xmlns:wpi="http://schemas.microsoft.com/office/word/2010/wordprocessingInk" xmlns:wne="http://schemas.microsoft.com/office/word/2006/wordml" xmlns:wps="http://schemas.microsoft.com/office/word/2010/wordprocessingShape" mc:Ignorable="w14 w15 w16se w16cid w16 w16cex w16sdtdh wp14">
   <w:p>
     <w:pPr>
       <w:pStyle w:val="En-tte"/>
@@ -5655,11 +5734,11 @@
 </file>
 
 <file path=word/numbering.xml><?xml version="1.0" encoding="utf-8"?>
-<w:numbering xmlns:wpc="http://schemas.microsoft.com/office/word/2010/wordprocessingCanvas" xmlns:cx="http://schemas.microsoft.com/office/drawing/2014/chartex" xmlns:cx1="http://schemas.microsoft.com/office/drawing/2015/9/8/chartex" xmlns:cx2="http://schemas.microsoft.com/office/drawing/2015/10/21/chartex" xmlns:cx3="http://schemas.microsoft.com/office/drawing/2016/5/9/chartex" xmlns:cx4="http://schemas.microsoft.com/office/drawing/2016/5/10/chartex" xmlns:cx5="http://schemas.microsoft.com/office/drawing/2016/5/11/chartex" xmlns:cx6="http://schemas.microsoft.com/office/drawing/2016/5/12/chartex" xmlns:cx7="http://schemas.microsoft.com/office/drawing/2016/5/13/chartex" xmlns:cx8="http://schemas.microsoft.com/office/drawing/2016/5/14/chartex" xmlns:mc="http://schemas.openxmlformats.org/markup-compatibility/2006" xmlns:aink="http://schemas.microsoft.com/office/drawing/2016/ink" xmlns:am3d="http://schemas.microsoft.com/office/drawing/2017/model3d" xmlns:o="urn:schemas-microsoft-com:office:office" xmlns:oel="http://schemas.microsoft.com/office/2019/extlst" xmlns:r="http://schemas.openxmlformats.org/officeDocument/2006/relationships" xmlns:m="http://schemas.openxmlformats.org/officeDocument/2006/math" xmlns:v="urn:schemas-microsoft-com:vml" xmlns:wp14="http://schemas.microsoft.com/office/word/2010/wordprocessingDrawing" xmlns:wp="http://schemas.openxmlformats.org/drawingml/2006/wordprocessingDrawing" xmlns:w10="urn:schemas-microsoft-com:office:word" xmlns:w="http://schemas.openxmlformats.org/wordprocessingml/2006/main" xmlns:w14="http://schemas.microsoft.com/office/word/2010/wordml" xmlns:w15="http://schemas.microsoft.com/office/word/2012/wordml" xmlns:w16cex="http://schemas.microsoft.com/office/word/2018/wordml/cex" xmlns:w16cid="http://schemas.microsoft.com/office/word/2016/wordml/cid" xmlns:w16="http://schemas.microsoft.com/office/word/2018/wordml" xmlns:w16du="http://schemas.microsoft.com/office/word/2023/wordml/word16du" xmlns:w16sdtdh="http://schemas.microsoft.com/office/word/2020/wordml/sdtdatahash" xmlns:w16se="http://schemas.microsoft.com/office/word/2015/wordml/symex" xmlns:wpg="http://schemas.microsoft.com/office/word/2010/wordprocessingGroup" xmlns:wpi="http://schemas.microsoft.com/office/word/2010/wordprocessingInk" xmlns:wne="http://schemas.microsoft.com/office/word/2006/wordml" xmlns:wps="http://schemas.microsoft.com/office/word/2010/wordprocessingShape" mc:Ignorable="w14 w15 w16se w16cid w16 w16cex w16sdtdh w16du wp14">
+<w:numbering xmlns:wpc="http://schemas.microsoft.com/office/word/2010/wordprocessingCanvas" xmlns:cx="http://schemas.microsoft.com/office/drawing/2014/chartex" xmlns:cx1="http://schemas.microsoft.com/office/drawing/2015/9/8/chartex" xmlns:cx2="http://schemas.microsoft.com/office/drawing/2015/10/21/chartex" xmlns:cx3="http://schemas.microsoft.com/office/drawing/2016/5/9/chartex" xmlns:cx4="http://schemas.microsoft.com/office/drawing/2016/5/10/chartex" xmlns:cx5="http://schemas.microsoft.com/office/drawing/2016/5/11/chartex" xmlns:cx6="http://schemas.microsoft.com/office/drawing/2016/5/12/chartex" xmlns:cx7="http://schemas.microsoft.com/office/drawing/2016/5/13/chartex" xmlns:cx8="http://schemas.microsoft.com/office/drawing/2016/5/14/chartex" xmlns:mc="http://schemas.openxmlformats.org/markup-compatibility/2006" xmlns:aink="http://schemas.microsoft.com/office/drawing/2016/ink" xmlns:am3d="http://schemas.microsoft.com/office/drawing/2017/model3d" xmlns:o="urn:schemas-microsoft-com:office:office" xmlns:oel="http://schemas.microsoft.com/office/2019/extlst" xmlns:r="http://schemas.openxmlformats.org/officeDocument/2006/relationships" xmlns:m="http://schemas.openxmlformats.org/officeDocument/2006/math" xmlns:v="urn:schemas-microsoft-com:vml" xmlns:wp14="http://schemas.microsoft.com/office/word/2010/wordprocessingDrawing" xmlns:wp="http://schemas.openxmlformats.org/drawingml/2006/wordprocessingDrawing" xmlns:w10="urn:schemas-microsoft-com:office:word" xmlns:w="http://schemas.openxmlformats.org/wordprocessingml/2006/main" xmlns:w14="http://schemas.microsoft.com/office/word/2010/wordml" xmlns:w15="http://schemas.microsoft.com/office/word/2012/wordml" xmlns:w16cex="http://schemas.microsoft.com/office/word/2018/wordml/cex" xmlns:w16cid="http://schemas.microsoft.com/office/word/2016/wordml/cid" xmlns:w16="http://schemas.microsoft.com/office/word/2018/wordml" xmlns:w16sdtdh="http://schemas.microsoft.com/office/word/2020/wordml/sdtdatahash" xmlns:w16se="http://schemas.microsoft.com/office/word/2015/wordml/symex" xmlns:wpg="http://schemas.microsoft.com/office/word/2010/wordprocessingGroup" xmlns:wpi="http://schemas.microsoft.com/office/word/2010/wordprocessingInk" xmlns:wne="http://schemas.microsoft.com/office/word/2006/wordml" xmlns:wps="http://schemas.microsoft.com/office/word/2010/wordprocessingShape" mc:Ignorable="w14 w15 w16se w16cid w16 w16cex w16sdtdh wp14">
   <w:abstractNum w:abstractNumId="0" w15:restartNumberingAfterBreak="0">
     <w:nsid w:val="01DE5A01"/>
     <w:multiLevelType w:val="hybridMultilevel"/>
-    <w:tmpl w:val="749ADDAC"/>
+    <w:tmpl w:val="06A2D2F8"/>
     <w:lvl w:ilvl="0" w:tplc="8D6E391C">
       <w:numFmt w:val="bullet"/>
       <w:lvlText w:val="-"/>
@@ -6310,7 +6389,7 @@
 </file>
 
 <file path=word/styles.xml><?xml version="1.0" encoding="utf-8"?>
-<w:styles xmlns:mc="http://schemas.openxmlformats.org/markup-compatibility/2006" xmlns:r="http://schemas.openxmlformats.org/officeDocument/2006/relationships" xmlns:w="http://schemas.openxmlformats.org/wordprocessingml/2006/main" xmlns:w14="http://schemas.microsoft.com/office/word/2010/wordml" xmlns:w15="http://schemas.microsoft.com/office/word/2012/wordml" xmlns:w16cex="http://schemas.microsoft.com/office/word/2018/wordml/cex" xmlns:w16cid="http://schemas.microsoft.com/office/word/2016/wordml/cid" xmlns:w16="http://schemas.microsoft.com/office/word/2018/wordml" xmlns:w16du="http://schemas.microsoft.com/office/word/2023/wordml/word16du" xmlns:w16sdtdh="http://schemas.microsoft.com/office/word/2020/wordml/sdtdatahash" xmlns:w16se="http://schemas.microsoft.com/office/word/2015/wordml/symex" mc:Ignorable="w14 w15 w16se w16cid w16 w16cex w16sdtdh w16du">
+<w:styles xmlns:mc="http://schemas.openxmlformats.org/markup-compatibility/2006" xmlns:r="http://schemas.openxmlformats.org/officeDocument/2006/relationships" xmlns:w="http://schemas.openxmlformats.org/wordprocessingml/2006/main" xmlns:w14="http://schemas.microsoft.com/office/word/2010/wordml" xmlns:w15="http://schemas.microsoft.com/office/word/2012/wordml" xmlns:w16cex="http://schemas.microsoft.com/office/word/2018/wordml/cex" xmlns:w16cid="http://schemas.microsoft.com/office/word/2016/wordml/cid" xmlns:w16="http://schemas.microsoft.com/office/word/2018/wordml" xmlns:w16sdtdh="http://schemas.microsoft.com/office/word/2020/wordml/sdtdatahash" xmlns:w16se="http://schemas.microsoft.com/office/word/2015/wordml/symex" mc:Ignorable="w14 w15 w16se w16cid w16 w16cex w16sdtdh">
   <w:docDefaults>
     <w:rPrDefault>
       <w:rPr>
@@ -6919,7 +6998,6 @@
   <w:style w:type="character" w:default="1" w:styleId="Policepardfaut">
     <w:name w:val="Default Paragraph Font"/>
     <w:uiPriority w:val="1"/>
-    <w:semiHidden/>
     <w:unhideWhenUsed/>
   </w:style>
   <w:style w:type="table" w:default="1" w:styleId="TableauNormal">
@@ -7453,6 +7531,31 @@
       <w:u w:val="single"/>
     </w:rPr>
   </w:style>
+  <w:style w:type="character" w:styleId="CodeHTML">
+    <w:name w:val="HTML Code"/>
+    <w:basedOn w:val="Policepardfaut"/>
+    <w:uiPriority w:val="99"/>
+    <w:semiHidden/>
+    <w:unhideWhenUsed/>
+    <w:rsid w:val="005E157C"/>
+    <w:rPr>
+      <w:rFonts w:ascii="Courier New" w:eastAsia="Times New Roman" w:hAnsi="Courier New" w:cs="Courier New"/>
+      <w:sz w:val="20"/>
+      <w:szCs w:val="20"/>
+    </w:rPr>
+  </w:style>
+  <w:style w:type="character" w:styleId="Mentionnonrsolue">
+    <w:name w:val="Unresolved Mention"/>
+    <w:basedOn w:val="Policepardfaut"/>
+    <w:uiPriority w:val="99"/>
+    <w:semiHidden/>
+    <w:unhideWhenUsed/>
+    <w:rsid w:val="004F34FB"/>
+    <w:rPr>
+      <w:color w:val="605E5C"/>
+      <w:shd w:val="clear" w:color="auto" w:fill="E1DFDD"/>
+    </w:rPr>
+  </w:style>
 </w:styles>
 </file>
 

</xml_diff>

<commit_message>
premier commit sprint 2
</commit_message>
<xml_diff>
--- a/Rapport_Activite.docx
+++ b/Rapport_Activite.docx
@@ -1,6 +1,6 @@
 
 <file path=word/document.xml><?xml version="1.0" encoding="utf-8"?>
-<w:document xmlns:wpc="http://schemas.microsoft.com/office/word/2010/wordprocessingCanvas" xmlns:cx="http://schemas.microsoft.com/office/drawing/2014/chartex" xmlns:cx1="http://schemas.microsoft.com/office/drawing/2015/9/8/chartex" xmlns:cx2="http://schemas.microsoft.com/office/drawing/2015/10/21/chartex" xmlns:cx3="http://schemas.microsoft.com/office/drawing/2016/5/9/chartex" xmlns:cx4="http://schemas.microsoft.com/office/drawing/2016/5/10/chartex" xmlns:cx5="http://schemas.microsoft.com/office/drawing/2016/5/11/chartex" xmlns:cx6="http://schemas.microsoft.com/office/drawing/2016/5/12/chartex" xmlns:cx7="http://schemas.microsoft.com/office/drawing/2016/5/13/chartex" xmlns:cx8="http://schemas.microsoft.com/office/drawing/2016/5/14/chartex" xmlns:mc="http://schemas.openxmlformats.org/markup-compatibility/2006" xmlns:aink="http://schemas.microsoft.com/office/drawing/2016/ink" xmlns:am3d="http://schemas.microsoft.com/office/drawing/2017/model3d" xmlns:o="urn:schemas-microsoft-com:office:office" xmlns:oel="http://schemas.microsoft.com/office/2019/extlst" xmlns:r="http://schemas.openxmlformats.org/officeDocument/2006/relationships" xmlns:m="http://schemas.openxmlformats.org/officeDocument/2006/math" xmlns:v="urn:schemas-microsoft-com:vml" xmlns:wp14="http://schemas.microsoft.com/office/word/2010/wordprocessingDrawing" xmlns:wp="http://schemas.openxmlformats.org/drawingml/2006/wordprocessingDrawing" xmlns:w10="urn:schemas-microsoft-com:office:word" xmlns:w="http://schemas.openxmlformats.org/wordprocessingml/2006/main" xmlns:w14="http://schemas.microsoft.com/office/word/2010/wordml" xmlns:w15="http://schemas.microsoft.com/office/word/2012/wordml" xmlns:w16cex="http://schemas.microsoft.com/office/word/2018/wordml/cex" xmlns:w16cid="http://schemas.microsoft.com/office/word/2016/wordml/cid" xmlns:w16="http://schemas.microsoft.com/office/word/2018/wordml" xmlns:w16sdtdh="http://schemas.microsoft.com/office/word/2020/wordml/sdtdatahash" xmlns:w16se="http://schemas.microsoft.com/office/word/2015/wordml/symex" xmlns:wpg="http://schemas.microsoft.com/office/word/2010/wordprocessingGroup" xmlns:wpi="http://schemas.microsoft.com/office/word/2010/wordprocessingInk" xmlns:wne="http://schemas.microsoft.com/office/word/2006/wordml" xmlns:wps="http://schemas.microsoft.com/office/word/2010/wordprocessingShape" mc:Ignorable="w14 w15 w16se w16cid w16 w16cex w16sdtdh wp14">
+<w:document xmlns:wpc="http://schemas.microsoft.com/office/word/2010/wordprocessingCanvas" xmlns:cx="http://schemas.microsoft.com/office/drawing/2014/chartex" xmlns:cx1="http://schemas.microsoft.com/office/drawing/2015/9/8/chartex" xmlns:cx2="http://schemas.microsoft.com/office/drawing/2015/10/21/chartex" xmlns:cx3="http://schemas.microsoft.com/office/drawing/2016/5/9/chartex" xmlns:cx4="http://schemas.microsoft.com/office/drawing/2016/5/10/chartex" xmlns:cx5="http://schemas.microsoft.com/office/drawing/2016/5/11/chartex" xmlns:cx6="http://schemas.microsoft.com/office/drawing/2016/5/12/chartex" xmlns:cx7="http://schemas.microsoft.com/office/drawing/2016/5/13/chartex" xmlns:cx8="http://schemas.microsoft.com/office/drawing/2016/5/14/chartex" xmlns:mc="http://schemas.openxmlformats.org/markup-compatibility/2006" xmlns:aink="http://schemas.microsoft.com/office/drawing/2016/ink" xmlns:am3d="http://schemas.microsoft.com/office/drawing/2017/model3d" xmlns:o="urn:schemas-microsoft-com:office:office" xmlns:oel="http://schemas.microsoft.com/office/2019/extlst" xmlns:r="http://schemas.openxmlformats.org/officeDocument/2006/relationships" xmlns:m="http://schemas.openxmlformats.org/officeDocument/2006/math" xmlns:v="urn:schemas-microsoft-com:vml" xmlns:wp14="http://schemas.microsoft.com/office/word/2010/wordprocessingDrawing" xmlns:wp="http://schemas.openxmlformats.org/drawingml/2006/wordprocessingDrawing" xmlns:w10="urn:schemas-microsoft-com:office:word" xmlns:w="http://schemas.openxmlformats.org/wordprocessingml/2006/main" xmlns:w14="http://schemas.microsoft.com/office/word/2010/wordml" xmlns:w15="http://schemas.microsoft.com/office/word/2012/wordml" xmlns:w16cex="http://schemas.microsoft.com/office/word/2018/wordml/cex" xmlns:w16cid="http://schemas.microsoft.com/office/word/2016/wordml/cid" xmlns:w16="http://schemas.microsoft.com/office/word/2018/wordml" xmlns:w16du="http://schemas.microsoft.com/office/word/2023/wordml/word16du" xmlns:w16sdtdh="http://schemas.microsoft.com/office/word/2020/wordml/sdtdatahash" xmlns:w16se="http://schemas.microsoft.com/office/word/2015/wordml/symex" xmlns:wpg="http://schemas.microsoft.com/office/word/2010/wordprocessingGroup" xmlns:wpi="http://schemas.microsoft.com/office/word/2010/wordprocessingInk" xmlns:wne="http://schemas.microsoft.com/office/word/2006/wordml" xmlns:wps="http://schemas.microsoft.com/office/word/2010/wordprocessingShape" mc:Ignorable="w14 w15 w16se w16cid w16 w16cex w16sdtdh w16du wp14">
   <w:background w:color="FFFFFF" w:themeColor="background1"/>
   <w:body>
     <w:sdt>
@@ -2910,34 +2910,74 @@
       </w:r>
     </w:p>
     <w:p>
-      <w:pPr>
+      <w:r>
         <w:rPr>
           <w:b/>
           <w:bCs/>
         </w:rPr>
-      </w:pPr>
+        <w:t>[</w:t>
+      </w:r>
       <w:r>
         <w:rPr>
           <w:b/>
           <w:bCs/>
         </w:rPr>
-        <w:t>[</w:t>
-      </w:r>
-      <w:proofErr w:type="gramStart"/>
+        <w:t>Placer « User Stories »</w:t>
+      </w:r>
       <w:r>
         <w:rPr>
           <w:b/>
           <w:bCs/>
         </w:rPr>
-        <w:t>définition</w:t>
-      </w:r>
-      <w:proofErr w:type="gramEnd"/>
+        <w:t>]</w:t>
+      </w:r>
+      <w:r>
+        <w:t xml:space="preserve"> </w:t>
+      </w:r>
+    </w:p>
+    <w:p>
+      <w:pPr>
+        <w:pStyle w:val="Titre3"/>
+      </w:pPr>
+      <w:r>
+        <w:t>Spécifications techniques</w:t>
+      </w:r>
+    </w:p>
+    <w:p>
+      <w:r>
+        <w:t>La définition des spécifications techniques</w:t>
+      </w:r>
+      <w:r>
+        <w:t xml:space="preserve"> </w:t>
+      </w:r>
+      <w:r>
+        <w:t xml:space="preserve">est : </w:t>
+      </w:r>
       <w:r>
         <w:rPr>
           <w:b/>
           <w:bCs/>
         </w:rPr>
+        <w:t>[</w:t>
+      </w:r>
+      <w:r>
+        <w:rPr>
+          <w:b/>
+          <w:bCs/>
+        </w:rPr>
+        <w:t>définition</w:t>
+      </w:r>
+      <w:r>
+        <w:rPr>
+          <w:b/>
+          <w:bCs/>
+        </w:rPr>
         <w:t>]</w:t>
+      </w:r>
+    </w:p>
+    <w:p>
+      <w:r>
+        <w:t>Les spécifications techniques sont basées sur les informations suivantes données par mon maître d’apprentissage :</w:t>
       </w:r>
     </w:p>
     <w:p>
@@ -2949,55 +2989,8 @@
         </w:numPr>
       </w:pPr>
       <w:r>
-        <w:t xml:space="preserve">En tant qu’utilisateur ayant un solde à régler il faut que je puisse </w:t>
-      </w:r>
-    </w:p>
-    <w:p/>
-    <w:p/>
-    <w:p>
-      <w:pPr>
-        <w:pStyle w:val="Titre3"/>
-      </w:pPr>
-      <w:r>
         <w:lastRenderedPageBreak/>
-        <w:t>Spécifications techniques</w:t>
-      </w:r>
-    </w:p>
-    <w:p>
-      <w:r>
-        <w:t>La définition des spécifications techniques</w:t>
-      </w:r>
-      <w:r>
-        <w:t xml:space="preserve"> </w:t>
-      </w:r>
-      <w:r>
-        <w:t xml:space="preserve">est : </w:t>
-      </w:r>
-      <w:r>
-        <w:rPr>
-          <w:b/>
-          <w:bCs/>
-        </w:rPr>
-        <w:t>[</w:t>
-      </w:r>
-      <w:r>
-        <w:rPr>
-          <w:b/>
-          <w:bCs/>
-        </w:rPr>
-        <w:t>définition</w:t>
-      </w:r>
-      <w:r>
-        <w:rPr>
-          <w:b/>
-          <w:bCs/>
-        </w:rPr>
-        <w:t>]</w:t>
-      </w:r>
-    </w:p>
-    <w:p>
-      <w:r>
-        <w:t>Les spécifications techniques sont basées sur les informations suivantes données par mon maître d’apprentissage :</w:t>
+        <w:t>Application mobile « Ora Conso » créée et maintenu avec le framework « Expo ».</w:t>
       </w:r>
     </w:p>
     <w:p>
@@ -3009,7 +3002,10 @@
         </w:numPr>
       </w:pPr>
       <w:r>
-        <w:t>Application mobile « Ora Conso » créée et maintenu avec le framework « Expo ».</w:t>
+        <w:t>L</w:t>
+      </w:r>
+      <w:r>
+        <w:t>a structure de la table « facture » dans la base de données.</w:t>
       </w:r>
     </w:p>
     <w:p>
@@ -3021,21 +3017,6 @@
         </w:numPr>
       </w:pPr>
       <w:r>
-        <w:t>L</w:t>
-      </w:r>
-      <w:r>
-        <w:t>a structure de la table « facture » dans la base de données.</w:t>
-      </w:r>
-    </w:p>
-    <w:p>
-      <w:pPr>
-        <w:pStyle w:val="Paragraphedeliste"/>
-        <w:numPr>
-          <w:ilvl w:val="0"/>
-          <w:numId w:val="4"/>
-        </w:numPr>
-      </w:pPr>
-      <w:r>
         <w:t xml:space="preserve">Utilisation obligatoire de l’API REST « PayZen by OSB » pour le règlement des factures. </w:t>
       </w:r>
     </w:p>
@@ -3715,16 +3696,7 @@
           <w:rFonts w:cs="Arial"/>
           <w:color w:val="0070C0"/>
         </w:rPr>
-        <w:t xml:space="preserve">fournissant </w:t>
-      </w:r>
-      <w:r>
-        <w:rPr>
-          <w:rStyle w:val="normaltextrun"/>
-          <w:rFonts w:cs="Arial"/>
-          <w:color w:val="0070C0"/>
-        </w:rPr>
-        <w:lastRenderedPageBreak/>
-        <w:t>des fonctionnalités prédéfinies et des bonnes pratiques de développement. Les frameworks sont disponibles pour différents langages de programmation</w:t>
+        <w:t>fournissant des fonctionnalités prédéfinies et des bonnes pratiques de développement. Les frameworks sont disponibles pour différents langages de programmation</w:t>
       </w:r>
       <w:r>
         <w:rPr>
@@ -3817,6 +3789,7 @@
           <w:rFonts w:cs="Arial"/>
           <w:color w:val="0070C0"/>
         </w:rPr>
+        <w:lastRenderedPageBreak/>
         <w:t>Dans notre cas, nous utilisons Expo, un framework gratuit et open-sourc</w:t>
       </w:r>
       <w:r>
@@ -3825,23 +3798,7 @@
           <w:rFonts w:cs="Arial"/>
           <w:color w:val="0070C0"/>
         </w:rPr>
-        <w:t>e (</w:t>
-      </w:r>
-      <w:r>
-        <w:rPr>
-          <w:rStyle w:val="normaltextrun"/>
-          <w:rFonts w:cs="Arial"/>
-          <w:color w:val="0070C0"/>
-        </w:rPr>
-        <w:t>code source accessible au public et peut être utilisé librement</w:t>
-      </w:r>
-      <w:r>
-        <w:rPr>
-          <w:rStyle w:val="normaltextrun"/>
-          <w:rFonts w:cs="Arial"/>
-          <w:color w:val="0070C0"/>
-        </w:rPr>
-        <w:t>)</w:t>
+        <w:t>e (code source accessible au public et peut être utilisé librement)</w:t>
       </w:r>
       <w:r>
         <w:rPr>
@@ -4326,17 +4283,8 @@
           <w:rStyle w:val="normaltextrun"/>
           <w:rFonts w:cs="Arial"/>
         </w:rPr>
-        <w:t>d</w:t>
-      </w:r>
-      <w:proofErr w:type="gramStart"/>
-      <w:r>
-        <w:rPr>
-          <w:rStyle w:val="normaltextrun"/>
-          <w:rFonts w:cs="Arial"/>
-        </w:rPr>
-        <w:t>’«</w:t>
-      </w:r>
-      <w:proofErr w:type="gramEnd"/>
+        <w:t>d’«</w:t>
+      </w:r>
       <w:r>
         <w:rPr>
           <w:rStyle w:val="normaltextrun"/>
@@ -5068,6 +5016,9 @@
     </w:p>
     <w:p>
       <w:r>
+        <w:rPr>
+          <w:noProof/>
+        </w:rPr>
         <w:lastRenderedPageBreak/>
         <w:drawing>
           <wp:inline distT="0" distB="0" distL="0" distR="0" wp14:anchorId="4D4B52FD" wp14:editId="69354405">
@@ -5240,6 +5191,7 @@
     <w:p>
       <w:pPr>
         <w:rPr>
+          <w:rStyle w:val="eop"/>
           <w:rFonts w:ascii="Segoe UI" w:hAnsi="Segoe UI" w:cs="Segoe UI"/>
           <w:sz w:val="18"/>
           <w:szCs w:val="18"/>
@@ -5266,6 +5218,16 @@
     </w:p>
     <w:p>
       <w:pPr>
+        <w:pStyle w:val="Titre1"/>
+        <w:jc w:val="center"/>
+      </w:pPr>
+      <w:r>
+        <w:lastRenderedPageBreak/>
+        <w:t>Préconisations</w:t>
+      </w:r>
+    </w:p>
+    <w:p>
+      <w:pPr>
         <w:rPr>
           <w:rFonts w:ascii="Segoe UI" w:hAnsi="Segoe UI" w:cs="Segoe UI"/>
           <w:sz w:val="18"/>
@@ -5290,13 +5252,6 @@
       </w:pPr>
       <w:r>
         <w:rPr>
-          <w:rStyle w:val="normaltextrun"/>
-          <w:rFonts w:cs="Arial"/>
-        </w:rPr>
-        <w:t>J’ai donc étudié </w:t>
-      </w:r>
-      <w:r>
-        <w:rPr>
           <w:rStyle w:val="eop"/>
           <w:rFonts w:cs="Arial"/>
         </w:rPr>
@@ -5329,18 +5284,8 @@
       </w:pPr>
       <w:r>
         <w:rPr>
-          <w:rStyle w:val="normaltextrun"/>
-          <w:rFonts w:cs="Arial"/>
-          <w:color w:val="0070C0"/>
-        </w:rPr>
-        <w:lastRenderedPageBreak/>
-        <w:t>Il existe plusieurs méthodes pour intégrer le paiement dans une application mobile, mais l'une des plus utilisées est d'utiliser les plateformes de paiement tierces. Ces plateformes fournissent des API (Interfaces de Programmation d'Application) qui permettent d'intégrer facilement leurs services de paiement dans une application mobile.</w:t>
-      </w:r>
-      <w:r>
-        <w:rPr>
           <w:rStyle w:val="eop"/>
           <w:rFonts w:cs="Arial"/>
-          <w:color w:val="0070C0"/>
         </w:rPr>
         <w:t> </w:t>
       </w:r>
@@ -5355,129 +5300,21 @@
       </w:pPr>
       <w:r>
         <w:rPr>
+          <w:rStyle w:val="scxw253085071"/>
+          <w:rFonts w:cs="Arial"/>
+        </w:rPr>
+        <w:t> </w:t>
+      </w:r>
+      <w:r>
+        <w:br/>
+      </w:r>
+      <w:r>
+        <w:rPr>
           <w:rStyle w:val="eop"/>
           <w:rFonts w:cs="Arial"/>
         </w:rPr>
         <w:t> </w:t>
       </w:r>
-    </w:p>
-    <w:p>
-      <w:pPr>
-        <w:rPr>
-          <w:rFonts w:ascii="Segoe UI" w:hAnsi="Segoe UI" w:cs="Segoe UI"/>
-          <w:sz w:val="18"/>
-          <w:szCs w:val="18"/>
-        </w:rPr>
-      </w:pPr>
-      <w:r>
-        <w:rPr>
-          <w:rStyle w:val="eop"/>
-          <w:rFonts w:cs="Arial"/>
-        </w:rPr>
-        <w:t> </w:t>
-      </w:r>
-    </w:p>
-    <w:p>
-      <w:pPr>
-        <w:rPr>
-          <w:rFonts w:ascii="Segoe UI" w:hAnsi="Segoe UI" w:cs="Segoe UI"/>
-          <w:sz w:val="18"/>
-          <w:szCs w:val="18"/>
-        </w:rPr>
-      </w:pPr>
-      <w:r>
-        <w:rPr>
-          <w:rStyle w:val="eop"/>
-          <w:rFonts w:cs="Arial"/>
-        </w:rPr>
-        <w:t> </w:t>
-      </w:r>
-    </w:p>
-    <w:p>
-      <w:pPr>
-        <w:rPr>
-          <w:rFonts w:ascii="Segoe UI" w:hAnsi="Segoe UI" w:cs="Segoe UI"/>
-          <w:sz w:val="18"/>
-          <w:szCs w:val="18"/>
-        </w:rPr>
-      </w:pPr>
-      <w:r>
-        <w:rPr>
-          <w:rStyle w:val="scxw253085071"/>
-          <w:rFonts w:cs="Arial"/>
-        </w:rPr>
-        <w:t> </w:t>
-      </w:r>
-      <w:r>
-        <w:br/>
-      </w:r>
-      <w:r>
-        <w:rPr>
-          <w:rStyle w:val="eop"/>
-          <w:rFonts w:cs="Arial"/>
-        </w:rPr>
-        <w:t> </w:t>
-      </w:r>
-    </w:p>
-    <w:p>
-      <w:pPr>
-        <w:pStyle w:val="Titre2"/>
-      </w:pPr>
-      <w:bookmarkStart w:id="12" w:name="_Toc170378083"/>
-      <w:r>
-        <w:t>Analyses des besoins et du marché</w:t>
-      </w:r>
-      <w:bookmarkEnd w:id="12"/>
-    </w:p>
-    <w:p>
-      <w:pPr>
-        <w:pStyle w:val="Titre2"/>
-      </w:pPr>
-      <w:bookmarkStart w:id="13" w:name="_Toc170378084"/>
-      <w:r>
-        <w:t>Définition des exigences techniques et fonctionnelles</w:t>
-      </w:r>
-      <w:bookmarkEnd w:id="13"/>
-    </w:p>
-    <w:p>
-      <w:pPr>
-        <w:pStyle w:val="Titre2"/>
-      </w:pPr>
-      <w:bookmarkStart w:id="14" w:name="_Toc170378085"/>
-      <w:r>
-        <w:t>Conception et développement de l’application</w:t>
-      </w:r>
-      <w:bookmarkEnd w:id="14"/>
-    </w:p>
-    <w:p>
-      <w:pPr>
-        <w:pStyle w:val="Titre2"/>
-      </w:pPr>
-      <w:bookmarkStart w:id="15" w:name="_Toc170378086"/>
-      <w:r>
-        <w:t>Tests et validation</w:t>
-      </w:r>
-      <w:bookmarkEnd w:id="15"/>
-    </w:p>
-    <w:p>
-      <w:pPr>
-        <w:pStyle w:val="Titre2"/>
-      </w:pPr>
-      <w:bookmarkStart w:id="16" w:name="_Toc170378087"/>
-      <w:r>
-        <w:t>Déploiement et promotion</w:t>
-      </w:r>
-      <w:bookmarkEnd w:id="16"/>
-    </w:p>
-    <w:p>
-      <w:pPr>
-        <w:pStyle w:val="Titre2"/>
-      </w:pPr>
-      <w:bookmarkStart w:id="17" w:name="_Toc170378088"/>
-      <w:r>
-        <w:t>Suivi et amélioration continue</w:t>
-      </w:r>
-      <w:bookmarkEnd w:id="17"/>
     </w:p>
     <w:p/>
     <w:p/>
@@ -5522,7 +5359,7 @@
 </file>
 
 <file path=word/endnotes.xml><?xml version="1.0" encoding="utf-8"?>
-<w:endnotes xmlns:wpc="http://schemas.microsoft.com/office/word/2010/wordprocessingCanvas" xmlns:cx="http://schemas.microsoft.com/office/drawing/2014/chartex" xmlns:cx1="http://schemas.microsoft.com/office/drawing/2015/9/8/chartex" xmlns:cx2="http://schemas.microsoft.com/office/drawing/2015/10/21/chartex" xmlns:cx3="http://schemas.microsoft.com/office/drawing/2016/5/9/chartex" xmlns:cx4="http://schemas.microsoft.com/office/drawing/2016/5/10/chartex" xmlns:cx5="http://schemas.microsoft.com/office/drawing/2016/5/11/chartex" xmlns:cx6="http://schemas.microsoft.com/office/drawing/2016/5/12/chartex" xmlns:cx7="http://schemas.microsoft.com/office/drawing/2016/5/13/chartex" xmlns:cx8="http://schemas.microsoft.com/office/drawing/2016/5/14/chartex" xmlns:mc="http://schemas.openxmlformats.org/markup-compatibility/2006" xmlns:aink="http://schemas.microsoft.com/office/drawing/2016/ink" xmlns:am3d="http://schemas.microsoft.com/office/drawing/2017/model3d" xmlns:o="urn:schemas-microsoft-com:office:office" xmlns:oel="http://schemas.microsoft.com/office/2019/extlst" xmlns:r="http://schemas.openxmlformats.org/officeDocument/2006/relationships" xmlns:m="http://schemas.openxmlformats.org/officeDocument/2006/math" xmlns:v="urn:schemas-microsoft-com:vml" xmlns:wp14="http://schemas.microsoft.com/office/word/2010/wordprocessingDrawing" xmlns:wp="http://schemas.openxmlformats.org/drawingml/2006/wordprocessingDrawing" xmlns:w10="urn:schemas-microsoft-com:office:word" xmlns:w="http://schemas.openxmlformats.org/wordprocessingml/2006/main" xmlns:w14="http://schemas.microsoft.com/office/word/2010/wordml" xmlns:w15="http://schemas.microsoft.com/office/word/2012/wordml" xmlns:w16cex="http://schemas.microsoft.com/office/word/2018/wordml/cex" xmlns:w16cid="http://schemas.microsoft.com/office/word/2016/wordml/cid" xmlns:w16="http://schemas.microsoft.com/office/word/2018/wordml" xmlns:w16sdtdh="http://schemas.microsoft.com/office/word/2020/wordml/sdtdatahash" xmlns:w16se="http://schemas.microsoft.com/office/word/2015/wordml/symex" xmlns:wpg="http://schemas.microsoft.com/office/word/2010/wordprocessingGroup" xmlns:wpi="http://schemas.microsoft.com/office/word/2010/wordprocessingInk" xmlns:wne="http://schemas.microsoft.com/office/word/2006/wordml" xmlns:wps="http://schemas.microsoft.com/office/word/2010/wordprocessingShape" mc:Ignorable="w14 w15 w16se w16cid w16 w16cex w16sdtdh wp14">
+<w:endnotes xmlns:wpc="http://schemas.microsoft.com/office/word/2010/wordprocessingCanvas" xmlns:cx="http://schemas.microsoft.com/office/drawing/2014/chartex" xmlns:cx1="http://schemas.microsoft.com/office/drawing/2015/9/8/chartex" xmlns:cx2="http://schemas.microsoft.com/office/drawing/2015/10/21/chartex" xmlns:cx3="http://schemas.microsoft.com/office/drawing/2016/5/9/chartex" xmlns:cx4="http://schemas.microsoft.com/office/drawing/2016/5/10/chartex" xmlns:cx5="http://schemas.microsoft.com/office/drawing/2016/5/11/chartex" xmlns:cx6="http://schemas.microsoft.com/office/drawing/2016/5/12/chartex" xmlns:cx7="http://schemas.microsoft.com/office/drawing/2016/5/13/chartex" xmlns:cx8="http://schemas.microsoft.com/office/drawing/2016/5/14/chartex" xmlns:mc="http://schemas.openxmlformats.org/markup-compatibility/2006" xmlns:aink="http://schemas.microsoft.com/office/drawing/2016/ink" xmlns:am3d="http://schemas.microsoft.com/office/drawing/2017/model3d" xmlns:o="urn:schemas-microsoft-com:office:office" xmlns:oel="http://schemas.microsoft.com/office/2019/extlst" xmlns:r="http://schemas.openxmlformats.org/officeDocument/2006/relationships" xmlns:m="http://schemas.openxmlformats.org/officeDocument/2006/math" xmlns:v="urn:schemas-microsoft-com:vml" xmlns:wp14="http://schemas.microsoft.com/office/word/2010/wordprocessingDrawing" xmlns:wp="http://schemas.openxmlformats.org/drawingml/2006/wordprocessingDrawing" xmlns:w10="urn:schemas-microsoft-com:office:word" xmlns:w="http://schemas.openxmlformats.org/wordprocessingml/2006/main" xmlns:w14="http://schemas.microsoft.com/office/word/2010/wordml" xmlns:w15="http://schemas.microsoft.com/office/word/2012/wordml" xmlns:w16cex="http://schemas.microsoft.com/office/word/2018/wordml/cex" xmlns:w16cid="http://schemas.microsoft.com/office/word/2016/wordml/cid" xmlns:w16="http://schemas.microsoft.com/office/word/2018/wordml" xmlns:w16du="http://schemas.microsoft.com/office/word/2023/wordml/word16du" xmlns:w16sdtdh="http://schemas.microsoft.com/office/word/2020/wordml/sdtdatahash" xmlns:w16se="http://schemas.microsoft.com/office/word/2015/wordml/symex" xmlns:wpg="http://schemas.microsoft.com/office/word/2010/wordprocessingGroup" xmlns:wpi="http://schemas.microsoft.com/office/word/2010/wordprocessingInk" xmlns:wne="http://schemas.microsoft.com/office/word/2006/wordml" xmlns:wps="http://schemas.microsoft.com/office/word/2010/wordprocessingShape" mc:Ignorable="w14 w15 w16se w16cid w16 w16cex w16sdtdh w16du wp14">
   <w:endnote w:type="separator" w:id="-1">
     <w:p>
       <w:pPr>
@@ -5547,7 +5384,7 @@
 </file>
 
 <file path=word/footer1.xml><?xml version="1.0" encoding="utf-8"?>
-<w:ftr xmlns:wpc="http://schemas.microsoft.com/office/word/2010/wordprocessingCanvas" xmlns:cx="http://schemas.microsoft.com/office/drawing/2014/chartex" xmlns:cx1="http://schemas.microsoft.com/office/drawing/2015/9/8/chartex" xmlns:cx2="http://schemas.microsoft.com/office/drawing/2015/10/21/chartex" xmlns:cx3="http://schemas.microsoft.com/office/drawing/2016/5/9/chartex" xmlns:cx4="http://schemas.microsoft.com/office/drawing/2016/5/10/chartex" xmlns:cx5="http://schemas.microsoft.com/office/drawing/2016/5/11/chartex" xmlns:cx6="http://schemas.microsoft.com/office/drawing/2016/5/12/chartex" xmlns:cx7="http://schemas.microsoft.com/office/drawing/2016/5/13/chartex" xmlns:cx8="http://schemas.microsoft.com/office/drawing/2016/5/14/chartex" xmlns:mc="http://schemas.openxmlformats.org/markup-compatibility/2006" xmlns:aink="http://schemas.microsoft.com/office/drawing/2016/ink" xmlns:am3d="http://schemas.microsoft.com/office/drawing/2017/model3d" xmlns:o="urn:schemas-microsoft-com:office:office" xmlns:oel="http://schemas.microsoft.com/office/2019/extlst" xmlns:r="http://schemas.openxmlformats.org/officeDocument/2006/relationships" xmlns:m="http://schemas.openxmlformats.org/officeDocument/2006/math" xmlns:v="urn:schemas-microsoft-com:vml" xmlns:wp14="http://schemas.microsoft.com/office/word/2010/wordprocessingDrawing" xmlns:wp="http://schemas.openxmlformats.org/drawingml/2006/wordprocessingDrawing" xmlns:w10="urn:schemas-microsoft-com:office:word" xmlns:w="http://schemas.openxmlformats.org/wordprocessingml/2006/main" xmlns:w14="http://schemas.microsoft.com/office/word/2010/wordml" xmlns:w15="http://schemas.microsoft.com/office/word/2012/wordml" xmlns:w16cex="http://schemas.microsoft.com/office/word/2018/wordml/cex" xmlns:w16cid="http://schemas.microsoft.com/office/word/2016/wordml/cid" xmlns:w16="http://schemas.microsoft.com/office/word/2018/wordml" xmlns:w16sdtdh="http://schemas.microsoft.com/office/word/2020/wordml/sdtdatahash" xmlns:w16se="http://schemas.microsoft.com/office/word/2015/wordml/symex" xmlns:wpg="http://schemas.microsoft.com/office/word/2010/wordprocessingGroup" xmlns:wpi="http://schemas.microsoft.com/office/word/2010/wordprocessingInk" xmlns:wne="http://schemas.microsoft.com/office/word/2006/wordml" xmlns:wps="http://schemas.microsoft.com/office/word/2010/wordprocessingShape" mc:Ignorable="w14 w15 w16se w16cid w16 w16cex w16sdtdh wp14">
+<w:ftr xmlns:wpc="http://schemas.microsoft.com/office/word/2010/wordprocessingCanvas" xmlns:cx="http://schemas.microsoft.com/office/drawing/2014/chartex" xmlns:cx1="http://schemas.microsoft.com/office/drawing/2015/9/8/chartex" xmlns:cx2="http://schemas.microsoft.com/office/drawing/2015/10/21/chartex" xmlns:cx3="http://schemas.microsoft.com/office/drawing/2016/5/9/chartex" xmlns:cx4="http://schemas.microsoft.com/office/drawing/2016/5/10/chartex" xmlns:cx5="http://schemas.microsoft.com/office/drawing/2016/5/11/chartex" xmlns:cx6="http://schemas.microsoft.com/office/drawing/2016/5/12/chartex" xmlns:cx7="http://schemas.microsoft.com/office/drawing/2016/5/13/chartex" xmlns:cx8="http://schemas.microsoft.com/office/drawing/2016/5/14/chartex" xmlns:mc="http://schemas.openxmlformats.org/markup-compatibility/2006" xmlns:aink="http://schemas.microsoft.com/office/drawing/2016/ink" xmlns:am3d="http://schemas.microsoft.com/office/drawing/2017/model3d" xmlns:o="urn:schemas-microsoft-com:office:office" xmlns:oel="http://schemas.microsoft.com/office/2019/extlst" xmlns:r="http://schemas.openxmlformats.org/officeDocument/2006/relationships" xmlns:m="http://schemas.openxmlformats.org/officeDocument/2006/math" xmlns:v="urn:schemas-microsoft-com:vml" xmlns:wp14="http://schemas.microsoft.com/office/word/2010/wordprocessingDrawing" xmlns:wp="http://schemas.openxmlformats.org/drawingml/2006/wordprocessingDrawing" xmlns:w10="urn:schemas-microsoft-com:office:word" xmlns:w="http://schemas.openxmlformats.org/wordprocessingml/2006/main" xmlns:w14="http://schemas.microsoft.com/office/word/2010/wordml" xmlns:w15="http://schemas.microsoft.com/office/word/2012/wordml" xmlns:w16cex="http://schemas.microsoft.com/office/word/2018/wordml/cex" xmlns:w16cid="http://schemas.microsoft.com/office/word/2016/wordml/cid" xmlns:w16="http://schemas.microsoft.com/office/word/2018/wordml" xmlns:w16du="http://schemas.microsoft.com/office/word/2023/wordml/word16du" xmlns:w16sdtdh="http://schemas.microsoft.com/office/word/2020/wordml/sdtdatahash" xmlns:w16se="http://schemas.microsoft.com/office/word/2015/wordml/symex" xmlns:wpg="http://schemas.microsoft.com/office/word/2010/wordprocessingGroup" xmlns:wpi="http://schemas.microsoft.com/office/word/2010/wordprocessingInk" xmlns:wne="http://schemas.microsoft.com/office/word/2006/wordml" xmlns:wps="http://schemas.microsoft.com/office/word/2010/wordprocessingShape" mc:Ignorable="w14 w15 w16se w16cid w16 w16cex w16sdtdh w16du wp14">
   <w:p>
     <w:pPr>
       <w:pStyle w:val="Pieddepage"/>
@@ -5611,7 +5448,7 @@
 </file>
 
 <file path=word/footnotes.xml><?xml version="1.0" encoding="utf-8"?>
-<w:footnotes xmlns:wpc="http://schemas.microsoft.com/office/word/2010/wordprocessingCanvas" xmlns:cx="http://schemas.microsoft.com/office/drawing/2014/chartex" xmlns:cx1="http://schemas.microsoft.com/office/drawing/2015/9/8/chartex" xmlns:cx2="http://schemas.microsoft.com/office/drawing/2015/10/21/chartex" xmlns:cx3="http://schemas.microsoft.com/office/drawing/2016/5/9/chartex" xmlns:cx4="http://schemas.microsoft.com/office/drawing/2016/5/10/chartex" xmlns:cx5="http://schemas.microsoft.com/office/drawing/2016/5/11/chartex" xmlns:cx6="http://schemas.microsoft.com/office/drawing/2016/5/12/chartex" xmlns:cx7="http://schemas.microsoft.com/office/drawing/2016/5/13/chartex" xmlns:cx8="http://schemas.microsoft.com/office/drawing/2016/5/14/chartex" xmlns:mc="http://schemas.openxmlformats.org/markup-compatibility/2006" xmlns:aink="http://schemas.microsoft.com/office/drawing/2016/ink" xmlns:am3d="http://schemas.microsoft.com/office/drawing/2017/model3d" xmlns:o="urn:schemas-microsoft-com:office:office" xmlns:oel="http://schemas.microsoft.com/office/2019/extlst" xmlns:r="http://schemas.openxmlformats.org/officeDocument/2006/relationships" xmlns:m="http://schemas.openxmlformats.org/officeDocument/2006/math" xmlns:v="urn:schemas-microsoft-com:vml" xmlns:wp14="http://schemas.microsoft.com/office/word/2010/wordprocessingDrawing" xmlns:wp="http://schemas.openxmlformats.org/drawingml/2006/wordprocessingDrawing" xmlns:w10="urn:schemas-microsoft-com:office:word" xmlns:w="http://schemas.openxmlformats.org/wordprocessingml/2006/main" xmlns:w14="http://schemas.microsoft.com/office/word/2010/wordml" xmlns:w15="http://schemas.microsoft.com/office/word/2012/wordml" xmlns:w16cex="http://schemas.microsoft.com/office/word/2018/wordml/cex" xmlns:w16cid="http://schemas.microsoft.com/office/word/2016/wordml/cid" xmlns:w16="http://schemas.microsoft.com/office/word/2018/wordml" xmlns:w16sdtdh="http://schemas.microsoft.com/office/word/2020/wordml/sdtdatahash" xmlns:w16se="http://schemas.microsoft.com/office/word/2015/wordml/symex" xmlns:wpg="http://schemas.microsoft.com/office/word/2010/wordprocessingGroup" xmlns:wpi="http://schemas.microsoft.com/office/word/2010/wordprocessingInk" xmlns:wne="http://schemas.microsoft.com/office/word/2006/wordml" xmlns:wps="http://schemas.microsoft.com/office/word/2010/wordprocessingShape" mc:Ignorable="w14 w15 w16se w16cid w16 w16cex w16sdtdh wp14">
+<w:footnotes xmlns:wpc="http://schemas.microsoft.com/office/word/2010/wordprocessingCanvas" xmlns:cx="http://schemas.microsoft.com/office/drawing/2014/chartex" xmlns:cx1="http://schemas.microsoft.com/office/drawing/2015/9/8/chartex" xmlns:cx2="http://schemas.microsoft.com/office/drawing/2015/10/21/chartex" xmlns:cx3="http://schemas.microsoft.com/office/drawing/2016/5/9/chartex" xmlns:cx4="http://schemas.microsoft.com/office/drawing/2016/5/10/chartex" xmlns:cx5="http://schemas.microsoft.com/office/drawing/2016/5/11/chartex" xmlns:cx6="http://schemas.microsoft.com/office/drawing/2016/5/12/chartex" xmlns:cx7="http://schemas.microsoft.com/office/drawing/2016/5/13/chartex" xmlns:cx8="http://schemas.microsoft.com/office/drawing/2016/5/14/chartex" xmlns:mc="http://schemas.openxmlformats.org/markup-compatibility/2006" xmlns:aink="http://schemas.microsoft.com/office/drawing/2016/ink" xmlns:am3d="http://schemas.microsoft.com/office/drawing/2017/model3d" xmlns:o="urn:schemas-microsoft-com:office:office" xmlns:oel="http://schemas.microsoft.com/office/2019/extlst" xmlns:r="http://schemas.openxmlformats.org/officeDocument/2006/relationships" xmlns:m="http://schemas.openxmlformats.org/officeDocument/2006/math" xmlns:v="urn:schemas-microsoft-com:vml" xmlns:wp14="http://schemas.microsoft.com/office/word/2010/wordprocessingDrawing" xmlns:wp="http://schemas.openxmlformats.org/drawingml/2006/wordprocessingDrawing" xmlns:w10="urn:schemas-microsoft-com:office:word" xmlns:w="http://schemas.openxmlformats.org/wordprocessingml/2006/main" xmlns:w14="http://schemas.microsoft.com/office/word/2010/wordml" xmlns:w15="http://schemas.microsoft.com/office/word/2012/wordml" xmlns:w16cex="http://schemas.microsoft.com/office/word/2018/wordml/cex" xmlns:w16cid="http://schemas.microsoft.com/office/word/2016/wordml/cid" xmlns:w16="http://schemas.microsoft.com/office/word/2018/wordml" xmlns:w16du="http://schemas.microsoft.com/office/word/2023/wordml/word16du" xmlns:w16sdtdh="http://schemas.microsoft.com/office/word/2020/wordml/sdtdatahash" xmlns:w16se="http://schemas.microsoft.com/office/word/2015/wordml/symex" xmlns:wpg="http://schemas.microsoft.com/office/word/2010/wordprocessingGroup" xmlns:wpi="http://schemas.microsoft.com/office/word/2010/wordprocessingInk" xmlns:wne="http://schemas.microsoft.com/office/word/2006/wordml" xmlns:wps="http://schemas.microsoft.com/office/word/2010/wordprocessingShape" mc:Ignorable="w14 w15 w16se w16cid w16 w16cex w16sdtdh w16du wp14">
   <w:footnote w:type="separator" w:id="-1">
     <w:p>
       <w:pPr>
@@ -5636,7 +5473,7 @@
 </file>
 
 <file path=word/header1.xml><?xml version="1.0" encoding="utf-8"?>
-<w:hdr xmlns:wpc="http://schemas.microsoft.com/office/word/2010/wordprocessingCanvas" xmlns:cx="http://schemas.microsoft.com/office/drawing/2014/chartex" xmlns:cx1="http://schemas.microsoft.com/office/drawing/2015/9/8/chartex" xmlns:cx2="http://schemas.microsoft.com/office/drawing/2015/10/21/chartex" xmlns:cx3="http://schemas.microsoft.com/office/drawing/2016/5/9/chartex" xmlns:cx4="http://schemas.microsoft.com/office/drawing/2016/5/10/chartex" xmlns:cx5="http://schemas.microsoft.com/office/drawing/2016/5/11/chartex" xmlns:cx6="http://schemas.microsoft.com/office/drawing/2016/5/12/chartex" xmlns:cx7="http://schemas.microsoft.com/office/drawing/2016/5/13/chartex" xmlns:cx8="http://schemas.microsoft.com/office/drawing/2016/5/14/chartex" xmlns:mc="http://schemas.openxmlformats.org/markup-compatibility/2006" xmlns:aink="http://schemas.microsoft.com/office/drawing/2016/ink" xmlns:am3d="http://schemas.microsoft.com/office/drawing/2017/model3d" xmlns:o="urn:schemas-microsoft-com:office:office" xmlns:oel="http://schemas.microsoft.com/office/2019/extlst" xmlns:r="http://schemas.openxmlformats.org/officeDocument/2006/relationships" xmlns:m="http://schemas.openxmlformats.org/officeDocument/2006/math" xmlns:v="urn:schemas-microsoft-com:vml" xmlns:wp14="http://schemas.microsoft.com/office/word/2010/wordprocessingDrawing" xmlns:wp="http://schemas.openxmlformats.org/drawingml/2006/wordprocessingDrawing" xmlns:w10="urn:schemas-microsoft-com:office:word" xmlns:w="http://schemas.openxmlformats.org/wordprocessingml/2006/main" xmlns:w14="http://schemas.microsoft.com/office/word/2010/wordml" xmlns:w15="http://schemas.microsoft.com/office/word/2012/wordml" xmlns:w16cex="http://schemas.microsoft.com/office/word/2018/wordml/cex" xmlns:w16cid="http://schemas.microsoft.com/office/word/2016/wordml/cid" xmlns:w16="http://schemas.microsoft.com/office/word/2018/wordml" xmlns:w16sdtdh="http://schemas.microsoft.com/office/word/2020/wordml/sdtdatahash" xmlns:w16se="http://schemas.microsoft.com/office/word/2015/wordml/symex" xmlns:wpg="http://schemas.microsoft.com/office/word/2010/wordprocessingGroup" xmlns:wpi="http://schemas.microsoft.com/office/word/2010/wordprocessingInk" xmlns:wne="http://schemas.microsoft.com/office/word/2006/wordml" xmlns:wps="http://schemas.microsoft.com/office/word/2010/wordprocessingShape" mc:Ignorable="w14 w15 w16se w16cid w16 w16cex w16sdtdh wp14">
+<w:hdr xmlns:wpc="http://schemas.microsoft.com/office/word/2010/wordprocessingCanvas" xmlns:cx="http://schemas.microsoft.com/office/drawing/2014/chartex" xmlns:cx1="http://schemas.microsoft.com/office/drawing/2015/9/8/chartex" xmlns:cx2="http://schemas.microsoft.com/office/drawing/2015/10/21/chartex" xmlns:cx3="http://schemas.microsoft.com/office/drawing/2016/5/9/chartex" xmlns:cx4="http://schemas.microsoft.com/office/drawing/2016/5/10/chartex" xmlns:cx5="http://schemas.microsoft.com/office/drawing/2016/5/11/chartex" xmlns:cx6="http://schemas.microsoft.com/office/drawing/2016/5/12/chartex" xmlns:cx7="http://schemas.microsoft.com/office/drawing/2016/5/13/chartex" xmlns:cx8="http://schemas.microsoft.com/office/drawing/2016/5/14/chartex" xmlns:mc="http://schemas.openxmlformats.org/markup-compatibility/2006" xmlns:aink="http://schemas.microsoft.com/office/drawing/2016/ink" xmlns:am3d="http://schemas.microsoft.com/office/drawing/2017/model3d" xmlns:o="urn:schemas-microsoft-com:office:office" xmlns:oel="http://schemas.microsoft.com/office/2019/extlst" xmlns:r="http://schemas.openxmlformats.org/officeDocument/2006/relationships" xmlns:m="http://schemas.openxmlformats.org/officeDocument/2006/math" xmlns:v="urn:schemas-microsoft-com:vml" xmlns:wp14="http://schemas.microsoft.com/office/word/2010/wordprocessingDrawing" xmlns:wp="http://schemas.openxmlformats.org/drawingml/2006/wordprocessingDrawing" xmlns:w10="urn:schemas-microsoft-com:office:word" xmlns:w="http://schemas.openxmlformats.org/wordprocessingml/2006/main" xmlns:w14="http://schemas.microsoft.com/office/word/2010/wordml" xmlns:w15="http://schemas.microsoft.com/office/word/2012/wordml" xmlns:w16cex="http://schemas.microsoft.com/office/word/2018/wordml/cex" xmlns:w16cid="http://schemas.microsoft.com/office/word/2016/wordml/cid" xmlns:w16="http://schemas.microsoft.com/office/word/2018/wordml" xmlns:w16du="http://schemas.microsoft.com/office/word/2023/wordml/word16du" xmlns:w16sdtdh="http://schemas.microsoft.com/office/word/2020/wordml/sdtdatahash" xmlns:w16se="http://schemas.microsoft.com/office/word/2015/wordml/symex" xmlns:wpg="http://schemas.microsoft.com/office/word/2010/wordprocessingGroup" xmlns:wpi="http://schemas.microsoft.com/office/word/2010/wordprocessingInk" xmlns:wne="http://schemas.microsoft.com/office/word/2006/wordml" xmlns:wps="http://schemas.microsoft.com/office/word/2010/wordprocessingShape" mc:Ignorable="w14 w15 w16se w16cid w16 w16cex w16sdtdh w16du wp14">
   <w:p>
     <w:pPr>
       <w:pStyle w:val="En-tte"/>
@@ -5718,7 +5555,7 @@
 </file>
 
 <file path=word/header2.xml><?xml version="1.0" encoding="utf-8"?>
-<w:hdr xmlns:wpc="http://schemas.microsoft.com/office/word/2010/wordprocessingCanvas" xmlns:cx="http://schemas.microsoft.com/office/drawing/2014/chartex" xmlns:cx1="http://schemas.microsoft.com/office/drawing/2015/9/8/chartex" xmlns:cx2="http://schemas.microsoft.com/office/drawing/2015/10/21/chartex" xmlns:cx3="http://schemas.microsoft.com/office/drawing/2016/5/9/chartex" xmlns:cx4="http://schemas.microsoft.com/office/drawing/2016/5/10/chartex" xmlns:cx5="http://schemas.microsoft.com/office/drawing/2016/5/11/chartex" xmlns:cx6="http://schemas.microsoft.com/office/drawing/2016/5/12/chartex" xmlns:cx7="http://schemas.microsoft.com/office/drawing/2016/5/13/chartex" xmlns:cx8="http://schemas.microsoft.com/office/drawing/2016/5/14/chartex" xmlns:mc="http://schemas.openxmlformats.org/markup-compatibility/2006" xmlns:aink="http://schemas.microsoft.com/office/drawing/2016/ink" xmlns:am3d="http://schemas.microsoft.com/office/drawing/2017/model3d" xmlns:o="urn:schemas-microsoft-com:office:office" xmlns:oel="http://schemas.microsoft.com/office/2019/extlst" xmlns:r="http://schemas.openxmlformats.org/officeDocument/2006/relationships" xmlns:m="http://schemas.openxmlformats.org/officeDocument/2006/math" xmlns:v="urn:schemas-microsoft-com:vml" xmlns:wp14="http://schemas.microsoft.com/office/word/2010/wordprocessingDrawing" xmlns:wp="http://schemas.openxmlformats.org/drawingml/2006/wordprocessingDrawing" xmlns:w10="urn:schemas-microsoft-com:office:word" xmlns:w="http://schemas.openxmlformats.org/wordprocessingml/2006/main" xmlns:w14="http://schemas.microsoft.com/office/word/2010/wordml" xmlns:w15="http://schemas.microsoft.com/office/word/2012/wordml" xmlns:w16cex="http://schemas.microsoft.com/office/word/2018/wordml/cex" xmlns:w16cid="http://schemas.microsoft.com/office/word/2016/wordml/cid" xmlns:w16="http://schemas.microsoft.com/office/word/2018/wordml" xmlns:w16sdtdh="http://schemas.microsoft.com/office/word/2020/wordml/sdtdatahash" xmlns:w16se="http://schemas.microsoft.com/office/word/2015/wordml/symex" xmlns:wpg="http://schemas.microsoft.com/office/word/2010/wordprocessingGroup" xmlns:wpi="http://schemas.microsoft.com/office/word/2010/wordprocessingInk" xmlns:wne="http://schemas.microsoft.com/office/word/2006/wordml" xmlns:wps="http://schemas.microsoft.com/office/word/2010/wordprocessingShape" mc:Ignorable="w14 w15 w16se w16cid w16 w16cex w16sdtdh wp14">
+<w:hdr xmlns:wpc="http://schemas.microsoft.com/office/word/2010/wordprocessingCanvas" xmlns:cx="http://schemas.microsoft.com/office/drawing/2014/chartex" xmlns:cx1="http://schemas.microsoft.com/office/drawing/2015/9/8/chartex" xmlns:cx2="http://schemas.microsoft.com/office/drawing/2015/10/21/chartex" xmlns:cx3="http://schemas.microsoft.com/office/drawing/2016/5/9/chartex" xmlns:cx4="http://schemas.microsoft.com/office/drawing/2016/5/10/chartex" xmlns:cx5="http://schemas.microsoft.com/office/drawing/2016/5/11/chartex" xmlns:cx6="http://schemas.microsoft.com/office/drawing/2016/5/12/chartex" xmlns:cx7="http://schemas.microsoft.com/office/drawing/2016/5/13/chartex" xmlns:cx8="http://schemas.microsoft.com/office/drawing/2016/5/14/chartex" xmlns:mc="http://schemas.openxmlformats.org/markup-compatibility/2006" xmlns:aink="http://schemas.microsoft.com/office/drawing/2016/ink" xmlns:am3d="http://schemas.microsoft.com/office/drawing/2017/model3d" xmlns:o="urn:schemas-microsoft-com:office:office" xmlns:oel="http://schemas.microsoft.com/office/2019/extlst" xmlns:r="http://schemas.openxmlformats.org/officeDocument/2006/relationships" xmlns:m="http://schemas.openxmlformats.org/officeDocument/2006/math" xmlns:v="urn:schemas-microsoft-com:vml" xmlns:wp14="http://schemas.microsoft.com/office/word/2010/wordprocessingDrawing" xmlns:wp="http://schemas.openxmlformats.org/drawingml/2006/wordprocessingDrawing" xmlns:w10="urn:schemas-microsoft-com:office:word" xmlns:w="http://schemas.openxmlformats.org/wordprocessingml/2006/main" xmlns:w14="http://schemas.microsoft.com/office/word/2010/wordml" xmlns:w15="http://schemas.microsoft.com/office/word/2012/wordml" xmlns:w16cex="http://schemas.microsoft.com/office/word/2018/wordml/cex" xmlns:w16cid="http://schemas.microsoft.com/office/word/2016/wordml/cid" xmlns:w16="http://schemas.microsoft.com/office/word/2018/wordml" xmlns:w16du="http://schemas.microsoft.com/office/word/2023/wordml/word16du" xmlns:w16sdtdh="http://schemas.microsoft.com/office/word/2020/wordml/sdtdatahash" xmlns:w16se="http://schemas.microsoft.com/office/word/2015/wordml/symex" xmlns:wpg="http://schemas.microsoft.com/office/word/2010/wordprocessingGroup" xmlns:wpi="http://schemas.microsoft.com/office/word/2010/wordprocessingInk" xmlns:wne="http://schemas.microsoft.com/office/word/2006/wordml" xmlns:wps="http://schemas.microsoft.com/office/word/2010/wordprocessingShape" mc:Ignorable="w14 w15 w16se w16cid w16 w16cex w16sdtdh w16du wp14">
   <w:p>
     <w:pPr>
       <w:pStyle w:val="En-tte"/>
@@ -5734,7 +5571,7 @@
 </file>
 
 <file path=word/numbering.xml><?xml version="1.0" encoding="utf-8"?>
-<w:numbering xmlns:wpc="http://schemas.microsoft.com/office/word/2010/wordprocessingCanvas" xmlns:cx="http://schemas.microsoft.com/office/drawing/2014/chartex" xmlns:cx1="http://schemas.microsoft.com/office/drawing/2015/9/8/chartex" xmlns:cx2="http://schemas.microsoft.com/office/drawing/2015/10/21/chartex" xmlns:cx3="http://schemas.microsoft.com/office/drawing/2016/5/9/chartex" xmlns:cx4="http://schemas.microsoft.com/office/drawing/2016/5/10/chartex" xmlns:cx5="http://schemas.microsoft.com/office/drawing/2016/5/11/chartex" xmlns:cx6="http://schemas.microsoft.com/office/drawing/2016/5/12/chartex" xmlns:cx7="http://schemas.microsoft.com/office/drawing/2016/5/13/chartex" xmlns:cx8="http://schemas.microsoft.com/office/drawing/2016/5/14/chartex" xmlns:mc="http://schemas.openxmlformats.org/markup-compatibility/2006" xmlns:aink="http://schemas.microsoft.com/office/drawing/2016/ink" xmlns:am3d="http://schemas.microsoft.com/office/drawing/2017/model3d" xmlns:o="urn:schemas-microsoft-com:office:office" xmlns:oel="http://schemas.microsoft.com/office/2019/extlst" xmlns:r="http://schemas.openxmlformats.org/officeDocument/2006/relationships" xmlns:m="http://schemas.openxmlformats.org/officeDocument/2006/math" xmlns:v="urn:schemas-microsoft-com:vml" xmlns:wp14="http://schemas.microsoft.com/office/word/2010/wordprocessingDrawing" xmlns:wp="http://schemas.openxmlformats.org/drawingml/2006/wordprocessingDrawing" xmlns:w10="urn:schemas-microsoft-com:office:word" xmlns:w="http://schemas.openxmlformats.org/wordprocessingml/2006/main" xmlns:w14="http://schemas.microsoft.com/office/word/2010/wordml" xmlns:w15="http://schemas.microsoft.com/office/word/2012/wordml" xmlns:w16cex="http://schemas.microsoft.com/office/word/2018/wordml/cex" xmlns:w16cid="http://schemas.microsoft.com/office/word/2016/wordml/cid" xmlns:w16="http://schemas.microsoft.com/office/word/2018/wordml" xmlns:w16sdtdh="http://schemas.microsoft.com/office/word/2020/wordml/sdtdatahash" xmlns:w16se="http://schemas.microsoft.com/office/word/2015/wordml/symex" xmlns:wpg="http://schemas.microsoft.com/office/word/2010/wordprocessingGroup" xmlns:wpi="http://schemas.microsoft.com/office/word/2010/wordprocessingInk" xmlns:wne="http://schemas.microsoft.com/office/word/2006/wordml" xmlns:wps="http://schemas.microsoft.com/office/word/2010/wordprocessingShape" mc:Ignorable="w14 w15 w16se w16cid w16 w16cex w16sdtdh wp14">
+<w:numbering xmlns:wpc="http://schemas.microsoft.com/office/word/2010/wordprocessingCanvas" xmlns:cx="http://schemas.microsoft.com/office/drawing/2014/chartex" xmlns:cx1="http://schemas.microsoft.com/office/drawing/2015/9/8/chartex" xmlns:cx2="http://schemas.microsoft.com/office/drawing/2015/10/21/chartex" xmlns:cx3="http://schemas.microsoft.com/office/drawing/2016/5/9/chartex" xmlns:cx4="http://schemas.microsoft.com/office/drawing/2016/5/10/chartex" xmlns:cx5="http://schemas.microsoft.com/office/drawing/2016/5/11/chartex" xmlns:cx6="http://schemas.microsoft.com/office/drawing/2016/5/12/chartex" xmlns:cx7="http://schemas.microsoft.com/office/drawing/2016/5/13/chartex" xmlns:cx8="http://schemas.microsoft.com/office/drawing/2016/5/14/chartex" xmlns:mc="http://schemas.openxmlformats.org/markup-compatibility/2006" xmlns:aink="http://schemas.microsoft.com/office/drawing/2016/ink" xmlns:am3d="http://schemas.microsoft.com/office/drawing/2017/model3d" xmlns:o="urn:schemas-microsoft-com:office:office" xmlns:oel="http://schemas.microsoft.com/office/2019/extlst" xmlns:r="http://schemas.openxmlformats.org/officeDocument/2006/relationships" xmlns:m="http://schemas.openxmlformats.org/officeDocument/2006/math" xmlns:v="urn:schemas-microsoft-com:vml" xmlns:wp14="http://schemas.microsoft.com/office/word/2010/wordprocessingDrawing" xmlns:wp="http://schemas.openxmlformats.org/drawingml/2006/wordprocessingDrawing" xmlns:w10="urn:schemas-microsoft-com:office:word" xmlns:w="http://schemas.openxmlformats.org/wordprocessingml/2006/main" xmlns:w14="http://schemas.microsoft.com/office/word/2010/wordml" xmlns:w15="http://schemas.microsoft.com/office/word/2012/wordml" xmlns:w16cex="http://schemas.microsoft.com/office/word/2018/wordml/cex" xmlns:w16cid="http://schemas.microsoft.com/office/word/2016/wordml/cid" xmlns:w16="http://schemas.microsoft.com/office/word/2018/wordml" xmlns:w16du="http://schemas.microsoft.com/office/word/2023/wordml/word16du" xmlns:w16sdtdh="http://schemas.microsoft.com/office/word/2020/wordml/sdtdatahash" xmlns:w16se="http://schemas.microsoft.com/office/word/2015/wordml/symex" xmlns:wpg="http://schemas.microsoft.com/office/word/2010/wordprocessingGroup" xmlns:wpi="http://schemas.microsoft.com/office/word/2010/wordprocessingInk" xmlns:wne="http://schemas.microsoft.com/office/word/2006/wordml" xmlns:wps="http://schemas.microsoft.com/office/word/2010/wordprocessingShape" mc:Ignorable="w14 w15 w16se w16cid w16 w16cex w16sdtdh w16du wp14">
   <w:abstractNum w:abstractNumId="0" w15:restartNumberingAfterBreak="0">
     <w:nsid w:val="01DE5A01"/>
     <w:multiLevelType w:val="hybridMultilevel"/>
@@ -6389,7 +6226,7 @@
 </file>
 
 <file path=word/styles.xml><?xml version="1.0" encoding="utf-8"?>
-<w:styles xmlns:mc="http://schemas.openxmlformats.org/markup-compatibility/2006" xmlns:r="http://schemas.openxmlformats.org/officeDocument/2006/relationships" xmlns:w="http://schemas.openxmlformats.org/wordprocessingml/2006/main" xmlns:w14="http://schemas.microsoft.com/office/word/2010/wordml" xmlns:w15="http://schemas.microsoft.com/office/word/2012/wordml" xmlns:w16cex="http://schemas.microsoft.com/office/word/2018/wordml/cex" xmlns:w16cid="http://schemas.microsoft.com/office/word/2016/wordml/cid" xmlns:w16="http://schemas.microsoft.com/office/word/2018/wordml" xmlns:w16sdtdh="http://schemas.microsoft.com/office/word/2020/wordml/sdtdatahash" xmlns:w16se="http://schemas.microsoft.com/office/word/2015/wordml/symex" mc:Ignorable="w14 w15 w16se w16cid w16 w16cex w16sdtdh">
+<w:styles xmlns:mc="http://schemas.openxmlformats.org/markup-compatibility/2006" xmlns:r="http://schemas.openxmlformats.org/officeDocument/2006/relationships" xmlns:w="http://schemas.openxmlformats.org/wordprocessingml/2006/main" xmlns:w14="http://schemas.microsoft.com/office/word/2010/wordml" xmlns:w15="http://schemas.microsoft.com/office/word/2012/wordml" xmlns:w16cex="http://schemas.microsoft.com/office/word/2018/wordml/cex" xmlns:w16cid="http://schemas.microsoft.com/office/word/2016/wordml/cid" xmlns:w16="http://schemas.microsoft.com/office/word/2018/wordml" xmlns:w16du="http://schemas.microsoft.com/office/word/2023/wordml/word16du" xmlns:w16sdtdh="http://schemas.microsoft.com/office/word/2020/wordml/sdtdatahash" xmlns:w16se="http://schemas.microsoft.com/office/word/2015/wordml/symex" mc:Ignorable="w14 w15 w16se w16cid w16 w16cex w16sdtdh w16du">
   <w:docDefaults>
     <w:rPrDefault>
       <w:rPr>
@@ -6998,6 +6835,7 @@
   <w:style w:type="character" w:default="1" w:styleId="Policepardfaut">
     <w:name w:val="Default Paragraph Font"/>
     <w:uiPriority w:val="1"/>
+    <w:semiHidden/>
     <w:unhideWhenUsed/>
   </w:style>
   <w:style w:type="table" w:default="1" w:styleId="TableauNormal">

</xml_diff>

<commit_message>
Jour 1 Sprint 2
</commit_message>
<xml_diff>
--- a/Rapport_Activite.docx
+++ b/Rapport_Activite.docx
@@ -326,7 +326,7 @@
           <w:r>
             <w:br w:type="page"/>
           </w:r>
-          <w:bookmarkStart w:id="0" w:name="_Toc170378070"/>
+          <w:bookmarkStart w:id="0" w:name="_Toc170917835"/>
           <w:r>
             <w:lastRenderedPageBreak/>
             <w:t>ATTESTATION DE NON-PLAGIAT</w:t>
@@ -364,7 +364,7 @@
           <w:r>
             <w:br w:type="page"/>
           </w:r>
-          <w:bookmarkStart w:id="1" w:name="_Toc170378071"/>
+          <w:bookmarkStart w:id="1" w:name="_Toc170917836"/>
           <w:r>
             <w:lastRenderedPageBreak/>
             <w:t>Remerciements</w:t>
@@ -418,25 +418,23 @@
         </w:p>
         <w:sdt>
           <w:sdtPr>
+            <w:id w:val="-1574194798"/>
+            <w:docPartObj>
+              <w:docPartGallery w:val="Table of Contents"/>
+              <w:docPartUnique/>
+            </w:docPartObj>
+          </w:sdtPr>
+          <w:sdtEndPr>
             <w:rPr>
               <w:rFonts w:ascii="Arial" w:eastAsiaTheme="minorHAnsi" w:hAnsi="Arial" w:cstheme="minorBidi"/>
+              <w:b/>
+              <w:bCs/>
               <w:color w:val="auto"/>
               <w:kern w:val="2"/>
               <w:sz w:val="24"/>
               <w:szCs w:val="24"/>
               <w:lang w:eastAsia="en-US"/>
               <w14:ligatures w14:val="standardContextual"/>
-            </w:rPr>
-            <w:id w:val="1469477968"/>
-            <w:docPartObj>
-              <w:docPartGallery w:val="Table of Contents"/>
-              <w:docPartUnique/>
-            </w:docPartObj>
-          </w:sdtPr>
-          <w:sdtEndPr>
-            <w:rPr>
-              <w:b/>
-              <w:bCs/>
             </w:rPr>
           </w:sdtEndPr>
           <w:sdtContent>
@@ -469,7 +467,7 @@
               <w:r>
                 <w:fldChar w:fldCharType="separate"/>
               </w:r>
-              <w:hyperlink w:anchor="_Toc170378070" w:history="1">
+              <w:hyperlink w:anchor="_Toc170917835" w:history="1">
                 <w:r>
                   <w:rPr>
                     <w:rStyle w:val="Lienhypertexte"/>
@@ -496,7 +494,7 @@
                     <w:noProof/>
                     <w:webHidden/>
                   </w:rPr>
-                  <w:instrText xml:space="preserve"> PAGEREF _Toc170378070 \h </w:instrText>
+                  <w:instrText xml:space="preserve"> PAGEREF _Toc170917835 \h </w:instrText>
                 </w:r>
                 <w:r>
                   <w:rPr>
@@ -539,7 +537,7 @@
                   <w:lang w:eastAsia="fr-FR"/>
                 </w:rPr>
               </w:pPr>
-              <w:hyperlink w:anchor="_Toc170378071" w:history="1">
+              <w:hyperlink w:anchor="_Toc170917836" w:history="1">
                 <w:r>
                   <w:rPr>
                     <w:rStyle w:val="Lienhypertexte"/>
@@ -566,7 +564,7 @@
                     <w:noProof/>
                     <w:webHidden/>
                   </w:rPr>
-                  <w:instrText xml:space="preserve"> PAGEREF _Toc170378071 \h </w:instrText>
+                  <w:instrText xml:space="preserve"> PAGEREF _Toc170917836 \h </w:instrText>
                 </w:r>
                 <w:r>
                   <w:rPr>
@@ -609,7 +607,7 @@
                   <w:lang w:eastAsia="fr-FR"/>
                 </w:rPr>
               </w:pPr>
-              <w:hyperlink w:anchor="_Toc170378072" w:history="1">
+              <w:hyperlink w:anchor="_Toc170917837" w:history="1">
                 <w:r>
                   <w:rPr>
                     <w:rStyle w:val="Lienhypertexte"/>
@@ -636,7 +634,7 @@
                     <w:noProof/>
                     <w:webHidden/>
                   </w:rPr>
-                  <w:instrText xml:space="preserve"> PAGEREF _Toc170378072 \h </w:instrText>
+                  <w:instrText xml:space="preserve"> PAGEREF _Toc170917837 \h </w:instrText>
                 </w:r>
                 <w:r>
                   <w:rPr>
@@ -679,7 +677,7 @@
                   <w:lang w:eastAsia="fr-FR"/>
                 </w:rPr>
               </w:pPr>
-              <w:hyperlink w:anchor="_Toc170378073" w:history="1">
+              <w:hyperlink w:anchor="_Toc170917838" w:history="1">
                 <w:r>
                   <w:rPr>
                     <w:rStyle w:val="Lienhypertexte"/>
@@ -706,7 +704,7 @@
                     <w:noProof/>
                     <w:webHidden/>
                   </w:rPr>
-                  <w:instrText xml:space="preserve"> PAGEREF _Toc170378073 \h </w:instrText>
+                  <w:instrText xml:space="preserve"> PAGEREF _Toc170917838 \h </w:instrText>
                 </w:r>
                 <w:r>
                   <w:rPr>
@@ -726,7 +724,291 @@
                     <w:noProof/>
                     <w:webHidden/>
                   </w:rPr>
-                  <w:t>5</w:t>
+                  <w:t>7</w:t>
+                </w:r>
+                <w:r>
+                  <w:rPr>
+                    <w:noProof/>
+                    <w:webHidden/>
+                  </w:rPr>
+                  <w:fldChar w:fldCharType="end"/>
+                </w:r>
+              </w:hyperlink>
+            </w:p>
+            <w:p>
+              <w:pPr>
+                <w:pStyle w:val="TM2"/>
+                <w:tabs>
+                  <w:tab w:val="right" w:leader="dot" w:pos="9060"/>
+                </w:tabs>
+                <w:rPr>
+                  <w:rFonts w:asciiTheme="minorHAnsi" w:eastAsiaTheme="minorEastAsia" w:hAnsiTheme="minorHAnsi"/>
+                  <w:noProof/>
+                  <w:lang w:eastAsia="fr-FR"/>
+                </w:rPr>
+              </w:pPr>
+              <w:hyperlink w:anchor="_Toc170917839" w:history="1">
+                <w:r>
+                  <w:rPr>
+                    <w:rStyle w:val="Lienhypertexte"/>
+                    <w:rFonts w:ascii="Aptos Display" w:hAnsi="Aptos Display" w:cs="Segoe UI"/>
+                    <w:noProof/>
+                  </w:rPr>
+                  <w:t>Contexte historique et managérial</w:t>
+                </w:r>
+                <w:r>
+                  <w:rPr>
+                    <w:noProof/>
+                    <w:webHidden/>
+                  </w:rPr>
+                  <w:tab/>
+                </w:r>
+                <w:r>
+                  <w:rPr>
+                    <w:noProof/>
+                    <w:webHidden/>
+                  </w:rPr>
+                  <w:fldChar w:fldCharType="begin"/>
+                </w:r>
+                <w:r>
+                  <w:rPr>
+                    <w:noProof/>
+                    <w:webHidden/>
+                  </w:rPr>
+                  <w:instrText xml:space="preserve"> PAGEREF _Toc170917839 \h </w:instrText>
+                </w:r>
+                <w:r>
+                  <w:rPr>
+                    <w:noProof/>
+                    <w:webHidden/>
+                  </w:rPr>
+                </w:r>
+                <w:r>
+                  <w:rPr>
+                    <w:noProof/>
+                    <w:webHidden/>
+                  </w:rPr>
+                  <w:fldChar w:fldCharType="separate"/>
+                </w:r>
+                <w:r>
+                  <w:rPr>
+                    <w:noProof/>
+                    <w:webHidden/>
+                  </w:rPr>
+                  <w:t>7</w:t>
+                </w:r>
+                <w:r>
+                  <w:rPr>
+                    <w:noProof/>
+                    <w:webHidden/>
+                  </w:rPr>
+                  <w:fldChar w:fldCharType="end"/>
+                </w:r>
+              </w:hyperlink>
+            </w:p>
+            <w:p>
+              <w:pPr>
+                <w:pStyle w:val="TM2"/>
+                <w:tabs>
+                  <w:tab w:val="right" w:leader="dot" w:pos="9060"/>
+                </w:tabs>
+                <w:rPr>
+                  <w:rFonts w:asciiTheme="minorHAnsi" w:eastAsiaTheme="minorEastAsia" w:hAnsiTheme="minorHAnsi"/>
+                  <w:noProof/>
+                  <w:lang w:eastAsia="fr-FR"/>
+                </w:rPr>
+              </w:pPr>
+              <w:hyperlink w:anchor="_Toc170917840" w:history="1">
+                <w:r>
+                  <w:rPr>
+                    <w:rStyle w:val="Lienhypertexte"/>
+                    <w:rFonts w:ascii="Aptos Display" w:hAnsi="Aptos Display" w:cs="Segoe UI"/>
+                    <w:noProof/>
+                  </w:rPr>
+                  <w:t>Contexte organisationnel</w:t>
+                </w:r>
+                <w:r>
+                  <w:rPr>
+                    <w:noProof/>
+                    <w:webHidden/>
+                  </w:rPr>
+                  <w:tab/>
+                </w:r>
+                <w:r>
+                  <w:rPr>
+                    <w:noProof/>
+                    <w:webHidden/>
+                  </w:rPr>
+                  <w:fldChar w:fldCharType="begin"/>
+                </w:r>
+                <w:r>
+                  <w:rPr>
+                    <w:noProof/>
+                    <w:webHidden/>
+                  </w:rPr>
+                  <w:instrText xml:space="preserve"> PAGEREF _Toc170917840 \h </w:instrText>
+                </w:r>
+                <w:r>
+                  <w:rPr>
+                    <w:noProof/>
+                    <w:webHidden/>
+                  </w:rPr>
+                </w:r>
+                <w:r>
+                  <w:rPr>
+                    <w:noProof/>
+                    <w:webHidden/>
+                  </w:rPr>
+                  <w:fldChar w:fldCharType="separate"/>
+                </w:r>
+                <w:r>
+                  <w:rPr>
+                    <w:noProof/>
+                    <w:webHidden/>
+                  </w:rPr>
+                  <w:t>8</w:t>
+                </w:r>
+                <w:r>
+                  <w:rPr>
+                    <w:noProof/>
+                    <w:webHidden/>
+                  </w:rPr>
+                  <w:fldChar w:fldCharType="end"/>
+                </w:r>
+              </w:hyperlink>
+            </w:p>
+            <w:p>
+              <w:pPr>
+                <w:pStyle w:val="TM2"/>
+                <w:tabs>
+                  <w:tab w:val="right" w:leader="dot" w:pos="9060"/>
+                </w:tabs>
+                <w:rPr>
+                  <w:rFonts w:asciiTheme="minorHAnsi" w:eastAsiaTheme="minorEastAsia" w:hAnsiTheme="minorHAnsi"/>
+                  <w:noProof/>
+                  <w:lang w:eastAsia="fr-FR"/>
+                </w:rPr>
+              </w:pPr>
+              <w:hyperlink w:anchor="_Toc170917841" w:history="1">
+                <w:r>
+                  <w:rPr>
+                    <w:rStyle w:val="Lienhypertexte"/>
+                    <w:rFonts w:ascii="Aptos Display" w:hAnsi="Aptos Display" w:cs="Segoe UI"/>
+                    <w:noProof/>
+                  </w:rPr>
+                  <w:t>Contexte professionnel</w:t>
+                </w:r>
+                <w:r>
+                  <w:rPr>
+                    <w:noProof/>
+                    <w:webHidden/>
+                  </w:rPr>
+                  <w:tab/>
+                </w:r>
+                <w:r>
+                  <w:rPr>
+                    <w:noProof/>
+                    <w:webHidden/>
+                  </w:rPr>
+                  <w:fldChar w:fldCharType="begin"/>
+                </w:r>
+                <w:r>
+                  <w:rPr>
+                    <w:noProof/>
+                    <w:webHidden/>
+                  </w:rPr>
+                  <w:instrText xml:space="preserve"> PAGEREF _Toc170917841 \h </w:instrText>
+                </w:r>
+                <w:r>
+                  <w:rPr>
+                    <w:noProof/>
+                    <w:webHidden/>
+                  </w:rPr>
+                </w:r>
+                <w:r>
+                  <w:rPr>
+                    <w:noProof/>
+                    <w:webHidden/>
+                  </w:rPr>
+                  <w:fldChar w:fldCharType="separate"/>
+                </w:r>
+                <w:r>
+                  <w:rPr>
+                    <w:noProof/>
+                    <w:webHidden/>
+                  </w:rPr>
+                  <w:t>8</w:t>
+                </w:r>
+                <w:r>
+                  <w:rPr>
+                    <w:noProof/>
+                    <w:webHidden/>
+                  </w:rPr>
+                  <w:fldChar w:fldCharType="end"/>
+                </w:r>
+              </w:hyperlink>
+            </w:p>
+            <w:p>
+              <w:pPr>
+                <w:pStyle w:val="TM2"/>
+                <w:tabs>
+                  <w:tab w:val="right" w:leader="dot" w:pos="9060"/>
+                </w:tabs>
+                <w:rPr>
+                  <w:rFonts w:asciiTheme="minorHAnsi" w:eastAsiaTheme="minorEastAsia" w:hAnsiTheme="minorHAnsi"/>
+                  <w:noProof/>
+                  <w:lang w:eastAsia="fr-FR"/>
+                </w:rPr>
+              </w:pPr>
+              <w:hyperlink w:anchor="_Toc170917842" w:history="1">
+                <w:r>
+                  <w:rPr>
+                    <w:rStyle w:val="Lienhypertexte"/>
+                    <w:rFonts w:ascii="Aptos Display" w:hAnsi="Aptos Display" w:cs="Segoe UI"/>
+                    <w:noProof/>
+                  </w:rPr>
+                  <w:t>Présentation et développement de votre problématique</w:t>
+                </w:r>
+                <w:r>
+                  <w:rPr>
+                    <w:noProof/>
+                    <w:webHidden/>
+                  </w:rPr>
+                  <w:tab/>
+                </w:r>
+                <w:r>
+                  <w:rPr>
+                    <w:noProof/>
+                    <w:webHidden/>
+                  </w:rPr>
+                  <w:fldChar w:fldCharType="begin"/>
+                </w:r>
+                <w:r>
+                  <w:rPr>
+                    <w:noProof/>
+                    <w:webHidden/>
+                  </w:rPr>
+                  <w:instrText xml:space="preserve"> PAGEREF _Toc170917842 \h </w:instrText>
+                </w:r>
+                <w:r>
+                  <w:rPr>
+                    <w:noProof/>
+                    <w:webHidden/>
+                  </w:rPr>
+                </w:r>
+                <w:r>
+                  <w:rPr>
+                    <w:noProof/>
+                    <w:webHidden/>
+                  </w:rPr>
+                  <w:fldChar w:fldCharType="separate"/>
+                </w:r>
+                <w:r>
+                  <w:rPr>
+                    <w:noProof/>
+                    <w:webHidden/>
+                  </w:rPr>
+                  <w:t>9</w:t>
                 </w:r>
                 <w:r>
                   <w:rPr>
@@ -749,7 +1031,7 @@
                   <w:lang w:eastAsia="fr-FR"/>
                 </w:rPr>
               </w:pPr>
-              <w:hyperlink w:anchor="_Toc170378074" w:history="1">
+              <w:hyperlink w:anchor="_Toc170917843" w:history="1">
                 <w:r>
                   <w:rPr>
                     <w:rStyle w:val="Lienhypertexte"/>
@@ -776,7 +1058,7 @@
                     <w:noProof/>
                     <w:webHidden/>
                   </w:rPr>
-                  <w:instrText xml:space="preserve"> PAGEREF _Toc170378074 \h </w:instrText>
+                  <w:instrText xml:space="preserve"> PAGEREF _Toc170917843 \h </w:instrText>
                 </w:r>
                 <w:r>
                   <w:rPr>
@@ -796,7 +1078,7 @@
                     <w:noProof/>
                     <w:webHidden/>
                   </w:rPr>
-                  <w:t>7</w:t>
+                  <w:t>10</w:t>
                 </w:r>
                 <w:r>
                   <w:rPr>
@@ -819,14 +1101,13 @@
                   <w:lang w:eastAsia="fr-FR"/>
                 </w:rPr>
               </w:pPr>
-              <w:hyperlink w:anchor="_Toc170378075" w:history="1">
+              <w:hyperlink w:anchor="_Toc170917844" w:history="1">
                 <w:r>
                   <w:rPr>
                     <w:rStyle w:val="Lienhypertexte"/>
-                    <w:rFonts w:ascii="Aptos Display" w:hAnsi="Aptos Display" w:cs="Segoe UI"/>
-                    <w:noProof/>
-                  </w:rPr>
-                  <w:t>Description de l’application « Ora Conso »</w:t>
+                    <w:noProof/>
+                  </w:rPr>
+                  <w:t>Analyse des besoins</w:t>
                 </w:r>
                 <w:r>
                   <w:rPr>
@@ -847,7 +1128,7 @@
                     <w:noProof/>
                     <w:webHidden/>
                   </w:rPr>
-                  <w:instrText xml:space="preserve"> PAGEREF _Toc170378075 \h </w:instrText>
+                  <w:instrText xml:space="preserve"> PAGEREF _Toc170917844 \h </w:instrText>
                 </w:r>
                 <w:r>
                   <w:rPr>
@@ -867,7 +1148,7 @@
                     <w:noProof/>
                     <w:webHidden/>
                   </w:rPr>
-                  <w:t>7</w:t>
+                  <w:t>10</w:t>
                 </w:r>
                 <w:r>
                   <w:rPr>
@@ -890,14 +1171,13 @@
                   <w:lang w:eastAsia="fr-FR"/>
                 </w:rPr>
               </w:pPr>
-              <w:hyperlink w:anchor="_Toc170378076" w:history="1">
+              <w:hyperlink w:anchor="_Toc170917845" w:history="1">
                 <w:r>
                   <w:rPr>
                     <w:rStyle w:val="Lienhypertexte"/>
-                    <w:rFonts w:ascii="Aptos" w:hAnsi="Aptos" w:cs="Segoe UI"/>
-                    <w:noProof/>
-                  </w:rPr>
-                  <w:t>Introduction</w:t>
+                    <w:noProof/>
+                  </w:rPr>
+                  <w:t>Spécifications fonctionnelles</w:t>
                 </w:r>
                 <w:r>
                   <w:rPr>
@@ -918,7 +1198,7 @@
                     <w:noProof/>
                     <w:webHidden/>
                   </w:rPr>
-                  <w:instrText xml:space="preserve"> PAGEREF _Toc170378076 \h </w:instrText>
+                  <w:instrText xml:space="preserve"> PAGEREF _Toc170917845 \h </w:instrText>
                 </w:r>
                 <w:r>
                   <w:rPr>
@@ -938,7 +1218,7 @@
                     <w:noProof/>
                     <w:webHidden/>
                   </w:rPr>
-                  <w:t>7</w:t>
+                  <w:t>10</w:t>
                 </w:r>
                 <w:r>
                   <w:rPr>
@@ -961,14 +1241,13 @@
                   <w:lang w:eastAsia="fr-FR"/>
                 </w:rPr>
               </w:pPr>
-              <w:hyperlink w:anchor="_Toc170378077" w:history="1">
+              <w:hyperlink w:anchor="_Toc170917846" w:history="1">
                 <w:r>
                   <w:rPr>
                     <w:rStyle w:val="Lienhypertexte"/>
-                    <w:rFonts w:ascii="Aptos" w:hAnsi="Aptos" w:cs="Segoe UI"/>
-                    <w:noProof/>
-                  </w:rPr>
-                  <w:t>Expo</w:t>
+                    <w:noProof/>
+                  </w:rPr>
+                  <w:t>Spécifications techniques</w:t>
                 </w:r>
                 <w:r>
                   <w:rPr>
@@ -989,7 +1268,7 @@
                     <w:noProof/>
                     <w:webHidden/>
                   </w:rPr>
-                  <w:instrText xml:space="preserve"> PAGEREF _Toc170378077 \h </w:instrText>
+                  <w:instrText xml:space="preserve"> PAGEREF _Toc170917846 \h </w:instrText>
                 </w:r>
                 <w:r>
                   <w:rPr>
@@ -1009,7 +1288,78 @@
                     <w:noProof/>
                     <w:webHidden/>
                   </w:rPr>
-                  <w:t>7</w:t>
+                  <w:t>10</w:t>
+                </w:r>
+                <w:r>
+                  <w:rPr>
+                    <w:noProof/>
+                    <w:webHidden/>
+                  </w:rPr>
+                  <w:fldChar w:fldCharType="end"/>
+                </w:r>
+              </w:hyperlink>
+            </w:p>
+            <w:p>
+              <w:pPr>
+                <w:pStyle w:val="TM2"/>
+                <w:tabs>
+                  <w:tab w:val="right" w:leader="dot" w:pos="9060"/>
+                </w:tabs>
+                <w:rPr>
+                  <w:rFonts w:asciiTheme="minorHAnsi" w:eastAsiaTheme="minorEastAsia" w:hAnsiTheme="minorHAnsi"/>
+                  <w:noProof/>
+                  <w:lang w:eastAsia="fr-FR"/>
+                </w:rPr>
+              </w:pPr>
+              <w:hyperlink w:anchor="_Toc170917847" w:history="1">
+                <w:r>
+                  <w:rPr>
+                    <w:rStyle w:val="Lienhypertexte"/>
+                    <w:rFonts w:ascii="Aptos Display" w:hAnsi="Aptos Display" w:cs="Segoe UI"/>
+                    <w:noProof/>
+                  </w:rPr>
+                  <w:t>Description de l’application « Ora Conso »</w:t>
+                </w:r>
+                <w:r>
+                  <w:rPr>
+                    <w:noProof/>
+                    <w:webHidden/>
+                  </w:rPr>
+                  <w:tab/>
+                </w:r>
+                <w:r>
+                  <w:rPr>
+                    <w:noProof/>
+                    <w:webHidden/>
+                  </w:rPr>
+                  <w:fldChar w:fldCharType="begin"/>
+                </w:r>
+                <w:r>
+                  <w:rPr>
+                    <w:noProof/>
+                    <w:webHidden/>
+                  </w:rPr>
+                  <w:instrText xml:space="preserve"> PAGEREF _Toc170917847 \h </w:instrText>
+                </w:r>
+                <w:r>
+                  <w:rPr>
+                    <w:noProof/>
+                    <w:webHidden/>
+                  </w:rPr>
+                </w:r>
+                <w:r>
+                  <w:rPr>
+                    <w:noProof/>
+                    <w:webHidden/>
+                  </w:rPr>
+                  <w:fldChar w:fldCharType="separate"/>
+                </w:r>
+                <w:r>
+                  <w:rPr>
+                    <w:noProof/>
+                    <w:webHidden/>
+                  </w:rPr>
+                  <w:t>11</w:t>
                 </w:r>
                 <w:r>
                   <w:rPr>
@@ -1032,13 +1382,155 @@
                   <w:lang w:eastAsia="fr-FR"/>
                 </w:rPr>
               </w:pPr>
-              <w:hyperlink w:anchor="_Toc170378078" w:history="1">
+              <w:hyperlink w:anchor="_Toc170917848" w:history="1">
                 <w:r>
                   <w:rPr>
                     <w:rStyle w:val="Lienhypertexte"/>
                     <w:rFonts w:ascii="Aptos" w:hAnsi="Aptos" w:cs="Segoe UI"/>
                     <w:noProof/>
                   </w:rPr>
+                  <w:t>Introduction</w:t>
+                </w:r>
+                <w:r>
+                  <w:rPr>
+                    <w:noProof/>
+                    <w:webHidden/>
+                  </w:rPr>
+                  <w:tab/>
+                </w:r>
+                <w:r>
+                  <w:rPr>
+                    <w:noProof/>
+                    <w:webHidden/>
+                  </w:rPr>
+                  <w:fldChar w:fldCharType="begin"/>
+                </w:r>
+                <w:r>
+                  <w:rPr>
+                    <w:noProof/>
+                    <w:webHidden/>
+                  </w:rPr>
+                  <w:instrText xml:space="preserve"> PAGEREF _Toc170917848 \h </w:instrText>
+                </w:r>
+                <w:r>
+                  <w:rPr>
+                    <w:noProof/>
+                    <w:webHidden/>
+                  </w:rPr>
+                </w:r>
+                <w:r>
+                  <w:rPr>
+                    <w:noProof/>
+                    <w:webHidden/>
+                  </w:rPr>
+                  <w:fldChar w:fldCharType="separate"/>
+                </w:r>
+                <w:r>
+                  <w:rPr>
+                    <w:noProof/>
+                    <w:webHidden/>
+                  </w:rPr>
+                  <w:t>11</w:t>
+                </w:r>
+                <w:r>
+                  <w:rPr>
+                    <w:noProof/>
+                    <w:webHidden/>
+                  </w:rPr>
+                  <w:fldChar w:fldCharType="end"/>
+                </w:r>
+              </w:hyperlink>
+            </w:p>
+            <w:p>
+              <w:pPr>
+                <w:pStyle w:val="TM3"/>
+                <w:tabs>
+                  <w:tab w:val="right" w:leader="dot" w:pos="9060"/>
+                </w:tabs>
+                <w:rPr>
+                  <w:rFonts w:asciiTheme="minorHAnsi" w:eastAsiaTheme="minorEastAsia" w:hAnsiTheme="minorHAnsi"/>
+                  <w:noProof/>
+                  <w:lang w:eastAsia="fr-FR"/>
+                </w:rPr>
+              </w:pPr>
+              <w:hyperlink w:anchor="_Toc170917849" w:history="1">
+                <w:r>
+                  <w:rPr>
+                    <w:rStyle w:val="Lienhypertexte"/>
+                    <w:rFonts w:ascii="Aptos" w:hAnsi="Aptos" w:cs="Segoe UI"/>
+                    <w:noProof/>
+                  </w:rPr>
+                  <w:t>Expo</w:t>
+                </w:r>
+                <w:r>
+                  <w:rPr>
+                    <w:noProof/>
+                    <w:webHidden/>
+                  </w:rPr>
+                  <w:tab/>
+                </w:r>
+                <w:r>
+                  <w:rPr>
+                    <w:noProof/>
+                    <w:webHidden/>
+                  </w:rPr>
+                  <w:fldChar w:fldCharType="begin"/>
+                </w:r>
+                <w:r>
+                  <w:rPr>
+                    <w:noProof/>
+                    <w:webHidden/>
+                  </w:rPr>
+                  <w:instrText xml:space="preserve"> PAGEREF _Toc170917849 \h </w:instrText>
+                </w:r>
+                <w:r>
+                  <w:rPr>
+                    <w:noProof/>
+                    <w:webHidden/>
+                  </w:rPr>
+                </w:r>
+                <w:r>
+                  <w:rPr>
+                    <w:noProof/>
+                    <w:webHidden/>
+                  </w:rPr>
+                  <w:fldChar w:fldCharType="separate"/>
+                </w:r>
+                <w:r>
+                  <w:rPr>
+                    <w:noProof/>
+                    <w:webHidden/>
+                  </w:rPr>
+                  <w:t>11</w:t>
+                </w:r>
+                <w:r>
+                  <w:rPr>
+                    <w:noProof/>
+                    <w:webHidden/>
+                  </w:rPr>
+                  <w:fldChar w:fldCharType="end"/>
+                </w:r>
+              </w:hyperlink>
+            </w:p>
+            <w:p>
+              <w:pPr>
+                <w:pStyle w:val="TM3"/>
+                <w:tabs>
+                  <w:tab w:val="right" w:leader="dot" w:pos="9060"/>
+                </w:tabs>
+                <w:rPr>
+                  <w:rFonts w:asciiTheme="minorHAnsi" w:eastAsiaTheme="minorEastAsia" w:hAnsiTheme="minorHAnsi"/>
+                  <w:noProof/>
+                  <w:lang w:eastAsia="fr-FR"/>
+                </w:rPr>
+              </w:pPr>
+              <w:hyperlink w:anchor="_Toc170917850" w:history="1">
+                <w:r>
+                  <w:rPr>
+                    <w:rStyle w:val="Lienhypertexte"/>
+                    <w:rFonts w:ascii="Aptos" w:hAnsi="Aptos" w:cs="Segoe UI"/>
+                    <w:noProof/>
+                  </w:rPr>
                   <w:t>Fonctionnalités principales</w:t>
                 </w:r>
                 <w:r>
@@ -1060,7 +1552,7 @@
                     <w:noProof/>
                     <w:webHidden/>
                   </w:rPr>
-                  <w:instrText xml:space="preserve"> PAGEREF _Toc170378078 \h </w:instrText>
+                  <w:instrText xml:space="preserve"> PAGEREF _Toc170917850 \h </w:instrText>
                 </w:r>
                 <w:r>
                   <w:rPr>
@@ -1080,7 +1572,7 @@
                     <w:noProof/>
                     <w:webHidden/>
                   </w:rPr>
-                  <w:t>10</w:t>
+                  <w:t>14</w:t>
                 </w:r>
                 <w:r>
                   <w:rPr>
@@ -1103,14 +1595,14 @@
                   <w:lang w:eastAsia="fr-FR"/>
                 </w:rPr>
               </w:pPr>
-              <w:hyperlink w:anchor="_Toc170378079" w:history="1">
+              <w:hyperlink w:anchor="_Toc170917851" w:history="1">
                 <w:r>
                   <w:rPr>
                     <w:rStyle w:val="Lienhypertexte"/>
                     <w:rFonts w:ascii="Aptos Display" w:hAnsi="Aptos Display" w:cs="Segoe UI"/>
                     <w:noProof/>
                   </w:rPr>
-                  <w:t>Payer via une application mobile développée avec “Expo”.</w:t>
+                  <w:t>Paiement au sein d’une application mobile</w:t>
                 </w:r>
                 <w:r>
                   <w:rPr>
@@ -1131,7 +1623,7 @@
                     <w:noProof/>
                     <w:webHidden/>
                   </w:rPr>
-                  <w:instrText xml:space="preserve"> PAGEREF _Toc170378079 \h </w:instrText>
+                  <w:instrText xml:space="preserve"> PAGEREF _Toc170917851 \h </w:instrText>
                 </w:r>
                 <w:r>
                   <w:rPr>
@@ -1151,7 +1643,7 @@
                     <w:noProof/>
                     <w:webHidden/>
                   </w:rPr>
-                  <w:t>10</w:t>
+                  <w:t>14</w:t>
                 </w:r>
                 <w:r>
                   <w:rPr>
@@ -1174,7 +1666,7 @@
                   <w:lang w:eastAsia="fr-FR"/>
                 </w:rPr>
               </w:pPr>
-              <w:hyperlink w:anchor="_Toc170378080" w:history="1">
+              <w:hyperlink w:anchor="_Toc170917852" w:history="1">
                 <w:r>
                   <w:rPr>
                     <w:rStyle w:val="Lienhypertexte"/>
@@ -1202,7 +1694,7 @@
                     <w:noProof/>
                     <w:webHidden/>
                   </w:rPr>
-                  <w:instrText xml:space="preserve"> PAGEREF _Toc170378080 \h </w:instrText>
+                  <w:instrText xml:space="preserve"> PAGEREF _Toc170917852 \h </w:instrText>
                 </w:r>
                 <w:r>
                   <w:rPr>
@@ -1222,7 +1714,7 @@
                     <w:noProof/>
                     <w:webHidden/>
                   </w:rPr>
-                  <w:t>10</w:t>
+                  <w:t>14</w:t>
                 </w:r>
                 <w:r>
                   <w:rPr>
@@ -1245,14 +1737,13 @@
                   <w:lang w:eastAsia="fr-FR"/>
                 </w:rPr>
               </w:pPr>
-              <w:hyperlink w:anchor="_Toc170378081" w:history="1">
+              <w:hyperlink w:anchor="_Toc170917853" w:history="1">
                 <w:r>
                   <w:rPr>
                     <w:rStyle w:val="Lienhypertexte"/>
-                    <w:rFonts w:ascii="Aptos" w:hAnsi="Aptos" w:cs="Segoe UI"/>
-                    <w:noProof/>
-                  </w:rPr>
-                  <w:t>Méthodes de paiement in-app</w:t>
+                    <w:noProof/>
+                  </w:rPr>
+                  <w:t>PayZen by OSB</w:t>
                 </w:r>
                 <w:r>
                   <w:rPr>
@@ -1273,7 +1764,7 @@
                     <w:noProof/>
                     <w:webHidden/>
                   </w:rPr>
-                  <w:instrText xml:space="preserve"> PAGEREF _Toc170378081 \h </w:instrText>
+                  <w:instrText xml:space="preserve"> PAGEREF _Toc170917853 \h </w:instrText>
                 </w:r>
                 <w:r>
                   <w:rPr>
@@ -1293,7 +1784,7 @@
                     <w:noProof/>
                     <w:webHidden/>
                   </w:rPr>
-                  <w:t>10</w:t>
+                  <w:t>14</w:t>
                 </w:r>
                 <w:r>
                   <w:rPr>
@@ -1316,7 +1807,7 @@
                   <w:lang w:eastAsia="fr-FR"/>
                 </w:rPr>
               </w:pPr>
-              <w:hyperlink w:anchor="_Toc170378082" w:history="1">
+              <w:hyperlink w:anchor="_Toc170917854" w:history="1">
                 <w:r>
                   <w:rPr>
                     <w:rStyle w:val="Lienhypertexte"/>
@@ -1344,7 +1835,7 @@
                     <w:noProof/>
                     <w:webHidden/>
                   </w:rPr>
-                  <w:instrText xml:space="preserve"> PAGEREF _Toc170378082 \h </w:instrText>
+                  <w:instrText xml:space="preserve"> PAGEREF _Toc170917854 \h </w:instrText>
                 </w:r>
                 <w:r>
                   <w:rPr>
@@ -1364,7 +1855,7 @@
                     <w:noProof/>
                     <w:webHidden/>
                   </w:rPr>
-                  <w:t>11</w:t>
+                  <w:t>15</w:t>
                 </w:r>
                 <w:r>
                   <w:rPr>
@@ -1377,7 +1868,7 @@
             </w:p>
             <w:p>
               <w:pPr>
-                <w:pStyle w:val="TM2"/>
+                <w:pStyle w:val="TM1"/>
                 <w:tabs>
                   <w:tab w:val="right" w:leader="dot" w:pos="9060"/>
                 </w:tabs>
@@ -1387,13 +1878,13 @@
                   <w:lang w:eastAsia="fr-FR"/>
                 </w:rPr>
               </w:pPr>
-              <w:hyperlink w:anchor="_Toc170378083" w:history="1">
+              <w:hyperlink w:anchor="_Toc170917855" w:history="1">
                 <w:r>
                   <w:rPr>
                     <w:rStyle w:val="Lienhypertexte"/>
                     <w:noProof/>
                   </w:rPr>
-                  <w:t>Analyses des besoins et du marché</w:t>
+                  <w:t>Préconisations</w:t>
                 </w:r>
                 <w:r>
                   <w:rPr>
@@ -1414,7 +1905,7 @@
                     <w:noProof/>
                     <w:webHidden/>
                   </w:rPr>
-                  <w:instrText xml:space="preserve"> PAGEREF _Toc170378083 \h </w:instrText>
+                  <w:instrText xml:space="preserve"> PAGEREF _Toc170917855 \h </w:instrText>
                 </w:r>
                 <w:r>
                   <w:rPr>
@@ -1434,357 +1925,7 @@
                     <w:noProof/>
                     <w:webHidden/>
                   </w:rPr>
-                  <w:t>13</w:t>
-                </w:r>
-                <w:r>
-                  <w:rPr>
-                    <w:noProof/>
-                    <w:webHidden/>
-                  </w:rPr>
-                  <w:fldChar w:fldCharType="end"/>
-                </w:r>
-              </w:hyperlink>
-            </w:p>
-            <w:p>
-              <w:pPr>
-                <w:pStyle w:val="TM2"/>
-                <w:tabs>
-                  <w:tab w:val="right" w:leader="dot" w:pos="9060"/>
-                </w:tabs>
-                <w:rPr>
-                  <w:rFonts w:asciiTheme="minorHAnsi" w:eastAsiaTheme="minorEastAsia" w:hAnsiTheme="minorHAnsi"/>
-                  <w:noProof/>
-                  <w:lang w:eastAsia="fr-FR"/>
-                </w:rPr>
-              </w:pPr>
-              <w:hyperlink w:anchor="_Toc170378084" w:history="1">
-                <w:r>
-                  <w:rPr>
-                    <w:rStyle w:val="Lienhypertexte"/>
-                    <w:noProof/>
-                  </w:rPr>
-                  <w:t>Définition des exigences techniques et fonctionnelles</w:t>
-                </w:r>
-                <w:r>
-                  <w:rPr>
-                    <w:noProof/>
-                    <w:webHidden/>
-                  </w:rPr>
-                  <w:tab/>
-                </w:r>
-                <w:r>
-                  <w:rPr>
-                    <w:noProof/>
-                    <w:webHidden/>
-                  </w:rPr>
-                  <w:fldChar w:fldCharType="begin"/>
-                </w:r>
-                <w:r>
-                  <w:rPr>
-                    <w:noProof/>
-                    <w:webHidden/>
-                  </w:rPr>
-                  <w:instrText xml:space="preserve"> PAGEREF _Toc170378084 \h </w:instrText>
-                </w:r>
-                <w:r>
-                  <w:rPr>
-                    <w:noProof/>
-                    <w:webHidden/>
-                  </w:rPr>
-                </w:r>
-                <w:r>
-                  <w:rPr>
-                    <w:noProof/>
-                    <w:webHidden/>
-                  </w:rPr>
-                  <w:fldChar w:fldCharType="separate"/>
-                </w:r>
-                <w:r>
-                  <w:rPr>
-                    <w:noProof/>
-                    <w:webHidden/>
-                  </w:rPr>
-                  <w:t>13</w:t>
-                </w:r>
-                <w:r>
-                  <w:rPr>
-                    <w:noProof/>
-                    <w:webHidden/>
-                  </w:rPr>
-                  <w:fldChar w:fldCharType="end"/>
-                </w:r>
-              </w:hyperlink>
-            </w:p>
-            <w:p>
-              <w:pPr>
-                <w:pStyle w:val="TM2"/>
-                <w:tabs>
-                  <w:tab w:val="right" w:leader="dot" w:pos="9060"/>
-                </w:tabs>
-                <w:rPr>
-                  <w:rFonts w:asciiTheme="minorHAnsi" w:eastAsiaTheme="minorEastAsia" w:hAnsiTheme="minorHAnsi"/>
-                  <w:noProof/>
-                  <w:lang w:eastAsia="fr-FR"/>
-                </w:rPr>
-              </w:pPr>
-              <w:hyperlink w:anchor="_Toc170378085" w:history="1">
-                <w:r>
-                  <w:rPr>
-                    <w:rStyle w:val="Lienhypertexte"/>
-                    <w:noProof/>
-                  </w:rPr>
-                  <w:t>Conception et développement de l’application</w:t>
-                </w:r>
-                <w:r>
-                  <w:rPr>
-                    <w:noProof/>
-                    <w:webHidden/>
-                  </w:rPr>
-                  <w:tab/>
-                </w:r>
-                <w:r>
-                  <w:rPr>
-                    <w:noProof/>
-                    <w:webHidden/>
-                  </w:rPr>
-                  <w:fldChar w:fldCharType="begin"/>
-                </w:r>
-                <w:r>
-                  <w:rPr>
-                    <w:noProof/>
-                    <w:webHidden/>
-                  </w:rPr>
-                  <w:instrText xml:space="preserve"> PAGEREF _Toc170378085 \h </w:instrText>
-                </w:r>
-                <w:r>
-                  <w:rPr>
-                    <w:noProof/>
-                    <w:webHidden/>
-                  </w:rPr>
-                </w:r>
-                <w:r>
-                  <w:rPr>
-                    <w:noProof/>
-                    <w:webHidden/>
-                  </w:rPr>
-                  <w:fldChar w:fldCharType="separate"/>
-                </w:r>
-                <w:r>
-                  <w:rPr>
-                    <w:noProof/>
-                    <w:webHidden/>
-                  </w:rPr>
-                  <w:t>13</w:t>
-                </w:r>
-                <w:r>
-                  <w:rPr>
-                    <w:noProof/>
-                    <w:webHidden/>
-                  </w:rPr>
-                  <w:fldChar w:fldCharType="end"/>
-                </w:r>
-              </w:hyperlink>
-            </w:p>
-            <w:p>
-              <w:pPr>
-                <w:pStyle w:val="TM2"/>
-                <w:tabs>
-                  <w:tab w:val="right" w:leader="dot" w:pos="9060"/>
-                </w:tabs>
-                <w:rPr>
-                  <w:rFonts w:asciiTheme="minorHAnsi" w:eastAsiaTheme="minorEastAsia" w:hAnsiTheme="minorHAnsi"/>
-                  <w:noProof/>
-                  <w:lang w:eastAsia="fr-FR"/>
-                </w:rPr>
-              </w:pPr>
-              <w:hyperlink w:anchor="_Toc170378086" w:history="1">
-                <w:r>
-                  <w:rPr>
-                    <w:rStyle w:val="Lienhypertexte"/>
-                    <w:noProof/>
-                  </w:rPr>
-                  <w:t>Tests et validation</w:t>
-                </w:r>
-                <w:r>
-                  <w:rPr>
-                    <w:noProof/>
-                    <w:webHidden/>
-                  </w:rPr>
-                  <w:tab/>
-                </w:r>
-                <w:r>
-                  <w:rPr>
-                    <w:noProof/>
-                    <w:webHidden/>
-                  </w:rPr>
-                  <w:fldChar w:fldCharType="begin"/>
-                </w:r>
-                <w:r>
-                  <w:rPr>
-                    <w:noProof/>
-                    <w:webHidden/>
-                  </w:rPr>
-                  <w:instrText xml:space="preserve"> PAGEREF _Toc170378086 \h </w:instrText>
-                </w:r>
-                <w:r>
-                  <w:rPr>
-                    <w:noProof/>
-                    <w:webHidden/>
-                  </w:rPr>
-                </w:r>
-                <w:r>
-                  <w:rPr>
-                    <w:noProof/>
-                    <w:webHidden/>
-                  </w:rPr>
-                  <w:fldChar w:fldCharType="separate"/>
-                </w:r>
-                <w:r>
-                  <w:rPr>
-                    <w:noProof/>
-                    <w:webHidden/>
-                  </w:rPr>
-                  <w:t>13</w:t>
-                </w:r>
-                <w:r>
-                  <w:rPr>
-                    <w:noProof/>
-                    <w:webHidden/>
-                  </w:rPr>
-                  <w:fldChar w:fldCharType="end"/>
-                </w:r>
-              </w:hyperlink>
-            </w:p>
-            <w:p>
-              <w:pPr>
-                <w:pStyle w:val="TM2"/>
-                <w:tabs>
-                  <w:tab w:val="right" w:leader="dot" w:pos="9060"/>
-                </w:tabs>
-                <w:rPr>
-                  <w:rFonts w:asciiTheme="minorHAnsi" w:eastAsiaTheme="minorEastAsia" w:hAnsiTheme="minorHAnsi"/>
-                  <w:noProof/>
-                  <w:lang w:eastAsia="fr-FR"/>
-                </w:rPr>
-              </w:pPr>
-              <w:hyperlink w:anchor="_Toc170378087" w:history="1">
-                <w:r>
-                  <w:rPr>
-                    <w:rStyle w:val="Lienhypertexte"/>
-                    <w:noProof/>
-                  </w:rPr>
-                  <w:t>Déploiement et promotion</w:t>
-                </w:r>
-                <w:r>
-                  <w:rPr>
-                    <w:noProof/>
-                    <w:webHidden/>
-                  </w:rPr>
-                  <w:tab/>
-                </w:r>
-                <w:r>
-                  <w:rPr>
-                    <w:noProof/>
-                    <w:webHidden/>
-                  </w:rPr>
-                  <w:fldChar w:fldCharType="begin"/>
-                </w:r>
-                <w:r>
-                  <w:rPr>
-                    <w:noProof/>
-                    <w:webHidden/>
-                  </w:rPr>
-                  <w:instrText xml:space="preserve"> PAGEREF _Toc170378087 \h </w:instrText>
-                </w:r>
-                <w:r>
-                  <w:rPr>
-                    <w:noProof/>
-                    <w:webHidden/>
-                  </w:rPr>
-                </w:r>
-                <w:r>
-                  <w:rPr>
-                    <w:noProof/>
-                    <w:webHidden/>
-                  </w:rPr>
-                  <w:fldChar w:fldCharType="separate"/>
-                </w:r>
-                <w:r>
-                  <w:rPr>
-                    <w:noProof/>
-                    <w:webHidden/>
-                  </w:rPr>
-                  <w:t>13</w:t>
-                </w:r>
-                <w:r>
-                  <w:rPr>
-                    <w:noProof/>
-                    <w:webHidden/>
-                  </w:rPr>
-                  <w:fldChar w:fldCharType="end"/>
-                </w:r>
-              </w:hyperlink>
-            </w:p>
-            <w:p>
-              <w:pPr>
-                <w:pStyle w:val="TM2"/>
-                <w:tabs>
-                  <w:tab w:val="right" w:leader="dot" w:pos="9060"/>
-                </w:tabs>
-                <w:rPr>
-                  <w:rFonts w:asciiTheme="minorHAnsi" w:eastAsiaTheme="minorEastAsia" w:hAnsiTheme="minorHAnsi"/>
-                  <w:noProof/>
-                  <w:lang w:eastAsia="fr-FR"/>
-                </w:rPr>
-              </w:pPr>
-              <w:hyperlink w:anchor="_Toc170378088" w:history="1">
-                <w:r>
-                  <w:rPr>
-                    <w:rStyle w:val="Lienhypertexte"/>
-                    <w:noProof/>
-                  </w:rPr>
-                  <w:t>Suivi et amélioration continue</w:t>
-                </w:r>
-                <w:r>
-                  <w:rPr>
-                    <w:noProof/>
-                    <w:webHidden/>
-                  </w:rPr>
-                  <w:tab/>
-                </w:r>
-                <w:r>
-                  <w:rPr>
-                    <w:noProof/>
-                    <w:webHidden/>
-                  </w:rPr>
-                  <w:fldChar w:fldCharType="begin"/>
-                </w:r>
-                <w:r>
-                  <w:rPr>
-                    <w:noProof/>
-                    <w:webHidden/>
-                  </w:rPr>
-                  <w:instrText xml:space="preserve"> PAGEREF _Toc170378088 \h </w:instrText>
-                </w:r>
-                <w:r>
-                  <w:rPr>
-                    <w:noProof/>
-                    <w:webHidden/>
-                  </w:rPr>
-                </w:r>
-                <w:r>
-                  <w:rPr>
-                    <w:noProof/>
-                    <w:webHidden/>
-                  </w:rPr>
-                  <w:fldChar w:fldCharType="separate"/>
-                </w:r>
-                <w:r>
-                  <w:rPr>
-                    <w:noProof/>
-                    <w:webHidden/>
-                  </w:rPr>
-                  <w:t>13</w:t>
+                  <w:t>16</w:t>
                 </w:r>
                 <w:r>
                   <w:rPr>
@@ -1825,7 +1966,7 @@
             <w:pStyle w:val="Titre1"/>
             <w:jc w:val="center"/>
           </w:pPr>
-          <w:bookmarkStart w:id="2" w:name="_Toc170378072"/>
+          <w:bookmarkStart w:id="2" w:name="_Toc170917837"/>
           <w:r>
             <w:lastRenderedPageBreak/>
             <w:t>Introduction</w:t>
@@ -2034,25 +2175,487 @@
         <w:p>
           <w:pPr>
             <w:rPr>
+              <w:rStyle w:val="eop"/>
+              <w:rFonts w:cs="Arial"/>
+            </w:rPr>
+          </w:pPr>
+          <w:r>
+            <w:rPr>
+              <w:rStyle w:val="normaltextrun"/>
+              <w:rFonts w:cs="Arial"/>
+            </w:rPr>
+            <w:t>J’ai donc choisi la problématique suivante : « Comment intégrer le règlement des factures au sein d’une application mobile ? ».</w:t>
+          </w:r>
+          <w:r>
+            <w:rPr>
+              <w:rStyle w:val="eop"/>
+              <w:rFonts w:cs="Arial"/>
+            </w:rPr>
+            <w:t> </w:t>
+          </w:r>
+        </w:p>
+        <w:p>
+          <w:pPr>
+            <w:spacing w:after="160" w:line="278" w:lineRule="auto"/>
+            <w:jc w:val="left"/>
+            <w:rPr>
+              <w:rStyle w:val="eop"/>
+              <w:rFonts w:cs="Arial"/>
+            </w:rPr>
+          </w:pPr>
+          <w:r>
+            <w:rPr>
+              <w:rStyle w:val="eop"/>
+              <w:rFonts w:cs="Arial"/>
+            </w:rPr>
+            <w:br w:type="page"/>
+          </w:r>
+        </w:p>
+        <w:p>
+          <w:pPr>
+            <w:rPr>
+              <w:rStyle w:val="eop"/>
+              <w:rFonts w:cs="Arial"/>
+            </w:rPr>
+          </w:pPr>
+          <w:r>
+            <w:rPr>
+              <w:rStyle w:val="eop"/>
+              <w:rFonts w:cs="Arial"/>
+            </w:rPr>
+            <w:lastRenderedPageBreak/>
+            <w:t>De nos jours les appareils mobiles sont des outils utilisés quotidiennement dans le monde entier. Notamment grâce aux multiples applications mobiles</w:t>
+          </w:r>
+          <w:r>
+            <w:rPr>
+              <w:rStyle w:val="eop"/>
+              <w:rFonts w:cs="Arial"/>
+            </w:rPr>
+            <w:t>. Certaines peuvent aider les utilisateurs à trouver leur chemin (Google Maps) d’autres</w:t>
+          </w:r>
+          <w:r>
+            <w:rPr>
+              <w:rStyle w:val="eop"/>
+              <w:rFonts w:cs="Arial"/>
+            </w:rPr>
+            <w:t xml:space="preserve"> </w:t>
+          </w:r>
+          <w:r>
+            <w:rPr>
+              <w:rStyle w:val="eop"/>
+              <w:rFonts w:cs="Arial"/>
+            </w:rPr>
+            <w:t xml:space="preserve">sont orientés divertissement comme Netflix et </w:t>
+          </w:r>
+          <w:r>
+            <w:rPr>
+              <w:rStyle w:val="eop"/>
+              <w:rFonts w:cs="Arial"/>
+            </w:rPr>
+            <w:t>d’autres encore comme « Ora Conso » l’application mobile de l’opérateur internet et mobile « Viti »</w:t>
+          </w:r>
+          <w:r>
+            <w:rPr>
+              <w:rStyle w:val="eop"/>
+              <w:rFonts w:cs="Arial"/>
+            </w:rPr>
+            <w:t xml:space="preserve"> en Polynésie française</w:t>
+          </w:r>
+          <w:r>
+            <w:rPr>
+              <w:rStyle w:val="eop"/>
+              <w:rFonts w:cs="Arial"/>
+            </w:rPr>
+            <w:t xml:space="preserve"> permettent </w:t>
+          </w:r>
+          <w:r>
+            <w:rPr>
+              <w:rStyle w:val="eop"/>
+              <w:rFonts w:cs="Arial"/>
+            </w:rPr>
+            <w:t>aux clients</w:t>
+          </w:r>
+          <w:r>
+            <w:rPr>
+              <w:rStyle w:val="eop"/>
+              <w:rFonts w:cs="Arial"/>
+            </w:rPr>
+            <w:t xml:space="preserve"> de </w:t>
+          </w:r>
+          <w:r>
+            <w:rPr>
+              <w:rStyle w:val="eop"/>
+              <w:rFonts w:cs="Arial"/>
+            </w:rPr>
+            <w:t>suivre</w:t>
+          </w:r>
+          <w:r>
+            <w:rPr>
+              <w:rStyle w:val="eop"/>
+              <w:rFonts w:cs="Arial"/>
+            </w:rPr>
+            <w:t xml:space="preserve"> leur consommation internet et mobile</w:t>
+          </w:r>
+          <w:r>
+            <w:rPr>
+              <w:rStyle w:val="eop"/>
+              <w:rFonts w:cs="Arial"/>
+            </w:rPr>
+            <w:t xml:space="preserve">, de changer d’abonnement ou encore de </w:t>
+          </w:r>
+          <w:r>
+            <w:rPr>
+              <w:rStyle w:val="eop"/>
+              <w:rFonts w:cs="Arial"/>
+            </w:rPr>
+            <w:t>consulter l’ensemble de leurs factures</w:t>
+          </w:r>
+          <w:r>
+            <w:rPr>
+              <w:rStyle w:val="eop"/>
+              <w:rFonts w:cs="Arial"/>
+            </w:rPr>
+            <w:t>.</w:t>
+          </w:r>
+          <w:r>
+            <w:rPr>
+              <w:rStyle w:val="eop"/>
+              <w:rFonts w:cs="Arial"/>
+            </w:rPr>
+            <w:t xml:space="preserve"> </w:t>
+          </w:r>
+          <w:r>
+            <w:rPr>
+              <w:rStyle w:val="eop"/>
+              <w:rFonts w:cs="Arial"/>
+            </w:rPr>
+            <w:t>Cependant</w:t>
+          </w:r>
+          <w:r>
+            <w:rPr>
+              <w:rStyle w:val="eop"/>
+              <w:rFonts w:cs="Arial"/>
+            </w:rPr>
+            <w:t xml:space="preserve"> « Ora Conso » n</w:t>
+          </w:r>
+          <w:r>
+            <w:rPr>
+              <w:rStyle w:val="eop"/>
+              <w:rFonts w:cs="Arial"/>
+            </w:rPr>
+            <w:t>’intègre pas le paiement des factures</w:t>
+          </w:r>
+          <w:r>
+            <w:rPr>
+              <w:rStyle w:val="eop"/>
+              <w:rFonts w:cs="Arial"/>
+            </w:rPr>
+            <w:t>, c’est-à-dire qu’il est obligé de se rendre dans un boutique pour effectuer le paiement de son solde ou de se rendre sur le site web pour le faire</w:t>
+          </w:r>
+          <w:r>
+            <w:rPr>
+              <w:rStyle w:val="eop"/>
+              <w:rFonts w:cs="Arial"/>
+            </w:rPr>
+            <w:t>.</w:t>
+          </w:r>
+        </w:p>
+        <w:p>
+          <w:pPr>
+            <w:rPr>
+              <w:rStyle w:val="eop"/>
+              <w:rFonts w:cs="Arial"/>
+            </w:rPr>
+          </w:pPr>
+          <w:r>
+            <w:rPr>
+              <w:rStyle w:val="eop"/>
+              <w:rFonts w:cs="Arial"/>
+            </w:rPr>
+            <w:t xml:space="preserve">Etant apprenti chez « Viti » </w:t>
+          </w:r>
+          <w:r>
+            <w:rPr>
+              <w:rStyle w:val="eop"/>
+              <w:rFonts w:cs="Arial"/>
+            </w:rPr>
+            <w:t>et sachant que de nombreuses applications intègre.</w:t>
+          </w:r>
+        </w:p>
+        <w:p>
+          <w:pPr>
+            <w:rPr>
+              <w:rStyle w:val="eop"/>
+              <w:rFonts w:cs="Arial"/>
+            </w:rPr>
+          </w:pPr>
+          <w:r>
+            <w:rPr>
+              <w:rStyle w:val="eop"/>
+              <w:rFonts w:cs="Arial"/>
+            </w:rPr>
+            <w:t>Comment arrive-t-on a intégrer le paiement au sein d’une application mobile.</w:t>
+          </w:r>
+          <w:r>
+            <w:rPr>
+              <w:rStyle w:val="eop"/>
+              <w:rFonts w:cs="Arial"/>
+            </w:rPr>
+            <w:t xml:space="preserve"> </w:t>
+          </w:r>
+          <w:r>
+            <w:rPr>
+              <w:rStyle w:val="eop"/>
+              <w:rFonts w:cs="Arial"/>
+            </w:rPr>
+            <w:t>N’a</w:t>
+          </w:r>
+          <w:r>
+            <w:rPr>
+              <w:rStyle w:val="eop"/>
+              <w:rFonts w:cs="Arial"/>
+            </w:rPr>
+            <w:t xml:space="preserve"> pas </w:t>
+          </w:r>
+          <w:r>
+            <w:rPr>
+              <w:rStyle w:val="eop"/>
+              <w:rFonts w:cs="Arial"/>
+            </w:rPr>
+            <w:t xml:space="preserve">encore </w:t>
+          </w:r>
+          <w:r>
+            <w:rPr>
+              <w:rStyle w:val="eop"/>
+              <w:rFonts w:cs="Arial"/>
+            </w:rPr>
+            <w:t>le règlement</w:t>
+          </w:r>
+          <w:r>
+            <w:rPr>
+              <w:rStyle w:val="eop"/>
+              <w:rFonts w:cs="Arial"/>
+            </w:rPr>
+            <w:t xml:space="preserve"> des factures intégré</w:t>
+          </w:r>
+          <w:r>
+            <w:rPr>
+              <w:rStyle w:val="eop"/>
+              <w:rFonts w:cs="Arial"/>
+            </w:rPr>
+            <w:t xml:space="preserve"> au sein de leur application mobile ?</w:t>
+          </w:r>
+          <w:r>
+            <w:rPr>
+              <w:rStyle w:val="eop"/>
+              <w:rFonts w:cs="Arial"/>
+            </w:rPr>
+            <w:t xml:space="preserve"> Qu’elles sont les avantages et inconvénients ? </w:t>
+          </w:r>
+          <w:r>
+            <w:rPr>
+              <w:rStyle w:val="eop"/>
+              <w:rFonts w:cs="Arial"/>
+            </w:rPr>
+            <w:t xml:space="preserve"> </w:t>
+          </w:r>
+          <w:r>
+            <w:rPr>
+              <w:rStyle w:val="eop"/>
+              <w:rFonts w:cs="Arial"/>
+            </w:rPr>
+            <w:t xml:space="preserve"> C’est le cas de l’application mobile « Ora Conso » qui proposent d</w:t>
+          </w:r>
+          <w:r>
+            <w:rPr>
+              <w:rStyle w:val="eop"/>
+              <w:rFonts w:cs="Arial"/>
+            </w:rPr>
+            <w:t>es</w:t>
+          </w:r>
+          <w:r>
+            <w:rPr>
+              <w:rStyle w:val="eop"/>
+              <w:rFonts w:cs="Arial"/>
+            </w:rPr>
+            <w:t xml:space="preserve"> fonctionnalités très utile</w:t>
+          </w:r>
+          <w:r>
+            <w:rPr>
+              <w:rStyle w:val="eop"/>
+              <w:rFonts w:cs="Arial"/>
+            </w:rPr>
+            <w:t>s</w:t>
+          </w:r>
+          <w:r>
+            <w:rPr>
+              <w:rStyle w:val="eop"/>
+              <w:rFonts w:cs="Arial"/>
+            </w:rPr>
+            <w:t xml:space="preserve"> pour les clients Viti</w:t>
+          </w:r>
+          <w:r>
+            <w:rPr>
+              <w:rStyle w:val="eop"/>
+              <w:rFonts w:cs="Arial"/>
+            </w:rPr>
+            <w:t xml:space="preserve"> </w:t>
+          </w:r>
+          <w:proofErr w:type="spellStart"/>
+          <w:r>
+            <w:rPr>
+              <w:rStyle w:val="eop"/>
+              <w:rFonts w:cs="Arial"/>
+            </w:rPr>
+            <w:t>comm</w:t>
+          </w:r>
+          <w:proofErr w:type="spellEnd"/>
+          <w:r>
+            <w:rPr>
+              <w:rStyle w:val="eop"/>
+              <w:rFonts w:cs="Arial"/>
+            </w:rPr>
+            <w:t xml:space="preserve"> possédant un abonnement mobile ou internet 4G. </w:t>
+          </w:r>
+          <w:r>
+            <w:rPr>
+              <w:rStyle w:val="eop"/>
+              <w:rFonts w:cs="Arial"/>
+            </w:rPr>
+            <w:t xml:space="preserve">Viti est une entreprise de </w:t>
+          </w:r>
+          <w:r>
+            <w:rPr>
+              <w:rStyle w:val="eop"/>
+              <w:rFonts w:cs="Arial"/>
+            </w:rPr>
+            <w:t>Polynésie</w:t>
+          </w:r>
+          <w:r>
+            <w:rPr>
+              <w:rStyle w:val="eop"/>
+              <w:rFonts w:cs="Arial"/>
+            </w:rPr>
+            <w:t xml:space="preserve"> française </w:t>
+          </w:r>
+          <w:r>
+            <w:rPr>
+              <w:rStyle w:val="eop"/>
+              <w:rFonts w:cs="Arial"/>
+            </w:rPr>
+            <w:t xml:space="preserve">qui fournit des accès internet et mobile sur Tahiti et Moorea. Etant apprenti au sein de cette entreprise j’ai été amené à travailler sur l’application mobile « Ora Conso ». </w:t>
+          </w:r>
+        </w:p>
+        <w:p>
+          <w:pPr>
+            <w:rPr>
+              <w:rStyle w:val="eop"/>
+              <w:rFonts w:cs="Arial"/>
+            </w:rPr>
+          </w:pPr>
+        </w:p>
+        <w:p>
+          <w:pPr>
+            <w:rPr>
+              <w:rStyle w:val="eop"/>
+              <w:rFonts w:cs="Arial"/>
+            </w:rPr>
+          </w:pPr>
+          <w:r>
+            <w:rPr>
+              <w:rStyle w:val="eop"/>
+              <w:rFonts w:cs="Arial"/>
+            </w:rPr>
+            <w:t xml:space="preserve">En Polynésie Française, les habitants </w:t>
+          </w:r>
+        </w:p>
+        <w:p>
+          <w:pPr>
+            <w:rPr>
+              <w:rStyle w:val="eop"/>
+              <w:rFonts w:cs="Arial"/>
+            </w:rPr>
+          </w:pPr>
+        </w:p>
+        <w:p>
+          <w:pPr>
+            <w:rPr>
+              <w:rStyle w:val="eop"/>
+              <w:rFonts w:cs="Arial"/>
+            </w:rPr>
+          </w:pPr>
+          <w:r>
+            <w:rPr>
+              <w:rStyle w:val="eop"/>
+              <w:rFonts w:cs="Arial"/>
+            </w:rPr>
+            <w:t xml:space="preserve">En Polynésie française il n’y a que trois opérateurs internet et mobile, Vini, Vodafone et Viti. Chacun de ces opérateurs possèdent leur propre application mobile qui </w:t>
+          </w:r>
+          <w:r>
+            <w:rPr>
+              <w:rStyle w:val="eop"/>
+              <w:rFonts w:cs="Arial"/>
+            </w:rPr>
+            <w:t>accompagne</w:t>
+          </w:r>
+          <w:r>
+            <w:rPr>
+              <w:rStyle w:val="eop"/>
+              <w:rFonts w:cs="Arial"/>
+            </w:rPr>
+            <w:t xml:space="preserve"> les</w:t>
+          </w:r>
+          <w:r>
+            <w:rPr>
+              <w:rStyle w:val="eop"/>
+              <w:rFonts w:cs="Arial"/>
+            </w:rPr>
+            <w:t xml:space="preserve"> </w:t>
+          </w:r>
+          <w:r>
+            <w:rPr>
+              <w:rStyle w:val="eop"/>
+              <w:rFonts w:cs="Arial"/>
+            </w:rPr>
+            <w:t xml:space="preserve">utilisateurs mobiles à </w:t>
+          </w:r>
+          <w:r>
+            <w:rPr>
+              <w:rStyle w:val="eop"/>
+              <w:rFonts w:cs="Arial"/>
+            </w:rPr>
+            <w:t>gérer</w:t>
+          </w:r>
+          <w:r>
+            <w:rPr>
+              <w:rStyle w:val="eop"/>
+              <w:rFonts w:cs="Arial"/>
+            </w:rPr>
+            <w:t xml:space="preserve"> leur </w:t>
+          </w:r>
+          <w:r>
+            <w:rPr>
+              <w:rStyle w:val="eop"/>
+              <w:rFonts w:cs="Arial"/>
+            </w:rPr>
+            <w:t xml:space="preserve">compte client,  leur consommation et consulter </w:t>
+          </w:r>
+          <w:r>
+            <w:rPr>
+              <w:rStyle w:val="eop"/>
+              <w:rFonts w:cs="Arial"/>
+            </w:rPr>
+            <w:t xml:space="preserve">leur factures. Cependant un client peut régler son solde est une fonctionnalité présente uniquement </w:t>
+          </w:r>
+        </w:p>
+        <w:p>
+          <w:pPr>
+            <w:rPr>
               <w:rFonts w:ascii="Segoe UI" w:hAnsi="Segoe UI" w:cs="Segoe UI"/>
               <w:sz w:val="18"/>
               <w:szCs w:val="18"/>
             </w:rPr>
           </w:pPr>
-          <w:r>
-            <w:rPr>
-              <w:rStyle w:val="normaltextrun"/>
-              <w:rFonts w:cs="Arial"/>
-            </w:rPr>
-            <w:t>J’ai donc choisi la problématique suivante : « Comment intégrer le règlement des factures au sein d’une application mobile ? ».</w:t>
-          </w:r>
-          <w:r>
-            <w:rPr>
-              <w:rStyle w:val="eop"/>
-              <w:rFonts w:cs="Arial"/>
-            </w:rPr>
-            <w:t> </w:t>
-          </w:r>
         </w:p>
         <w:p/>
         <w:p/>
@@ -2080,6 +2683,7 @@
         </w:rPr>
       </w:pPr>
       <w:r>
+        <w:lastRenderedPageBreak/>
         <w:br w:type="page"/>
       </w:r>
     </w:p>
@@ -2088,12 +2692,523 @@
         <w:pStyle w:val="Titre1"/>
         <w:jc w:val="center"/>
       </w:pPr>
-      <w:bookmarkStart w:id="3" w:name="_Toc170378073"/>
+      <w:bookmarkStart w:id="3" w:name="_Toc170917838"/>
       <w:r>
         <w:lastRenderedPageBreak/>
         <w:t>Description de l’organisation</w:t>
       </w:r>
       <w:bookmarkEnd w:id="3"/>
+    </w:p>
+    <w:p>
+      <w:pPr>
+        <w:pStyle w:val="Titre2"/>
+        <w:rPr>
+          <w:rFonts w:ascii="Segoe UI" w:hAnsi="Segoe UI"/>
+          <w:sz w:val="18"/>
+          <w:szCs w:val="18"/>
+        </w:rPr>
+      </w:pPr>
+      <w:bookmarkStart w:id="4" w:name="_Toc170917839"/>
+      <w:r>
+        <w:rPr>
+          <w:rStyle w:val="normaltextrun"/>
+          <w:rFonts w:ascii="Aptos Display" w:hAnsi="Aptos Display" w:cs="Segoe UI"/>
+          <w:color w:val="0F4761"/>
+        </w:rPr>
+        <w:t>Contexte historique et managérial</w:t>
+      </w:r>
+      <w:bookmarkEnd w:id="4"/>
+      <w:r>
+        <w:rPr>
+          <w:rStyle w:val="normaltextrun"/>
+          <w:rFonts w:ascii="Aptos Display" w:hAnsi="Aptos Display" w:cs="Segoe UI"/>
+          <w:color w:val="0F4761"/>
+        </w:rPr>
+        <w:t xml:space="preserve"> </w:t>
+      </w:r>
+      <w:r>
+        <w:rPr>
+          <w:rStyle w:val="eop"/>
+          <w:rFonts w:ascii="Aptos Display" w:hAnsi="Aptos Display" w:cs="Segoe UI"/>
+          <w:color w:val="0F4761"/>
+        </w:rPr>
+        <w:t> </w:t>
+      </w:r>
+    </w:p>
+    <w:p>
+      <w:pPr>
+        <w:rPr>
+          <w:rStyle w:val="eop"/>
+          <w:rFonts w:cs="Arial"/>
+        </w:rPr>
+      </w:pPr>
+      <w:r>
+        <w:rPr>
+          <w:rStyle w:val="normaltextrun"/>
+          <w:rFonts w:cs="Arial"/>
+        </w:rPr>
+        <w:t>Viti est une société indépendante de services de télécommunications pour les particuliers et professionnels créée en 20</w:t>
+      </w:r>
+      <w:r>
+        <w:rPr>
+          <w:rStyle w:val="normaltextrun"/>
+          <w:rFonts w:cs="Arial"/>
+        </w:rPr>
+        <w:t>10</w:t>
+      </w:r>
+      <w:r>
+        <w:rPr>
+          <w:rStyle w:val="normaltextrun"/>
+          <w:rFonts w:cs="Arial"/>
+        </w:rPr>
+        <w:t xml:space="preserve"> par le Groupe NOUVEAU</w:t>
+      </w:r>
+      <w:r>
+        <w:rPr>
+          <w:rStyle w:val="normaltextrun"/>
+          <w:rFonts w:cs="Arial"/>
+        </w:rPr>
+        <w:t xml:space="preserve"> dont le </w:t>
+      </w:r>
+      <w:r>
+        <w:rPr>
+          <w:rStyle w:val="normaltextrun"/>
+          <w:rFonts w:cs="Arial"/>
+        </w:rPr>
+        <w:t>président</w:t>
+      </w:r>
+      <w:r>
+        <w:rPr>
+          <w:rStyle w:val="normaltextrun"/>
+          <w:rFonts w:cs="Arial"/>
+        </w:rPr>
+        <w:t xml:space="preserve"> est </w:t>
+      </w:r>
+      <w:r>
+        <w:rPr>
+          <w:rStyle w:val="normaltextrun"/>
+          <w:rFonts w:cs="Arial"/>
+        </w:rPr>
+        <w:t>Monsieur Mario NOUVEAU</w:t>
+      </w:r>
+      <w:r>
+        <w:rPr>
+          <w:rStyle w:val="normaltextrun"/>
+          <w:rFonts w:cs="Arial"/>
+        </w:rPr>
+        <w:t>.</w:t>
+      </w:r>
+      <w:r>
+        <w:rPr>
+          <w:rStyle w:val="eop"/>
+          <w:rFonts w:cs="Arial"/>
+        </w:rPr>
+        <w:t> </w:t>
+      </w:r>
+    </w:p>
+    <w:p>
+      <w:pPr>
+        <w:rPr>
+          <w:rStyle w:val="eop"/>
+          <w:rFonts w:cs="Arial"/>
+        </w:rPr>
+      </w:pPr>
+    </w:p>
+    <w:p>
+      <w:pPr>
+        <w:rPr>
+          <w:rStyle w:val="eop"/>
+          <w:rFonts w:cs="Arial"/>
+        </w:rPr>
+      </w:pPr>
+      <w:r>
+        <w:rPr>
+          <w:rStyle w:val="eop"/>
+          <w:rFonts w:cs="Arial"/>
+        </w:rPr>
+        <w:t>Viti était initialement un fournisseur d’accès à Internet, en 2011 elle lance ses premières offres internet sur la base d’un réseau « </w:t>
+      </w:r>
+      <w:proofErr w:type="spellStart"/>
+      <w:r>
+        <w:rPr>
+          <w:rStyle w:val="eop"/>
+          <w:rFonts w:cs="Arial"/>
+        </w:rPr>
+        <w:t>WiMAX</w:t>
+      </w:r>
+      <w:proofErr w:type="spellEnd"/>
+      <w:r>
+        <w:rPr>
+          <w:rStyle w:val="eop"/>
+          <w:rFonts w:cs="Arial"/>
+        </w:rPr>
+        <w:t> » qui est un standard de communication sans fil.</w:t>
+      </w:r>
+    </w:p>
+    <w:p>
+      <w:pPr>
+        <w:rPr>
+          <w:rStyle w:val="eop"/>
+          <w:rFonts w:cs="Arial"/>
+        </w:rPr>
+      </w:pPr>
+    </w:p>
+    <w:p>
+      <w:pPr>
+        <w:rPr>
+          <w:rStyle w:val="eop"/>
+          <w:rFonts w:cs="Arial"/>
+        </w:rPr>
+      </w:pPr>
+      <w:r>
+        <w:rPr>
+          <w:rStyle w:val="eop"/>
+          <w:rFonts w:cs="Arial"/>
+        </w:rPr>
+        <w:t>Puis en 2015 ils font la migration du réseau « </w:t>
+      </w:r>
+      <w:proofErr w:type="spellStart"/>
+      <w:r>
+        <w:rPr>
+          <w:rStyle w:val="eop"/>
+          <w:rFonts w:cs="Arial"/>
+        </w:rPr>
+        <w:t>WiMAX</w:t>
+      </w:r>
+      <w:proofErr w:type="spellEnd"/>
+      <w:r>
+        <w:rPr>
+          <w:rStyle w:val="eop"/>
+          <w:rFonts w:cs="Arial"/>
+        </w:rPr>
+        <w:t> » vers un réseau 4G LTE.</w:t>
+      </w:r>
+    </w:p>
+    <w:p>
+      <w:r>
+        <w:t>2016: Mise en place d’un réseau IoT à base de technologie SIGFOX</w:t>
+      </w:r>
+    </w:p>
+    <w:p>
+      <w:r>
+        <w:t>2019: Obtention de sa licence d'opérateur mobile</w:t>
+      </w:r>
+    </w:p>
+    <w:p>
+      <w:r>
+        <w:t xml:space="preserve">2020: Lancement de ses 1ères offres mobiles en </w:t>
+      </w:r>
+      <w:proofErr w:type="spellStart"/>
+      <w:r>
+        <w:t>VoLTE</w:t>
+      </w:r>
+      <w:proofErr w:type="spellEnd"/>
+    </w:p>
+    <w:p>
+      <w:pPr>
+        <w:rPr>
+          <w:rStyle w:val="eop"/>
+          <w:rFonts w:cs="Arial"/>
+        </w:rPr>
+      </w:pPr>
+      <w:r>
+        <w:t>2022: Viti est le 1</w:t>
+      </w:r>
+      <w:r>
+        <w:rPr>
+          <w:vertAlign w:val="superscript"/>
+        </w:rPr>
+        <w:t>er</w:t>
+      </w:r>
+      <w:r>
+        <w:t xml:space="preserve"> opérateur à lancer l’</w:t>
+      </w:r>
+      <w:proofErr w:type="spellStart"/>
+      <w:r>
+        <w:t>eSIM</w:t>
+      </w:r>
+      <w:proofErr w:type="spellEnd"/>
+      <w:r>
+        <w:t xml:space="preserve"> en Polynésie Française</w:t>
+      </w:r>
+      <w:r>
+        <w:rPr>
+          <w:rStyle w:val="normaltextrun"/>
+          <w:rFonts w:cs="Arial"/>
+        </w:rPr>
+        <w:t>. </w:t>
+      </w:r>
+      <w:r>
+        <w:rPr>
+          <w:rStyle w:val="eop"/>
+          <w:rFonts w:cs="Arial"/>
+        </w:rPr>
+        <w:t> </w:t>
+      </w:r>
+    </w:p>
+    <w:p>
+      <w:pPr>
+        <w:rPr>
+          <w:rFonts w:cs="Arial"/>
+        </w:rPr>
+      </w:pPr>
+    </w:p>
+    <w:p>
+      <w:pPr>
+        <w:rPr>
+          <w:rFonts w:cs="Arial"/>
+        </w:rPr>
+      </w:pPr>
+      <w:r>
+        <w:rPr>
+          <w:rFonts w:cs="Arial"/>
+        </w:rPr>
+        <w:t>Viti est une Société par Actions Simplifiée (SAS)</w:t>
+      </w:r>
+    </w:p>
+    <w:p>
+      <w:pPr>
+        <w:rPr>
+          <w:rStyle w:val="eop"/>
+          <w:rFonts w:cs="Arial"/>
+        </w:rPr>
+      </w:pPr>
+      <w:r>
+        <w:rPr>
+          <w:rStyle w:val="normaltextrun"/>
+          <w:rFonts w:cs="Arial"/>
+        </w:rPr>
+        <w:t>Son siège est situé à l’</w:t>
+      </w:r>
+      <w:r>
+        <w:rPr>
+          <w:rStyle w:val="normaltextrun"/>
+          <w:rFonts w:cs="Arial"/>
+        </w:rPr>
+        <w:t>i</w:t>
+      </w:r>
+      <w:r>
+        <w:rPr>
+          <w:rStyle w:val="normaltextrun"/>
+          <w:rFonts w:cs="Arial"/>
+        </w:rPr>
+        <w:t xml:space="preserve">mmeuble MOEAHAU à Papeete. La boutique principale se trouve à Papeete au centre Vaima, et plusieurs stands sont répartis sur Tahiti et Moorea notamment dans tous les </w:t>
+      </w:r>
+      <w:r>
+        <w:rPr>
+          <w:rStyle w:val="normaltextrun"/>
+          <w:rFonts w:cs="Arial"/>
+        </w:rPr>
+        <w:t xml:space="preserve">supermarchés de l’enseigne </w:t>
+      </w:r>
+      <w:r>
+        <w:rPr>
+          <w:rStyle w:val="normaltextrun"/>
+          <w:rFonts w:cs="Arial"/>
+        </w:rPr>
+        <w:t>Carrefour.</w:t>
+      </w:r>
+      <w:r>
+        <w:rPr>
+          <w:rStyle w:val="eop"/>
+          <w:rFonts w:cs="Arial"/>
+        </w:rPr>
+        <w:t> </w:t>
+      </w:r>
+    </w:p>
+    <w:p>
+      <w:pPr>
+        <w:rPr>
+          <w:rStyle w:val="eop"/>
+          <w:rFonts w:cs="Arial"/>
+        </w:rPr>
+      </w:pPr>
+      <w:r>
+        <w:rPr>
+          <w:rStyle w:val="eop"/>
+          <w:rFonts w:cs="Arial"/>
+        </w:rPr>
+        <w:drawing>
+          <wp:inline distT="0" distB="0" distL="0" distR="0" wp14:anchorId="2E1618B4" wp14:editId="60EE57D0">
+            <wp:extent cx="4146824" cy="2328531"/>
+            <wp:effectExtent l="0" t="0" r="6350" b="0"/>
+            <wp:docPr id="1969224955" name="Image 1" descr="Une image contenant texte, diagramme, capture d’écran, carte&#10;&#10;Description générée automatiquement"/>
+            <wp:cNvGraphicFramePr>
+              <a:graphicFrameLocks xmlns:a="http://schemas.openxmlformats.org/drawingml/2006/main" noChangeAspect="1"/>
+            </wp:cNvGraphicFramePr>
+            <a:graphic xmlns:a="http://schemas.openxmlformats.org/drawingml/2006/main">
+              <a:graphicData uri="http://schemas.openxmlformats.org/drawingml/2006/picture">
+                <pic:pic xmlns:pic="http://schemas.openxmlformats.org/drawingml/2006/picture">
+                  <pic:nvPicPr>
+                    <pic:cNvPr id="1969224955" name="Image 1" descr="Une image contenant texte, diagramme, capture d’écran, carte&#10;&#10;Description générée automatiquement"/>
+                    <pic:cNvPicPr/>
+                  </pic:nvPicPr>
+                  <pic:blipFill>
+                    <a:blip r:embed="rId8"/>
+                    <a:stretch>
+                      <a:fillRect/>
+                    </a:stretch>
+                  </pic:blipFill>
+                  <pic:spPr>
+                    <a:xfrm>
+                      <a:off x="0" y="0"/>
+                      <a:ext cx="4150558" cy="2330628"/>
+                    </a:xfrm>
+                    <a:prstGeom prst="rect">
+                      <a:avLst/>
+                    </a:prstGeom>
+                  </pic:spPr>
+                </pic:pic>
+              </a:graphicData>
+            </a:graphic>
+          </wp:inline>
+        </w:drawing>
+      </w:r>
+    </w:p>
+    <w:p>
+      <w:pPr>
+        <w:rPr>
+          <w:rStyle w:val="eop"/>
+          <w:rFonts w:cs="Arial"/>
+        </w:rPr>
+      </w:pPr>
+      <w:r>
+        <w:rPr>
+          <w:rStyle w:val="eop"/>
+          <w:rFonts w:cs="Arial"/>
+        </w:rPr>
+        <w:t>https://www.ora.pf/points-de-vente/</w:t>
+      </w:r>
+    </w:p>
+    <w:p>
+      <w:pPr>
+        <w:rPr>
+          <w:rFonts w:ascii="Segoe UI" w:hAnsi="Segoe UI" w:cs="Segoe UI"/>
+          <w:sz w:val="18"/>
+          <w:szCs w:val="18"/>
+        </w:rPr>
+      </w:pPr>
+    </w:p>
+    <w:p>
+      <w:pPr>
+        <w:rPr>
+          <w:rFonts w:ascii="Segoe UI" w:hAnsi="Segoe UI" w:cs="Segoe UI"/>
+          <w:sz w:val="18"/>
+          <w:szCs w:val="18"/>
+        </w:rPr>
+      </w:pPr>
+    </w:p>
+    <w:p>
+      <w:r>
+        <w:lastRenderedPageBreak/>
+        <w:t xml:space="preserve">Viti propose plusieurs offres pour particuliers : </w:t>
+      </w:r>
+    </w:p>
+    <w:p>
+      <w:pPr>
+        <w:pStyle w:val="Paragraphedeliste"/>
+        <w:numPr>
+          <w:ilvl w:val="0"/>
+          <w:numId w:val="7"/>
+        </w:numPr>
+      </w:pPr>
+      <w:r>
+        <w:t>Internet sans ligne téléphonique</w:t>
+      </w:r>
+    </w:p>
+    <w:p>
+      <w:pPr>
+        <w:pStyle w:val="Paragraphedeliste"/>
+        <w:numPr>
+          <w:ilvl w:val="0"/>
+          <w:numId w:val="7"/>
+        </w:numPr>
+      </w:pPr>
+      <w:r>
+        <w:t>Internet fibre</w:t>
+      </w:r>
+    </w:p>
+    <w:p>
+      <w:pPr>
+        <w:pStyle w:val="Paragraphedeliste"/>
+        <w:numPr>
+          <w:ilvl w:val="0"/>
+          <w:numId w:val="7"/>
+        </w:numPr>
+      </w:pPr>
+      <w:r>
+        <w:t>Téléphonie m</w:t>
+      </w:r>
+      <w:r>
+        <w:t>obile</w:t>
+      </w:r>
+    </w:p>
+    <w:p>
+      <w:r>
+        <w:t>Pour professionnels :</w:t>
+      </w:r>
+    </w:p>
+    <w:p>
+      <w:pPr>
+        <w:pStyle w:val="Paragraphedeliste"/>
+        <w:numPr>
+          <w:ilvl w:val="0"/>
+          <w:numId w:val="8"/>
+        </w:numPr>
+      </w:pPr>
+      <w:r>
+        <w:t>VPN</w:t>
+      </w:r>
+    </w:p>
+    <w:p>
+      <w:pPr>
+        <w:pStyle w:val="Paragraphedeliste"/>
+        <w:numPr>
+          <w:ilvl w:val="0"/>
+          <w:numId w:val="8"/>
+        </w:numPr>
+      </w:pPr>
+      <w:r>
+        <w:t>Cloud</w:t>
+      </w:r>
+    </w:p>
+    <w:p>
+      <w:pPr>
+        <w:rPr>
+          <w:rStyle w:val="normaltextrun"/>
+          <w:rFonts w:cs="Arial"/>
+        </w:rPr>
+      </w:pPr>
+    </w:p>
+    <w:p>
+      <w:pPr>
+        <w:rPr>
+          <w:rFonts w:ascii="Segoe UI" w:hAnsi="Segoe UI" w:cs="Segoe UI"/>
+          <w:sz w:val="18"/>
+          <w:szCs w:val="18"/>
+        </w:rPr>
+      </w:pPr>
+      <w:r>
+        <w:rPr>
+          <w:rStyle w:val="normaltextrun"/>
+          <w:rFonts w:cs="Arial"/>
+        </w:rPr>
+        <w:t>Viti</w:t>
+      </w:r>
+      <w:r>
+        <w:rPr>
+          <w:rStyle w:val="normaltextrun"/>
+          <w:rFonts w:cs="Arial"/>
+        </w:rPr>
+        <w:t xml:space="preserve"> est composée d’une cinquantaine d’employés</w:t>
+      </w:r>
+      <w:r>
+        <w:rPr>
+          <w:rStyle w:val="normaltextrun"/>
+          <w:rFonts w:cs="Arial"/>
+        </w:rPr>
+        <w:t>.</w:t>
+      </w:r>
     </w:p>
     <w:p>
       <w:pPr>
@@ -2103,28 +3218,42 @@
         <w:textAlignment w:val="baseline"/>
         <w:rPr>
           <w:rFonts w:ascii="Segoe UI" w:hAnsi="Segoe UI" w:cs="Segoe UI"/>
-          <w:color w:val="0F4761"/>
           <w:sz w:val="18"/>
           <w:szCs w:val="18"/>
         </w:rPr>
       </w:pPr>
       <w:r>
         <w:rPr>
-          <w:rStyle w:val="normaltextrun"/>
-          <w:rFonts w:ascii="Aptos Display" w:eastAsiaTheme="majorEastAsia" w:hAnsi="Aptos Display" w:cs="Segoe UI"/>
+          <w:rStyle w:val="eop"/>
+          <w:rFonts w:ascii="Arial" w:eastAsiaTheme="majorEastAsia" w:hAnsi="Arial" w:cs="Arial"/>
+        </w:rPr>
+        <w:t> </w:t>
+      </w:r>
+    </w:p>
+    <w:p>
+      <w:pPr>
+        <w:pStyle w:val="Titre2"/>
+        <w:rPr>
+          <w:rFonts w:ascii="Segoe UI" w:hAnsi="Segoe UI"/>
+          <w:sz w:val="18"/>
+          <w:szCs w:val="18"/>
+        </w:rPr>
+      </w:pPr>
+      <w:bookmarkStart w:id="5" w:name="_Toc170917840"/>
+      <w:r>
+        <w:rPr>
+          <w:rStyle w:val="normaltextrun"/>
+          <w:rFonts w:ascii="Aptos Display" w:hAnsi="Aptos Display" w:cs="Segoe UI"/>
           <w:color w:val="0F4761"/>
-          <w:sz w:val="32"/>
-          <w:szCs w:val="32"/>
-        </w:rPr>
-        <w:t xml:space="preserve">Contexte historique et managérial </w:t>
-      </w:r>
+        </w:rPr>
+        <w:t>Contexte organisationnel</w:t>
+      </w:r>
+      <w:bookmarkEnd w:id="5"/>
       <w:r>
         <w:rPr>
           <w:rStyle w:val="eop"/>
-          <w:rFonts w:ascii="Aptos Display" w:eastAsiaTheme="majorEastAsia" w:hAnsi="Aptos Display" w:cs="Segoe UI"/>
+          <w:rFonts w:ascii="Aptos Display" w:hAnsi="Aptos Display" w:cs="Segoe UI"/>
           <w:color w:val="0F4761"/>
-          <w:sz w:val="32"/>
-          <w:szCs w:val="32"/>
         </w:rPr>
         <w:t> </w:t>
       </w:r>
@@ -2139,15 +3268,96 @@
       </w:pPr>
       <w:r>
         <w:rPr>
-          <w:rStyle w:val="normaltextrun"/>
-          <w:rFonts w:cs="Arial"/>
-        </w:rPr>
-        <w:t>Viti est une société indépendante de services de télécommunications pour les particuliers et professionnels créée en 2010.</w:t>
+          <w:noProof/>
+        </w:rPr>
+        <w:drawing>
+          <wp:inline distT="0" distB="0" distL="0" distR="0" wp14:anchorId="68ACB632" wp14:editId="61FE2AC9">
+            <wp:extent cx="6456309" cy="3370521"/>
+            <wp:effectExtent l="0" t="0" r="1905" b="1905"/>
+            <wp:docPr id="11" name="Espace réservé du contenu 10" descr="Une image contenant texte, capture d’écran, Rectangle, carré&#10;&#10;Description générée automatiquement">
+              <a:extLst xmlns:a="http://schemas.openxmlformats.org/drawingml/2006/main">
+                <a:ext uri="{FF2B5EF4-FFF2-40B4-BE49-F238E27FC236}">
+                  <a16:creationId xmlns:a16="http://schemas.microsoft.com/office/drawing/2014/main" id="{5E520E10-2B32-59F3-63A1-073BE30C5A02}"/>
+                </a:ext>
+              </a:extLst>
+            </wp:docPr>
+            <wp:cNvGraphicFramePr>
+              <a:graphicFrameLocks xmlns:a="http://schemas.openxmlformats.org/drawingml/2006/main" noGrp="1" noChangeAspect="1"/>
+            </wp:cNvGraphicFramePr>
+            <a:graphic xmlns:a="http://schemas.openxmlformats.org/drawingml/2006/main">
+              <a:graphicData uri="http://schemas.openxmlformats.org/drawingml/2006/picture">
+                <pic:pic xmlns:pic="http://schemas.openxmlformats.org/drawingml/2006/picture">
+                  <pic:nvPicPr>
+                    <pic:cNvPr id="11" name="Espace réservé du contenu 10" descr="Une image contenant texte, capture d’écran, Rectangle, carré&#10;&#10;Description générée automatiquement">
+                      <a:extLst>
+                        <a:ext uri="{FF2B5EF4-FFF2-40B4-BE49-F238E27FC236}">
+                          <a16:creationId xmlns:a16="http://schemas.microsoft.com/office/drawing/2014/main" id="{5E520E10-2B32-59F3-63A1-073BE30C5A02}"/>
+                        </a:ext>
+                      </a:extLst>
+                    </pic:cNvPr>
+                    <pic:cNvPicPr>
+                      <a:picLocks noGrp="1" noChangeAspect="1"/>
+                    </pic:cNvPicPr>
+                  </pic:nvPicPr>
+                  <pic:blipFill>
+                    <a:blip r:embed="rId9" cstate="print">
+                      <a:extLst>
+                        <a:ext uri="{28A0092B-C50C-407E-A947-70E740481C1C}">
+                          <a14:useLocalDpi xmlns:a14="http://schemas.microsoft.com/office/drawing/2010/main" val="0"/>
+                        </a:ext>
+                      </a:extLst>
+                    </a:blip>
+                    <a:stretch>
+                      <a:fillRect/>
+                    </a:stretch>
+                  </pic:blipFill>
+                  <pic:spPr>
+                    <a:xfrm>
+                      <a:off x="0" y="0"/>
+                      <a:ext cx="6459081" cy="3371968"/>
+                    </a:xfrm>
+                    <a:prstGeom prst="rect">
+                      <a:avLst/>
+                    </a:prstGeom>
+                  </pic:spPr>
+                </pic:pic>
+              </a:graphicData>
+            </a:graphic>
+          </wp:inline>
+        </w:drawing>
       </w:r>
       <w:r>
         <w:rPr>
           <w:rStyle w:val="eop"/>
           <w:rFonts w:cs="Arial"/>
+        </w:rPr>
+        <w:t> </w:t>
+      </w:r>
+    </w:p>
+    <w:p>
+      <w:pPr>
+        <w:pStyle w:val="Titre2"/>
+        <w:rPr>
+          <w:rFonts w:ascii="Segoe UI" w:hAnsi="Segoe UI"/>
+          <w:sz w:val="18"/>
+          <w:szCs w:val="18"/>
+        </w:rPr>
+      </w:pPr>
+      <w:bookmarkStart w:id="6" w:name="_Toc170917841"/>
+      <w:r>
+        <w:rPr>
+          <w:rStyle w:val="normaltextrun"/>
+          <w:rFonts w:ascii="Aptos Display" w:hAnsi="Aptos Display" w:cs="Segoe UI"/>
+          <w:color w:val="0F4761"/>
+        </w:rPr>
+        <w:t>Contexte professionnel</w:t>
+      </w:r>
+      <w:bookmarkEnd w:id="6"/>
+      <w:r>
+        <w:rPr>
+          <w:rStyle w:val="eop"/>
+          <w:rFonts w:ascii="Aptos Display" w:hAnsi="Aptos Display" w:cs="Segoe UI"/>
+          <w:color w:val="0F4761"/>
         </w:rPr>
         <w:t> </w:t>
       </w:r>
@@ -2165,7 +3375,7 @@
           <w:rStyle w:val="normaltextrun"/>
           <w:rFonts w:cs="Arial"/>
         </w:rPr>
-        <w:t>Le Groupe NOUVEAU est le principal actionnaire de la société et son directeur est Monsieur Mario NOUVEAU. </w:t>
+        <w:t>Le directeur SI fait aussi office de chef de projet. Il supervise l’équipe de développement pour s’assurer de l’alignement de l’équipe de développeurs. </w:t>
       </w:r>
       <w:r>
         <w:rPr>
@@ -2188,23 +3398,7 @@
           <w:rStyle w:val="normaltextrun"/>
           <w:rFonts w:cs="Arial"/>
         </w:rPr>
-        <w:t xml:space="preserve">Son siège est situé à l’immeuble MOEAHAU à Papeete. La boutique principale se trouve à Papeete au centre </w:t>
-      </w:r>
-      <w:proofErr w:type="spellStart"/>
-      <w:r>
-        <w:rPr>
-          <w:rStyle w:val="normaltextrun"/>
-          <w:rFonts w:cs="Arial"/>
-        </w:rPr>
-        <w:t>Vaima</w:t>
-      </w:r>
-      <w:proofErr w:type="spellEnd"/>
-      <w:r>
-        <w:rPr>
-          <w:rStyle w:val="normaltextrun"/>
-          <w:rFonts w:cs="Arial"/>
-        </w:rPr>
-        <w:t>, et plusieurs stands sont répartis sur Tahiti et Moorea notamment dans tous les Carrefours.</w:t>
+        <w:t>En tant que développeur la plupart du temps je fais de la maintenance des applications internes. Comme l’application billing </w:t>
       </w:r>
       <w:r>
         <w:rPr>
@@ -2224,10 +3418,27 @@
       </w:pPr>
       <w:r>
         <w:rPr>
-          <w:rStyle w:val="normaltextrun"/>
-          <w:rFonts w:cs="Arial"/>
-        </w:rPr>
-        <w:t>Elle est composée d’une cinquantaine d’employés dont quatre qui composent le Service Informatique dans lequel je fais partie.</w:t>
+          <w:rStyle w:val="eop"/>
+          <w:rFonts w:cs="Arial"/>
+        </w:rPr>
+        <w:t> </w:t>
+      </w:r>
+    </w:p>
+    <w:p>
+      <w:pPr>
+        <w:rPr>
+          <w:rFonts w:ascii="Segoe UI" w:hAnsi="Segoe UI" w:cs="Segoe UI"/>
+          <w:sz w:val="18"/>
+          <w:szCs w:val="18"/>
+        </w:rPr>
+      </w:pPr>
+      <w:r>
+        <w:rPr>
+          <w:rStyle w:val="normaltextrun"/>
+          <w:rFonts w:cs="Arial"/>
+        </w:rPr>
+        <w:lastRenderedPageBreak/>
+        <w:t>Les administrateurs réseaux, répondent majoritairement aux besoins matériels de l’entreprise (installation des postes de travails, des logiciels nécessaires, etc.). Moi en tant qu’apprentie ma mission principal et la maintenance de l’application mobile. </w:t>
       </w:r>
       <w:r>
         <w:rPr>
@@ -2259,13 +3470,110 @@
     </w:p>
     <w:p>
       <w:pPr>
+        <w:pStyle w:val="Titre2"/>
+        <w:rPr>
+          <w:rFonts w:ascii="Segoe UI" w:hAnsi="Segoe UI"/>
+          <w:sz w:val="18"/>
+          <w:szCs w:val="18"/>
+        </w:rPr>
+      </w:pPr>
+      <w:bookmarkStart w:id="7" w:name="_Toc170917842"/>
+      <w:r>
+        <w:rPr>
+          <w:rStyle w:val="normaltextrun"/>
+          <w:rFonts w:ascii="Aptos Display" w:hAnsi="Aptos Display" w:cs="Segoe UI"/>
+          <w:color w:val="0F4761"/>
+        </w:rPr>
+        <w:t>Présentation et développement de votre problématique</w:t>
+      </w:r>
+      <w:bookmarkEnd w:id="7"/>
+      <w:r>
+        <w:rPr>
+          <w:rStyle w:val="normaltextrun"/>
+          <w:rFonts w:ascii="Aptos Display" w:hAnsi="Aptos Display" w:cs="Segoe UI"/>
+          <w:color w:val="0F4761"/>
+        </w:rPr>
+        <w:t xml:space="preserve"> </w:t>
+      </w:r>
+      <w:r>
+        <w:rPr>
+          <w:rStyle w:val="eop"/>
+          <w:rFonts w:ascii="Aptos Display" w:hAnsi="Aptos Display" w:cs="Segoe UI"/>
+          <w:color w:val="0F4761"/>
+        </w:rPr>
+        <w:t> </w:t>
+      </w:r>
+    </w:p>
+    <w:p>
+      <w:pPr>
+        <w:rPr>
+          <w:rFonts w:ascii="Segoe UI" w:hAnsi="Segoe UI" w:cs="Segoe UI"/>
+          <w:sz w:val="18"/>
+          <w:szCs w:val="18"/>
+        </w:rPr>
+      </w:pPr>
+      <w:r>
+        <w:rPr>
+          <w:rStyle w:val="normaltextrun"/>
+          <w:rFonts w:cs="Arial"/>
+        </w:rPr>
+        <w:t>La société fournie beaucoup d’effort pour accompagner leurs clients à régler leurs factures. Ils ont installé des bornes informatiques sont installées dans les boutiques, et permettent aux clients de payer leurs factures. Elles sont également présente dans certains de leurs stands et ajouter la fonctionnalité de payer en ligne sur l’espace client web. </w:t>
+      </w:r>
+      <w:r>
+        <w:rPr>
+          <w:rStyle w:val="eop"/>
+          <w:rFonts w:cs="Arial"/>
+        </w:rPr>
+        <w:t> </w:t>
+      </w:r>
+    </w:p>
+    <w:p>
+      <w:pPr>
+        <w:rPr>
+          <w:rFonts w:ascii="Segoe UI" w:hAnsi="Segoe UI" w:cs="Segoe UI"/>
+          <w:sz w:val="18"/>
+          <w:szCs w:val="18"/>
+        </w:rPr>
+      </w:pPr>
+      <w:r>
+        <w:rPr>
+          <w:rStyle w:val="normaltextrun"/>
+          <w:rFonts w:cs="Arial"/>
+        </w:rPr>
+        <w:t>Etant donné que la population locale navigue sur internet principalement via leur téléphone mobile (70 %), il est paru pertinent pour mon responsable et moi-même qu’il devrait y avoir la possibilité de payer avec l’application mobile « Ora conso ». </w:t>
+      </w:r>
+      <w:r>
+        <w:rPr>
+          <w:rStyle w:val="eop"/>
+          <w:rFonts w:cs="Arial"/>
+        </w:rPr>
+        <w:t> </w:t>
+      </w:r>
+    </w:p>
+    <w:p>
+      <w:pPr>
+        <w:rPr>
+          <w:rFonts w:ascii="Segoe UI" w:hAnsi="Segoe UI" w:cs="Segoe UI"/>
+          <w:sz w:val="18"/>
+          <w:szCs w:val="18"/>
+        </w:rPr>
+      </w:pPr>
+      <w:r>
+        <w:rPr>
+          <w:rStyle w:val="eop"/>
+          <w:rFonts w:cs="Arial"/>
+        </w:rPr>
+        <w:t> </w:t>
+      </w:r>
+    </w:p>
+    <w:p>
+      <w:pPr>
         <w:pStyle w:val="paragraph"/>
         <w:spacing w:before="0" w:beforeAutospacing="0" w:after="0" w:afterAutospacing="0"/>
         <w:jc w:val="both"/>
         <w:textAlignment w:val="baseline"/>
         <w:rPr>
           <w:rFonts w:ascii="Segoe UI" w:hAnsi="Segoe UI" w:cs="Segoe UI"/>
-          <w:color w:val="0F4761"/>
           <w:sz w:val="18"/>
           <w:szCs w:val="18"/>
         </w:rPr>
@@ -2273,194 +3581,10 @@
       <w:r>
         <w:rPr>
           <w:rStyle w:val="normaltextrun"/>
-          <w:rFonts w:ascii="Aptos Display" w:eastAsiaTheme="majorEastAsia" w:hAnsi="Aptos Display" w:cs="Segoe UI"/>
-          <w:color w:val="0F4761"/>
-          <w:sz w:val="32"/>
-          <w:szCs w:val="32"/>
-        </w:rPr>
-        <w:t>Contexte organisationnel</w:t>
-      </w:r>
-      <w:r>
-        <w:rPr>
-          <w:rStyle w:val="eop"/>
-          <w:rFonts w:ascii="Aptos Display" w:eastAsiaTheme="majorEastAsia" w:hAnsi="Aptos Display" w:cs="Segoe UI"/>
-          <w:color w:val="0F4761"/>
-          <w:sz w:val="32"/>
-          <w:szCs w:val="32"/>
-        </w:rPr>
-        <w:t> </w:t>
-      </w:r>
-    </w:p>
-    <w:p>
-      <w:pPr>
-        <w:rPr>
-          <w:rFonts w:ascii="Segoe UI" w:hAnsi="Segoe UI" w:cs="Segoe UI"/>
-          <w:sz w:val="18"/>
-          <w:szCs w:val="18"/>
-        </w:rPr>
-      </w:pPr>
-      <w:r>
-        <w:rPr>
-          <w:rStyle w:val="normaltextrun"/>
-          <w:rFonts w:cs="Arial"/>
-        </w:rPr>
-        <w:t>Le service informatique de Viti est composé d’un Directeur SI dont le poste est occupé par mon maître d’apprentissage Turoa TETOE, d’un développeur, de deux administrateur réseaux et de moi apprenti développeur.</w:t>
-      </w:r>
-      <w:r>
-        <w:rPr>
-          <w:rStyle w:val="eop"/>
-          <w:rFonts w:cs="Arial"/>
-        </w:rPr>
-        <w:t> </w:t>
-      </w:r>
-    </w:p>
-    <w:p>
-      <w:pPr>
-        <w:rPr>
-          <w:rFonts w:ascii="Segoe UI" w:hAnsi="Segoe UI" w:cs="Segoe UI"/>
-          <w:sz w:val="18"/>
-          <w:szCs w:val="18"/>
-        </w:rPr>
-      </w:pPr>
-      <w:r>
-        <w:rPr>
-          <w:rStyle w:val="eop"/>
-          <w:rFonts w:cs="Arial"/>
-        </w:rPr>
-        <w:t> </w:t>
-      </w:r>
-    </w:p>
-    <w:p>
-      <w:pPr>
-        <w:pStyle w:val="paragraph"/>
-        <w:spacing w:before="0" w:beforeAutospacing="0" w:after="0" w:afterAutospacing="0"/>
-        <w:jc w:val="both"/>
-        <w:textAlignment w:val="baseline"/>
-        <w:rPr>
-          <w:rFonts w:ascii="Segoe UI" w:hAnsi="Segoe UI" w:cs="Segoe UI"/>
-          <w:color w:val="0F4761"/>
-          <w:sz w:val="18"/>
-          <w:szCs w:val="18"/>
-        </w:rPr>
-      </w:pPr>
-      <w:r>
-        <w:rPr>
-          <w:rStyle w:val="normaltextrun"/>
-          <w:rFonts w:ascii="Aptos Display" w:eastAsiaTheme="majorEastAsia" w:hAnsi="Aptos Display" w:cs="Segoe UI"/>
-          <w:color w:val="0F4761"/>
-          <w:sz w:val="32"/>
-          <w:szCs w:val="32"/>
-        </w:rPr>
-        <w:t>Contexte professionnel</w:t>
-      </w:r>
-      <w:r>
-        <w:rPr>
-          <w:rStyle w:val="eop"/>
-          <w:rFonts w:ascii="Aptos Display" w:eastAsiaTheme="majorEastAsia" w:hAnsi="Aptos Display" w:cs="Segoe UI"/>
-          <w:color w:val="0F4761"/>
-          <w:sz w:val="32"/>
-          <w:szCs w:val="32"/>
-        </w:rPr>
-        <w:t> </w:t>
-      </w:r>
-    </w:p>
-    <w:p>
-      <w:pPr>
-        <w:rPr>
-          <w:rFonts w:ascii="Segoe UI" w:hAnsi="Segoe UI" w:cs="Segoe UI"/>
-          <w:sz w:val="18"/>
-          <w:szCs w:val="18"/>
-        </w:rPr>
-      </w:pPr>
-      <w:r>
-        <w:rPr>
-          <w:rStyle w:val="normaltextrun"/>
-          <w:rFonts w:cs="Arial"/>
-        </w:rPr>
-        <w:t>Le directeur SI fait aussi office de chef de projet. Il supervise l’équipe de développement pour s’assurer de l’alignement de l’équipe de développeurs. </w:t>
-      </w:r>
-      <w:r>
-        <w:rPr>
-          <w:rStyle w:val="eop"/>
-          <w:rFonts w:cs="Arial"/>
-        </w:rPr>
-        <w:t> </w:t>
-      </w:r>
-    </w:p>
-    <w:p>
-      <w:pPr>
-        <w:rPr>
-          <w:rFonts w:ascii="Segoe UI" w:hAnsi="Segoe UI" w:cs="Segoe UI"/>
-          <w:sz w:val="18"/>
-          <w:szCs w:val="18"/>
-        </w:rPr>
-      </w:pPr>
-      <w:r>
-        <w:rPr>
-          <w:rStyle w:val="normaltextrun"/>
-          <w:rFonts w:cs="Arial"/>
-        </w:rPr>
-        <w:t>En tant que développeur la plupart du temps je fais de la maintenance des applications internes. Comme l’application billing </w:t>
-      </w:r>
-      <w:r>
-        <w:rPr>
-          <w:rStyle w:val="eop"/>
-          <w:rFonts w:cs="Arial"/>
-        </w:rPr>
-        <w:t> </w:t>
-      </w:r>
-    </w:p>
-    <w:p>
-      <w:pPr>
-        <w:rPr>
-          <w:rFonts w:ascii="Segoe UI" w:hAnsi="Segoe UI" w:cs="Segoe UI"/>
-          <w:sz w:val="18"/>
-          <w:szCs w:val="18"/>
-        </w:rPr>
-      </w:pPr>
-      <w:r>
-        <w:rPr>
-          <w:rStyle w:val="eop"/>
-          <w:rFonts w:cs="Arial"/>
-        </w:rPr>
-        <w:t> </w:t>
-      </w:r>
-    </w:p>
-    <w:p>
-      <w:pPr>
-        <w:rPr>
-          <w:rFonts w:ascii="Segoe UI" w:hAnsi="Segoe UI" w:cs="Segoe UI"/>
-          <w:sz w:val="18"/>
-          <w:szCs w:val="18"/>
-        </w:rPr>
-      </w:pPr>
-      <w:r>
-        <w:rPr>
-          <w:rStyle w:val="normaltextrun"/>
-          <w:rFonts w:cs="Arial"/>
-        </w:rPr>
-        <w:t>Les administrateurs réseaux, répondent majoritairement aux besoins matériels de l’entreprise (installation des postes de travails, des logiciels nécessaires, etc.). Moi en tant qu’apprentie ma mission principal et la maintenance de l’application mobile. </w:t>
-      </w:r>
-      <w:r>
-        <w:rPr>
-          <w:rStyle w:val="eop"/>
-          <w:rFonts w:cs="Arial"/>
-        </w:rPr>
-        <w:t> </w:t>
-      </w:r>
-    </w:p>
-    <w:p>
-      <w:pPr>
-        <w:pStyle w:val="paragraph"/>
-        <w:spacing w:before="0" w:beforeAutospacing="0" w:after="0" w:afterAutospacing="0"/>
-        <w:jc w:val="both"/>
-        <w:textAlignment w:val="baseline"/>
-        <w:rPr>
-          <w:rFonts w:ascii="Segoe UI" w:hAnsi="Segoe UI" w:cs="Segoe UI"/>
-          <w:sz w:val="18"/>
-          <w:szCs w:val="18"/>
-        </w:rPr>
-      </w:pPr>
+          <w:rFonts w:ascii="Arial" w:eastAsiaTheme="majorEastAsia" w:hAnsi="Arial" w:cs="Arial"/>
+        </w:rPr>
+        <w:t>C’est la raison pour laquelle j’ai décidé de prendre comme problématique « Comment intégrer le règlement des factures au sein d’une application mobile ? » </w:t>
+      </w:r>
       <w:r>
         <w:rPr>
           <w:rStyle w:val="eop"/>
@@ -2469,129 +3593,6 @@
         <w:t> </w:t>
       </w:r>
     </w:p>
-    <w:p>
-      <w:pPr>
-        <w:pStyle w:val="paragraph"/>
-        <w:spacing w:before="0" w:beforeAutospacing="0" w:after="0" w:afterAutospacing="0"/>
-        <w:textAlignment w:val="baseline"/>
-        <w:rPr>
-          <w:rFonts w:ascii="Segoe UI" w:hAnsi="Segoe UI" w:cs="Segoe UI"/>
-          <w:color w:val="0F4761"/>
-          <w:sz w:val="18"/>
-          <w:szCs w:val="18"/>
-        </w:rPr>
-      </w:pPr>
-      <w:r>
-        <w:rPr>
-          <w:rStyle w:val="normaltextrun"/>
-          <w:rFonts w:ascii="Aptos Display" w:eastAsiaTheme="majorEastAsia" w:hAnsi="Aptos Display" w:cs="Segoe UI"/>
-          <w:color w:val="0F4761"/>
-          <w:sz w:val="32"/>
-          <w:szCs w:val="32"/>
-        </w:rPr>
-        <w:t xml:space="preserve">Présentation et développement de votre problématique </w:t>
-      </w:r>
-      <w:r>
-        <w:rPr>
-          <w:rStyle w:val="eop"/>
-          <w:rFonts w:ascii="Aptos Display" w:eastAsiaTheme="majorEastAsia" w:hAnsi="Aptos Display" w:cs="Segoe UI"/>
-          <w:color w:val="0F4761"/>
-          <w:sz w:val="32"/>
-          <w:szCs w:val="32"/>
-        </w:rPr>
-        <w:t> </w:t>
-      </w:r>
-    </w:p>
-    <w:p>
-      <w:pPr>
-        <w:rPr>
-          <w:rFonts w:ascii="Segoe UI" w:hAnsi="Segoe UI" w:cs="Segoe UI"/>
-          <w:sz w:val="18"/>
-          <w:szCs w:val="18"/>
-        </w:rPr>
-      </w:pPr>
-      <w:r>
-        <w:rPr>
-          <w:rStyle w:val="normaltextrun"/>
-          <w:rFonts w:cs="Arial"/>
-        </w:rPr>
-        <w:t>La société fournie beaucoup d’effort pour accompagner leurs clients à régler leurs factures. Ils ont installé des bornes informatiques sont installées dans les boutiques, et permettent aux clients de payer leurs factures. Elles sont également présente dans certains de leurs stands et ajouter la fonctionnalité de payer en ligne sur l’espace client web. </w:t>
-      </w:r>
-      <w:r>
-        <w:rPr>
-          <w:rStyle w:val="eop"/>
-          <w:rFonts w:cs="Arial"/>
-        </w:rPr>
-        <w:t> </w:t>
-      </w:r>
-    </w:p>
-    <w:p>
-      <w:pPr>
-        <w:rPr>
-          <w:rFonts w:ascii="Segoe UI" w:hAnsi="Segoe UI" w:cs="Segoe UI"/>
-          <w:sz w:val="18"/>
-          <w:szCs w:val="18"/>
-        </w:rPr>
-      </w:pPr>
-      <w:r>
-        <w:rPr>
-          <w:rStyle w:val="normaltextrun"/>
-          <w:rFonts w:cs="Arial"/>
-        </w:rPr>
-        <w:lastRenderedPageBreak/>
-        <w:t>Etant donné que la population locale navigue sur internet principalement via leur téléphone mobile (70 %), il est paru pertinent pour mon responsable et moi-même qu’il devrait y avoir la possibilité de payer avec l’application mobile « Ora conso ». </w:t>
-      </w:r>
-      <w:r>
-        <w:rPr>
-          <w:rStyle w:val="eop"/>
-          <w:rFonts w:cs="Arial"/>
-        </w:rPr>
-        <w:t> </w:t>
-      </w:r>
-    </w:p>
-    <w:p>
-      <w:pPr>
-        <w:rPr>
-          <w:rFonts w:ascii="Segoe UI" w:hAnsi="Segoe UI" w:cs="Segoe UI"/>
-          <w:sz w:val="18"/>
-          <w:szCs w:val="18"/>
-        </w:rPr>
-      </w:pPr>
-      <w:r>
-        <w:rPr>
-          <w:rStyle w:val="eop"/>
-          <w:rFonts w:cs="Arial"/>
-        </w:rPr>
-        <w:t> </w:t>
-      </w:r>
-    </w:p>
-    <w:p>
-      <w:pPr>
-        <w:pStyle w:val="paragraph"/>
-        <w:spacing w:before="0" w:beforeAutospacing="0" w:after="0" w:afterAutospacing="0"/>
-        <w:jc w:val="both"/>
-        <w:textAlignment w:val="baseline"/>
-        <w:rPr>
-          <w:rFonts w:ascii="Segoe UI" w:hAnsi="Segoe UI" w:cs="Segoe UI"/>
-          <w:sz w:val="18"/>
-          <w:szCs w:val="18"/>
-        </w:rPr>
-      </w:pPr>
-      <w:r>
-        <w:rPr>
-          <w:rStyle w:val="normaltextrun"/>
-          <w:rFonts w:ascii="Arial" w:eastAsiaTheme="majorEastAsia" w:hAnsi="Arial" w:cs="Arial"/>
-        </w:rPr>
-        <w:t>C’est la raison pour laquelle j’ai décidé de prendre comme problématique « Comment intégrer le règlement des factures au sein d’une application mobile ? » </w:t>
-      </w:r>
-      <w:r>
-        <w:rPr>
-          <w:rStyle w:val="eop"/>
-          <w:rFonts w:ascii="Arial" w:eastAsiaTheme="majorEastAsia" w:hAnsi="Arial" w:cs="Arial"/>
-        </w:rPr>
-        <w:t> </w:t>
-      </w:r>
-    </w:p>
     <w:p/>
     <w:p/>
     <w:p>
@@ -2608,20 +3609,22 @@
         <w:pStyle w:val="Titre1"/>
         <w:jc w:val="center"/>
       </w:pPr>
-      <w:bookmarkStart w:id="4" w:name="_Toc170378074"/>
+      <w:bookmarkStart w:id="8" w:name="_Toc170917843"/>
       <w:r>
         <w:lastRenderedPageBreak/>
         <w:t>Plan d’actions</w:t>
       </w:r>
-      <w:bookmarkEnd w:id="4"/>
+      <w:bookmarkEnd w:id="8"/>
     </w:p>
     <w:p>
       <w:pPr>
         <w:pStyle w:val="Titre2"/>
       </w:pPr>
+      <w:bookmarkStart w:id="9" w:name="_Toc170917844"/>
       <w:r>
         <w:t>Analyse des besoins</w:t>
       </w:r>
+      <w:bookmarkEnd w:id="9"/>
     </w:p>
     <w:p>
       <w:r>
@@ -2657,9 +3660,11 @@
       <w:pPr>
         <w:pStyle w:val="Titre3"/>
       </w:pPr>
+      <w:bookmarkStart w:id="10" w:name="_Toc170917845"/>
       <w:r>
         <w:t>Spécifications fonctionnelles</w:t>
       </w:r>
+      <w:bookmarkEnd w:id="10"/>
     </w:p>
     <w:p>
       <w:pPr>
@@ -2939,9 +3944,11 @@
       <w:pPr>
         <w:pStyle w:val="Titre3"/>
       </w:pPr>
+      <w:bookmarkStart w:id="11" w:name="_Toc170917846"/>
       <w:r>
         <w:t>Spécifications techniques</w:t>
       </w:r>
+      <w:bookmarkEnd w:id="11"/>
     </w:p>
     <w:p>
       <w:r>
@@ -3083,7 +4090,7 @@
           <w:szCs w:val="18"/>
         </w:rPr>
       </w:pPr>
-      <w:bookmarkStart w:id="5" w:name="_Toc170378075"/>
+      <w:bookmarkStart w:id="12" w:name="_Toc170917847"/>
       <w:r>
         <w:rPr>
           <w:rStyle w:val="normaltextrun"/>
@@ -3092,7 +4099,7 @@
         </w:rPr>
         <w:t>Description de l’application « Ora Conso »</w:t>
       </w:r>
-      <w:bookmarkEnd w:id="5"/>
+      <w:bookmarkEnd w:id="12"/>
       <w:r>
         <w:rPr>
           <w:rStyle w:val="eop"/>
@@ -3111,7 +4118,7 @@
           <w:szCs w:val="18"/>
         </w:rPr>
       </w:pPr>
-      <w:bookmarkStart w:id="6" w:name="_Toc170378076"/>
+      <w:bookmarkStart w:id="13" w:name="_Toc170917848"/>
       <w:r>
         <w:rPr>
           <w:rStyle w:val="normaltextrun"/>
@@ -3120,7 +4127,7 @@
         </w:rPr>
         <w:t>Introduction</w:t>
       </w:r>
-      <w:bookmarkEnd w:id="6"/>
+      <w:bookmarkEnd w:id="13"/>
     </w:p>
     <w:p>
       <w:pPr>
@@ -3522,7 +4529,7 @@
           <w:szCs w:val="18"/>
         </w:rPr>
       </w:pPr>
-      <w:bookmarkStart w:id="7" w:name="_Toc170378077"/>
+      <w:bookmarkStart w:id="14" w:name="_Toc170917849"/>
       <w:r>
         <w:rPr>
           <w:rStyle w:val="normaltextrun"/>
@@ -3531,7 +4538,7 @@
         </w:rPr>
         <w:t>Expo</w:t>
       </w:r>
-      <w:bookmarkEnd w:id="7"/>
+      <w:bookmarkEnd w:id="14"/>
       <w:r>
         <w:rPr>
           <w:rStyle w:val="eop"/>
@@ -3987,7 +4994,7 @@
                     </pic:cNvPicPr>
                   </pic:nvPicPr>
                   <pic:blipFill>
-                    <a:blip r:embed="rId8">
+                    <a:blip r:embed="rId10">
                       <a:extLst>
                         <a:ext uri="{28A0092B-C50C-407E-A947-70E740481C1C}">
                           <a14:useLocalDpi xmlns:a14="http://schemas.microsoft.com/office/drawing/2010/main" val="0"/>
@@ -4038,7 +5045,7 @@
           <w:szCs w:val="18"/>
         </w:rPr>
       </w:pPr>
-      <w:hyperlink r:id="rId9" w:tgtFrame="_blank" w:history="1">
+      <w:hyperlink r:id="rId11" w:tgtFrame="_blank" w:history="1">
         <w:r>
           <w:rPr>
             <w:rStyle w:val="normaltextrun"/>
@@ -4159,7 +5166,7 @@
                     </pic:cNvPicPr>
                   </pic:nvPicPr>
                   <pic:blipFill>
-                    <a:blip r:embed="rId10">
+                    <a:blip r:embed="rId12">
                       <a:extLst>
                         <a:ext uri="{28A0092B-C50C-407E-A947-70E740481C1C}">
                           <a14:useLocalDpi xmlns:a14="http://schemas.microsoft.com/office/drawing/2010/main" val="0"/>
@@ -4210,7 +5217,7 @@
           <w:szCs w:val="18"/>
         </w:rPr>
       </w:pPr>
-      <w:hyperlink r:id="rId11" w:tgtFrame="_blank" w:history="1">
+      <w:hyperlink r:id="rId13" w:tgtFrame="_blank" w:history="1">
         <w:r>
           <w:rPr>
             <w:rStyle w:val="normaltextrun"/>
@@ -4571,7 +5578,7 @@
           <w:szCs w:val="18"/>
         </w:rPr>
       </w:pPr>
-      <w:bookmarkStart w:id="8" w:name="_Toc170378078"/>
+      <w:bookmarkStart w:id="15" w:name="_Toc170917850"/>
       <w:r>
         <w:rPr>
           <w:rStyle w:val="normaltextrun"/>
@@ -4581,7 +5588,7 @@
         <w:lastRenderedPageBreak/>
         <w:t>Fonctionnalités principales</w:t>
       </w:r>
-      <w:bookmarkEnd w:id="8"/>
+      <w:bookmarkEnd w:id="15"/>
       <w:r>
         <w:rPr>
           <w:rStyle w:val="eop"/>
@@ -4705,7 +5712,7 @@
           <w:szCs w:val="18"/>
         </w:rPr>
       </w:pPr>
-      <w:bookmarkStart w:id="9" w:name="_Toc170378079"/>
+      <w:bookmarkStart w:id="16" w:name="_Toc170917851"/>
       <w:r>
         <w:rPr>
           <w:rStyle w:val="normaltextrun"/>
@@ -4714,7 +5721,6 @@
         </w:rPr>
         <w:t>Pa</w:t>
       </w:r>
-      <w:bookmarkEnd w:id="9"/>
       <w:r>
         <w:rPr>
           <w:rStyle w:val="normaltextrun"/>
@@ -4723,6 +5729,7 @@
         </w:rPr>
         <w:t>iement au sein d’une application mobile</w:t>
       </w:r>
+      <w:bookmarkEnd w:id="16"/>
     </w:p>
     <w:p>
       <w:pPr>
@@ -4733,7 +5740,7 @@
           <w:szCs w:val="18"/>
         </w:rPr>
       </w:pPr>
-      <w:bookmarkStart w:id="10" w:name="_Toc170378080"/>
+      <w:bookmarkStart w:id="17" w:name="_Toc170917852"/>
       <w:r>
         <w:rPr>
           <w:rStyle w:val="normaltextrun"/>
@@ -4742,7 +5749,7 @@
         </w:rPr>
         <w:t>Introduction</w:t>
       </w:r>
-      <w:bookmarkEnd w:id="10"/>
+      <w:bookmarkEnd w:id="17"/>
       <w:r>
         <w:rPr>
           <w:rStyle w:val="eop"/>
@@ -5005,9 +6012,11 @@
       <w:pPr>
         <w:pStyle w:val="Titre3"/>
       </w:pPr>
+      <w:bookmarkStart w:id="18" w:name="_Toc170917853"/>
       <w:r>
         <w:t>PayZen by OSB</w:t>
       </w:r>
+      <w:bookmarkEnd w:id="18"/>
     </w:p>
     <w:p>
       <w:r>
@@ -5036,7 +6045,7 @@
                     <pic:cNvPicPr/>
                   </pic:nvPicPr>
                   <pic:blipFill>
-                    <a:blip r:embed="rId12"/>
+                    <a:blip r:embed="rId14"/>
                     <a:stretch>
                       <a:fillRect/>
                     </a:stretch>
@@ -5091,7 +6100,7 @@
           <w:szCs w:val="18"/>
         </w:rPr>
       </w:pPr>
-      <w:bookmarkStart w:id="11" w:name="_Toc170378082"/>
+      <w:bookmarkStart w:id="19" w:name="_Toc170917854"/>
       <w:r>
         <w:rPr>
           <w:rStyle w:val="normaltextrun"/>
@@ -5100,7 +6109,7 @@
         </w:rPr>
         <w:t>Description de l’espace client web</w:t>
       </w:r>
-      <w:bookmarkEnd w:id="11"/>
+      <w:bookmarkEnd w:id="19"/>
       <w:r>
         <w:rPr>
           <w:rStyle w:val="eop"/>
@@ -5197,7 +6206,7 @@
           <w:szCs w:val="18"/>
         </w:rPr>
       </w:pPr>
-      <w:hyperlink r:id="rId13" w:tgtFrame="_blank" w:history="1">
+      <w:hyperlink r:id="rId15" w:tgtFrame="_blank" w:history="1">
         <w:r>
           <w:rPr>
             <w:rStyle w:val="normaltextrun"/>
@@ -5221,10 +6230,12 @@
         <w:pStyle w:val="Titre1"/>
         <w:jc w:val="center"/>
       </w:pPr>
+      <w:bookmarkStart w:id="20" w:name="_Toc170917855"/>
       <w:r>
         <w:lastRenderedPageBreak/>
         <w:t>Préconisations</w:t>
       </w:r>
+      <w:bookmarkEnd w:id="20"/>
     </w:p>
     <w:p>
       <w:pPr>
@@ -5343,9 +6354,9 @@
     <w:p/>
     <w:p/>
     <w:sectPr>
-      <w:headerReference w:type="default" r:id="rId14"/>
-      <w:footerReference w:type="default" r:id="rId15"/>
-      <w:headerReference w:type="first" r:id="rId16"/>
+      <w:headerReference w:type="default" r:id="rId16"/>
+      <w:footerReference w:type="default" r:id="rId17"/>
+      <w:headerReference w:type="first" r:id="rId18"/>
       <w:type w:val="continuous"/>
       <w:pgSz w:w="11906" w:h="16838" w:code="9"/>
       <w:pgMar w:top="1418" w:right="1418" w:bottom="1418" w:left="1418" w:header="709" w:footer="709" w:gutter="0"/>
@@ -5685,6 +6696,259 @@
     </w:lvl>
   </w:abstractNum>
   <w:abstractNum w:abstractNumId="1" w15:restartNumberingAfterBreak="0">
+    <w:nsid w:val="09D96B4A"/>
+    <w:multiLevelType w:val="hybridMultilevel"/>
+    <w:tmpl w:val="A6FCA676"/>
+    <w:lvl w:ilvl="0" w:tplc="88F22EB2">
+      <w:start w:val="1"/>
+      <w:numFmt w:val="bullet"/>
+      <w:lvlText w:val="•"/>
+      <w:lvlJc w:val="left"/>
+      <w:pPr>
+        <w:tabs>
+          <w:tab w:val="num" w:pos="720"/>
+        </w:tabs>
+        <w:ind w:left="720" w:hanging="360"/>
+      </w:pPr>
+      <w:rPr>
+        <w:rFonts w:ascii="Arial" w:hAnsi="Arial" w:hint="default"/>
+      </w:rPr>
+    </w:lvl>
+    <w:lvl w:ilvl="1" w:tplc="E0720064" w:tentative="1">
+      <w:start w:val="1"/>
+      <w:numFmt w:val="bullet"/>
+      <w:lvlText w:val="•"/>
+      <w:lvlJc w:val="left"/>
+      <w:pPr>
+        <w:tabs>
+          <w:tab w:val="num" w:pos="1440"/>
+        </w:tabs>
+        <w:ind w:left="1440" w:hanging="360"/>
+      </w:pPr>
+      <w:rPr>
+        <w:rFonts w:ascii="Arial" w:hAnsi="Arial" w:hint="default"/>
+      </w:rPr>
+    </w:lvl>
+    <w:lvl w:ilvl="2" w:tplc="37EA7DB0" w:tentative="1">
+      <w:start w:val="1"/>
+      <w:numFmt w:val="bullet"/>
+      <w:lvlText w:val="•"/>
+      <w:lvlJc w:val="left"/>
+      <w:pPr>
+        <w:tabs>
+          <w:tab w:val="num" w:pos="2160"/>
+        </w:tabs>
+        <w:ind w:left="2160" w:hanging="360"/>
+      </w:pPr>
+      <w:rPr>
+        <w:rFonts w:ascii="Arial" w:hAnsi="Arial" w:hint="default"/>
+      </w:rPr>
+    </w:lvl>
+    <w:lvl w:ilvl="3" w:tplc="2EE69F44" w:tentative="1">
+      <w:start w:val="1"/>
+      <w:numFmt w:val="bullet"/>
+      <w:lvlText w:val="•"/>
+      <w:lvlJc w:val="left"/>
+      <w:pPr>
+        <w:tabs>
+          <w:tab w:val="num" w:pos="2880"/>
+        </w:tabs>
+        <w:ind w:left="2880" w:hanging="360"/>
+      </w:pPr>
+      <w:rPr>
+        <w:rFonts w:ascii="Arial" w:hAnsi="Arial" w:hint="default"/>
+      </w:rPr>
+    </w:lvl>
+    <w:lvl w:ilvl="4" w:tplc="A2981E62" w:tentative="1">
+      <w:start w:val="1"/>
+      <w:numFmt w:val="bullet"/>
+      <w:lvlText w:val="•"/>
+      <w:lvlJc w:val="left"/>
+      <w:pPr>
+        <w:tabs>
+          <w:tab w:val="num" w:pos="3600"/>
+        </w:tabs>
+        <w:ind w:left="3600" w:hanging="360"/>
+      </w:pPr>
+      <w:rPr>
+        <w:rFonts w:ascii="Arial" w:hAnsi="Arial" w:hint="default"/>
+      </w:rPr>
+    </w:lvl>
+    <w:lvl w:ilvl="5" w:tplc="10CCC0E0" w:tentative="1">
+      <w:start w:val="1"/>
+      <w:numFmt w:val="bullet"/>
+      <w:lvlText w:val="•"/>
+      <w:lvlJc w:val="left"/>
+      <w:pPr>
+        <w:tabs>
+          <w:tab w:val="num" w:pos="4320"/>
+        </w:tabs>
+        <w:ind w:left="4320" w:hanging="360"/>
+      </w:pPr>
+      <w:rPr>
+        <w:rFonts w:ascii="Arial" w:hAnsi="Arial" w:hint="default"/>
+      </w:rPr>
+    </w:lvl>
+    <w:lvl w:ilvl="6" w:tplc="E7043028" w:tentative="1">
+      <w:start w:val="1"/>
+      <w:numFmt w:val="bullet"/>
+      <w:lvlText w:val="•"/>
+      <w:lvlJc w:val="left"/>
+      <w:pPr>
+        <w:tabs>
+          <w:tab w:val="num" w:pos="5040"/>
+        </w:tabs>
+        <w:ind w:left="5040" w:hanging="360"/>
+      </w:pPr>
+      <w:rPr>
+        <w:rFonts w:ascii="Arial" w:hAnsi="Arial" w:hint="default"/>
+      </w:rPr>
+    </w:lvl>
+    <w:lvl w:ilvl="7" w:tplc="DFBE254A" w:tentative="1">
+      <w:start w:val="1"/>
+      <w:numFmt w:val="bullet"/>
+      <w:lvlText w:val="•"/>
+      <w:lvlJc w:val="left"/>
+      <w:pPr>
+        <w:tabs>
+          <w:tab w:val="num" w:pos="5760"/>
+        </w:tabs>
+        <w:ind w:left="5760" w:hanging="360"/>
+      </w:pPr>
+      <w:rPr>
+        <w:rFonts w:ascii="Arial" w:hAnsi="Arial" w:hint="default"/>
+      </w:rPr>
+    </w:lvl>
+    <w:lvl w:ilvl="8" w:tplc="EF320C52" w:tentative="1">
+      <w:start w:val="1"/>
+      <w:numFmt w:val="bullet"/>
+      <w:lvlText w:val="•"/>
+      <w:lvlJc w:val="left"/>
+      <w:pPr>
+        <w:tabs>
+          <w:tab w:val="num" w:pos="6480"/>
+        </w:tabs>
+        <w:ind w:left="6480" w:hanging="360"/>
+      </w:pPr>
+      <w:rPr>
+        <w:rFonts w:ascii="Arial" w:hAnsi="Arial" w:hint="default"/>
+      </w:rPr>
+    </w:lvl>
+  </w:abstractNum>
+  <w:abstractNum w:abstractNumId="2" w15:restartNumberingAfterBreak="0">
+    <w:nsid w:val="25167ADF"/>
+    <w:multiLevelType w:val="hybridMultilevel"/>
+    <w:tmpl w:val="3D487326"/>
+    <w:lvl w:ilvl="0" w:tplc="040C0001">
+      <w:start w:val="1"/>
+      <w:numFmt w:val="bullet"/>
+      <w:lvlText w:val=""/>
+      <w:lvlJc w:val="left"/>
+      <w:pPr>
+        <w:ind w:left="720" w:hanging="360"/>
+      </w:pPr>
+      <w:rPr>
+        <w:rFonts w:ascii="Symbol" w:hAnsi="Symbol" w:hint="default"/>
+      </w:rPr>
+    </w:lvl>
+    <w:lvl w:ilvl="1" w:tplc="040C0003" w:tentative="1">
+      <w:start w:val="1"/>
+      <w:numFmt w:val="bullet"/>
+      <w:lvlText w:val="o"/>
+      <w:lvlJc w:val="left"/>
+      <w:pPr>
+        <w:ind w:left="1440" w:hanging="360"/>
+      </w:pPr>
+      <w:rPr>
+        <w:rFonts w:ascii="Courier New" w:hAnsi="Courier New" w:cs="Courier New" w:hint="default"/>
+      </w:rPr>
+    </w:lvl>
+    <w:lvl w:ilvl="2" w:tplc="040C0005" w:tentative="1">
+      <w:start w:val="1"/>
+      <w:numFmt w:val="bullet"/>
+      <w:lvlText w:val=""/>
+      <w:lvlJc w:val="left"/>
+      <w:pPr>
+        <w:ind w:left="2160" w:hanging="360"/>
+      </w:pPr>
+      <w:rPr>
+        <w:rFonts w:ascii="Wingdings" w:hAnsi="Wingdings" w:hint="default"/>
+      </w:rPr>
+    </w:lvl>
+    <w:lvl w:ilvl="3" w:tplc="040C0001" w:tentative="1">
+      <w:start w:val="1"/>
+      <w:numFmt w:val="bullet"/>
+      <w:lvlText w:val=""/>
+      <w:lvlJc w:val="left"/>
+      <w:pPr>
+        <w:ind w:left="2880" w:hanging="360"/>
+      </w:pPr>
+      <w:rPr>
+        <w:rFonts w:ascii="Symbol" w:hAnsi="Symbol" w:hint="default"/>
+      </w:rPr>
+    </w:lvl>
+    <w:lvl w:ilvl="4" w:tplc="040C0003" w:tentative="1">
+      <w:start w:val="1"/>
+      <w:numFmt w:val="bullet"/>
+      <w:lvlText w:val="o"/>
+      <w:lvlJc w:val="left"/>
+      <w:pPr>
+        <w:ind w:left="3600" w:hanging="360"/>
+      </w:pPr>
+      <w:rPr>
+        <w:rFonts w:ascii="Courier New" w:hAnsi="Courier New" w:cs="Courier New" w:hint="default"/>
+      </w:rPr>
+    </w:lvl>
+    <w:lvl w:ilvl="5" w:tplc="040C0005" w:tentative="1">
+      <w:start w:val="1"/>
+      <w:numFmt w:val="bullet"/>
+      <w:lvlText w:val=""/>
+      <w:lvlJc w:val="left"/>
+      <w:pPr>
+        <w:ind w:left="4320" w:hanging="360"/>
+      </w:pPr>
+      <w:rPr>
+        <w:rFonts w:ascii="Wingdings" w:hAnsi="Wingdings" w:hint="default"/>
+      </w:rPr>
+    </w:lvl>
+    <w:lvl w:ilvl="6" w:tplc="040C0001" w:tentative="1">
+      <w:start w:val="1"/>
+      <w:numFmt w:val="bullet"/>
+      <w:lvlText w:val=""/>
+      <w:lvlJc w:val="left"/>
+      <w:pPr>
+        <w:ind w:left="5040" w:hanging="360"/>
+      </w:pPr>
+      <w:rPr>
+        <w:rFonts w:ascii="Symbol" w:hAnsi="Symbol" w:hint="default"/>
+      </w:rPr>
+    </w:lvl>
+    <w:lvl w:ilvl="7" w:tplc="040C0003" w:tentative="1">
+      <w:start w:val="1"/>
+      <w:numFmt w:val="bullet"/>
+      <w:lvlText w:val="o"/>
+      <w:lvlJc w:val="left"/>
+      <w:pPr>
+        <w:ind w:left="5760" w:hanging="360"/>
+      </w:pPr>
+      <w:rPr>
+        <w:rFonts w:ascii="Courier New" w:hAnsi="Courier New" w:cs="Courier New" w:hint="default"/>
+      </w:rPr>
+    </w:lvl>
+    <w:lvl w:ilvl="8" w:tplc="040C0005" w:tentative="1">
+      <w:start w:val="1"/>
+      <w:numFmt w:val="bullet"/>
+      <w:lvlText w:val=""/>
+      <w:lvlJc w:val="left"/>
+      <w:pPr>
+        <w:ind w:left="6480" w:hanging="360"/>
+      </w:pPr>
+      <w:rPr>
+        <w:rFonts w:ascii="Wingdings" w:hAnsi="Wingdings" w:hint="default"/>
+      </w:rPr>
+    </w:lvl>
+  </w:abstractNum>
+  <w:abstractNum w:abstractNumId="3" w15:restartNumberingAfterBreak="0">
     <w:nsid w:val="2E610A42"/>
     <w:multiLevelType w:val="multilevel"/>
     <w:tmpl w:val="66D2F130"/>
@@ -5833,7 +7097,7 @@
       </w:rPr>
     </w:lvl>
   </w:abstractNum>
-  <w:abstractNum w:abstractNumId="2" w15:restartNumberingAfterBreak="0">
+  <w:abstractNum w:abstractNumId="4" w15:restartNumberingAfterBreak="0">
     <w:nsid w:val="43401DD3"/>
     <w:multiLevelType w:val="hybridMultilevel"/>
     <w:tmpl w:val="0CBCC7E4"/>
@@ -5946,7 +7210,7 @@
       </w:rPr>
     </w:lvl>
   </w:abstractNum>
-  <w:abstractNum w:abstractNumId="3" w15:restartNumberingAfterBreak="0">
+  <w:abstractNum w:abstractNumId="5" w15:restartNumberingAfterBreak="0">
     <w:nsid w:val="4F0548CE"/>
     <w:multiLevelType w:val="hybridMultilevel"/>
     <w:tmpl w:val="6308B1D6"/>
@@ -6058,7 +7322,120 @@
       </w:rPr>
     </w:lvl>
   </w:abstractNum>
-  <w:abstractNum w:abstractNumId="4" w15:restartNumberingAfterBreak="0">
+  <w:abstractNum w:abstractNumId="6" w15:restartNumberingAfterBreak="0">
+    <w:nsid w:val="6739417C"/>
+    <w:multiLevelType w:val="hybridMultilevel"/>
+    <w:tmpl w:val="C666EDDE"/>
+    <w:lvl w:ilvl="0" w:tplc="040C0001">
+      <w:start w:val="1"/>
+      <w:numFmt w:val="bullet"/>
+      <w:lvlText w:val=""/>
+      <w:lvlJc w:val="left"/>
+      <w:pPr>
+        <w:ind w:left="720" w:hanging="360"/>
+      </w:pPr>
+      <w:rPr>
+        <w:rFonts w:ascii="Symbol" w:hAnsi="Symbol" w:hint="default"/>
+      </w:rPr>
+    </w:lvl>
+    <w:lvl w:ilvl="1" w:tplc="040C0003" w:tentative="1">
+      <w:start w:val="1"/>
+      <w:numFmt w:val="bullet"/>
+      <w:lvlText w:val="o"/>
+      <w:lvlJc w:val="left"/>
+      <w:pPr>
+        <w:ind w:left="1440" w:hanging="360"/>
+      </w:pPr>
+      <w:rPr>
+        <w:rFonts w:ascii="Courier New" w:hAnsi="Courier New" w:cs="Courier New" w:hint="default"/>
+      </w:rPr>
+    </w:lvl>
+    <w:lvl w:ilvl="2" w:tplc="040C0005" w:tentative="1">
+      <w:start w:val="1"/>
+      <w:numFmt w:val="bullet"/>
+      <w:lvlText w:val=""/>
+      <w:lvlJc w:val="left"/>
+      <w:pPr>
+        <w:ind w:left="2160" w:hanging="360"/>
+      </w:pPr>
+      <w:rPr>
+        <w:rFonts w:ascii="Wingdings" w:hAnsi="Wingdings" w:hint="default"/>
+      </w:rPr>
+    </w:lvl>
+    <w:lvl w:ilvl="3" w:tplc="040C0001" w:tentative="1">
+      <w:start w:val="1"/>
+      <w:numFmt w:val="bullet"/>
+      <w:lvlText w:val=""/>
+      <w:lvlJc w:val="left"/>
+      <w:pPr>
+        <w:ind w:left="2880" w:hanging="360"/>
+      </w:pPr>
+      <w:rPr>
+        <w:rFonts w:ascii="Symbol" w:hAnsi="Symbol" w:hint="default"/>
+      </w:rPr>
+    </w:lvl>
+    <w:lvl w:ilvl="4" w:tplc="040C0003" w:tentative="1">
+      <w:start w:val="1"/>
+      <w:numFmt w:val="bullet"/>
+      <w:lvlText w:val="o"/>
+      <w:lvlJc w:val="left"/>
+      <w:pPr>
+        <w:ind w:left="3600" w:hanging="360"/>
+      </w:pPr>
+      <w:rPr>
+        <w:rFonts w:ascii="Courier New" w:hAnsi="Courier New" w:cs="Courier New" w:hint="default"/>
+      </w:rPr>
+    </w:lvl>
+    <w:lvl w:ilvl="5" w:tplc="040C0005" w:tentative="1">
+      <w:start w:val="1"/>
+      <w:numFmt w:val="bullet"/>
+      <w:lvlText w:val=""/>
+      <w:lvlJc w:val="left"/>
+      <w:pPr>
+        <w:ind w:left="4320" w:hanging="360"/>
+      </w:pPr>
+      <w:rPr>
+        <w:rFonts w:ascii="Wingdings" w:hAnsi="Wingdings" w:hint="default"/>
+      </w:rPr>
+    </w:lvl>
+    <w:lvl w:ilvl="6" w:tplc="040C0001" w:tentative="1">
+      <w:start w:val="1"/>
+      <w:numFmt w:val="bullet"/>
+      <w:lvlText w:val=""/>
+      <w:lvlJc w:val="left"/>
+      <w:pPr>
+        <w:ind w:left="5040" w:hanging="360"/>
+      </w:pPr>
+      <w:rPr>
+        <w:rFonts w:ascii="Symbol" w:hAnsi="Symbol" w:hint="default"/>
+      </w:rPr>
+    </w:lvl>
+    <w:lvl w:ilvl="7" w:tplc="040C0003" w:tentative="1">
+      <w:start w:val="1"/>
+      <w:numFmt w:val="bullet"/>
+      <w:lvlText w:val="o"/>
+      <w:lvlJc w:val="left"/>
+      <w:pPr>
+        <w:ind w:left="5760" w:hanging="360"/>
+      </w:pPr>
+      <w:rPr>
+        <w:rFonts w:ascii="Courier New" w:hAnsi="Courier New" w:cs="Courier New" w:hint="default"/>
+      </w:rPr>
+    </w:lvl>
+    <w:lvl w:ilvl="8" w:tplc="040C0005" w:tentative="1">
+      <w:start w:val="1"/>
+      <w:numFmt w:val="bullet"/>
+      <w:lvlText w:val=""/>
+      <w:lvlJc w:val="left"/>
+      <w:pPr>
+        <w:ind w:left="6480" w:hanging="360"/>
+      </w:pPr>
+      <w:rPr>
+        <w:rFonts w:ascii="Wingdings" w:hAnsi="Wingdings" w:hint="default"/>
+      </w:rPr>
+    </w:lvl>
+  </w:abstractNum>
+  <w:abstractNum w:abstractNumId="7" w15:restartNumberingAfterBreak="0">
     <w:nsid w:val="73083A2C"/>
     <w:multiLevelType w:val="multilevel"/>
     <w:tmpl w:val="DB62BF9E"/>
@@ -6208,19 +7585,28 @@
     </w:lvl>
   </w:abstractNum>
   <w:num w:numId="1" w16cid:durableId="638195797">
-    <w:abstractNumId w:val="1"/>
+    <w:abstractNumId w:val="3"/>
   </w:num>
   <w:num w:numId="2" w16cid:durableId="1246691405">
-    <w:abstractNumId w:val="4"/>
+    <w:abstractNumId w:val="7"/>
   </w:num>
   <w:num w:numId="3" w16cid:durableId="1088961481">
-    <w:abstractNumId w:val="2"/>
+    <w:abstractNumId w:val="4"/>
   </w:num>
   <w:num w:numId="4" w16cid:durableId="1233466135">
     <w:abstractNumId w:val="0"/>
   </w:num>
   <w:num w:numId="5" w16cid:durableId="1043604603">
-    <w:abstractNumId w:val="3"/>
+    <w:abstractNumId w:val="5"/>
+  </w:num>
+  <w:num w:numId="6" w16cid:durableId="67271478">
+    <w:abstractNumId w:val="1"/>
+  </w:num>
+  <w:num w:numId="7" w16cid:durableId="1303387193">
+    <w:abstractNumId w:val="6"/>
+  </w:num>
+  <w:num w:numId="8" w16cid:durableId="1324888988">
+    <w:abstractNumId w:val="2"/>
   </w:num>
 </w:numbering>
 </file>
@@ -6835,7 +8221,6 @@
   <w:style w:type="character" w:default="1" w:styleId="Policepardfaut">
     <w:name w:val="Default Paragraph Font"/>
     <w:uiPriority w:val="1"/>
-    <w:semiHidden/>
     <w:unhideWhenUsed/>
   </w:style>
   <w:style w:type="table" w:default="1" w:styleId="TableauNormal">

</xml_diff>

<commit_message>
Jour 3 Sprint 2
</commit_message>
<xml_diff>
--- a/Rapport_Activite.docx
+++ b/Rapport_Activite.docx
@@ -418,6 +418,15 @@
         </w:p>
         <w:sdt>
           <w:sdtPr>
+            <w:rPr>
+              <w:rFonts w:ascii="Arial" w:eastAsiaTheme="minorHAnsi" w:hAnsi="Arial" w:cstheme="minorBidi"/>
+              <w:color w:val="auto"/>
+              <w:kern w:val="2"/>
+              <w:sz w:val="24"/>
+              <w:szCs w:val="24"/>
+              <w:lang w:eastAsia="en-US"/>
+              <w14:ligatures w14:val="standardContextual"/>
+            </w:rPr>
             <w:id w:val="-1574194798"/>
             <w:docPartObj>
               <w:docPartGallery w:val="Table of Contents"/>
@@ -426,15 +435,8 @@
           </w:sdtPr>
           <w:sdtEndPr>
             <w:rPr>
-              <w:rFonts w:ascii="Arial" w:eastAsiaTheme="minorHAnsi" w:hAnsi="Arial" w:cstheme="minorBidi"/>
               <w:b/>
               <w:bCs/>
-              <w:color w:val="auto"/>
-              <w:kern w:val="2"/>
-              <w:sz w:val="24"/>
-              <w:szCs w:val="24"/>
-              <w:lang w:eastAsia="en-US"/>
-              <w14:ligatures w14:val="standardContextual"/>
             </w:rPr>
           </w:sdtEndPr>
           <w:sdtContent>
@@ -2350,7 +2352,23 @@
               <w:rStyle w:val="eop"/>
               <w:rFonts w:cs="Arial"/>
             </w:rPr>
-            <w:t>, c’est-à-dire qu’il est obligé de se rendre dans un boutique pour effectuer le paiement de son solde ou de se rendre sur le site web pour le faire</w:t>
+            <w:t xml:space="preserve">, c’est-à-dire qu’il est obligé de se rendre dans </w:t>
+          </w:r>
+          <w:proofErr w:type="gramStart"/>
+          <w:r>
+            <w:rPr>
+              <w:rStyle w:val="eop"/>
+              <w:rFonts w:cs="Arial"/>
+            </w:rPr>
+            <w:t>un boutique</w:t>
+          </w:r>
+          <w:proofErr w:type="gramEnd"/>
+          <w:r>
+            <w:rPr>
+              <w:rStyle w:val="eop"/>
+              <w:rFonts w:cs="Arial"/>
+            </w:rPr>
+            <w:t xml:space="preserve"> pour effectuer le paiement de son solde ou de se rendre sur le site web pour le faire</w:t>
           </w:r>
           <w:r>
             <w:rPr>
@@ -2638,7 +2656,23 @@
               <w:rStyle w:val="eop"/>
               <w:rFonts w:cs="Arial"/>
             </w:rPr>
-            <w:t xml:space="preserve">compte client,  leur consommation et consulter </w:t>
+            <w:t xml:space="preserve">compte </w:t>
+          </w:r>
+          <w:proofErr w:type="gramStart"/>
+          <w:r>
+            <w:rPr>
+              <w:rStyle w:val="eop"/>
+              <w:rFonts w:cs="Arial"/>
+            </w:rPr>
+            <w:t>client,  leur</w:t>
+          </w:r>
+          <w:proofErr w:type="gramEnd"/>
+          <w:r>
+            <w:rPr>
+              <w:rStyle w:val="eop"/>
+              <w:rFonts w:cs="Arial"/>
+            </w:rPr>
+            <w:t xml:space="preserve"> consommation et consulter </w:t>
           </w:r>
           <w:r>
             <w:rPr>
@@ -2747,7 +2781,7 @@
           <w:rStyle w:val="normaltextrun"/>
           <w:rFonts w:cs="Arial"/>
         </w:rPr>
-        <w:t>Viti est une société indépendante de services de télécommunications pour les particuliers et professionnels créée en 20</w:t>
+        <w:t>Viti est une société indépendante créée en 20</w:t>
       </w:r>
       <w:r>
         <w:rPr>
@@ -2782,14 +2816,28 @@
           <w:rStyle w:val="normaltextrun"/>
           <w:rFonts w:cs="Arial"/>
         </w:rPr>
-        <w:t xml:space="preserve"> est </w:t>
-      </w:r>
-      <w:r>
-        <w:rPr>
-          <w:rStyle w:val="normaltextrun"/>
-          <w:rFonts w:cs="Arial"/>
-        </w:rPr>
-        <w:t>Monsieur Mario NOUVEAU</w:t>
+        <w:t xml:space="preserve"> est Monsieur Mario NOUVEAU</w:t>
+      </w:r>
+      <w:r>
+        <w:rPr>
+          <w:rStyle w:val="normaltextrun"/>
+          <w:rFonts w:cs="Arial"/>
+        </w:rPr>
+        <w:t xml:space="preserve">, elle était initialement une </w:t>
+      </w:r>
+      <w:r>
+        <w:rPr>
+          <w:rStyle w:val="normaltextrun"/>
+          <w:rFonts w:cs="Arial"/>
+        </w:rPr>
+        <w:t xml:space="preserve">société </w:t>
+      </w:r>
+      <w:r>
+        <w:rPr>
+          <w:rStyle w:val="normaltextrun"/>
+          <w:rFonts w:cs="Arial"/>
+        </w:rPr>
+        <w:t>fournisseuse d’accès à Internet (FAI)</w:t>
       </w:r>
       <w:r>
         <w:rPr>
@@ -2826,7 +2874,27 @@
           <w:rStyle w:val="eop"/>
           <w:rFonts w:cs="Arial"/>
         </w:rPr>
-        <w:t>Viti était initialement un fournisseur d’accès à Internet, en 2011 elle lance ses premières offres internet sur la base d’un réseau « </w:t>
+        <w:t>Voici un ensemble de dates clés pour la société :</w:t>
+      </w:r>
+    </w:p>
+    <w:p>
+      <w:pPr>
+        <w:pStyle w:val="Paragraphedeliste"/>
+        <w:numPr>
+          <w:ilvl w:val="0"/>
+          <w:numId w:val="13"/>
+        </w:numPr>
+        <w:rPr>
+          <w:rStyle w:val="eop"/>
+          <w:rFonts w:cs="Arial"/>
+        </w:rPr>
+      </w:pPr>
+      <w:r>
+        <w:rPr>
+          <w:rStyle w:val="eop"/>
+          <w:rFonts w:cs="Arial"/>
+        </w:rPr>
+        <w:t>2011 : Lancement de ses premières offres internet sur la base d’un réseau « </w:t>
       </w:r>
       <w:proofErr w:type="spellStart"/>
       <w:r>
@@ -2842,67 +2910,402 @@
           <w:rStyle w:val="eop"/>
           <w:rFonts w:cs="Arial"/>
         </w:rPr>
-        <w:t> » qui est un standard de communication sans fil.</w:t>
-      </w:r>
-    </w:p>
-    <w:p>
-      <w:pPr>
+        <w:t> » (standard de communication sans fil)</w:t>
+      </w:r>
+    </w:p>
+    <w:p>
+      <w:pPr>
+        <w:pStyle w:val="Paragraphedeliste"/>
+        <w:numPr>
+          <w:ilvl w:val="0"/>
+          <w:numId w:val="13"/>
+        </w:numPr>
         <w:rPr>
           <w:rStyle w:val="eop"/>
           <w:rFonts w:cs="Arial"/>
         </w:rPr>
       </w:pPr>
-    </w:p>
-    <w:p>
-      <w:pPr>
+      <w:r>
         <w:rPr>
           <w:rStyle w:val="eop"/>
           <w:rFonts w:cs="Arial"/>
         </w:rPr>
-      </w:pPr>
+        <w:t>2015 : Migration du réseau « </w:t>
+      </w:r>
+      <w:proofErr w:type="spellStart"/>
       <w:r>
         <w:rPr>
           <w:rStyle w:val="eop"/>
           <w:rFonts w:cs="Arial"/>
         </w:rPr>
-        <w:t>Puis en 2015 ils font la migration du réseau « </w:t>
+        <w:t>WiMAX</w:t>
+      </w:r>
+      <w:proofErr w:type="spellEnd"/>
+      <w:r>
+        <w:rPr>
+          <w:rStyle w:val="eop"/>
+          <w:rFonts w:cs="Arial"/>
+        </w:rPr>
+        <w:t> » vers un réseau « 4G LTE » (standard de communication sans fil pour appareils mobiles)</w:t>
+      </w:r>
+    </w:p>
+    <w:p>
+      <w:pPr>
+        <w:pStyle w:val="Paragraphedeliste"/>
+        <w:numPr>
+          <w:ilvl w:val="0"/>
+          <w:numId w:val="13"/>
+        </w:numPr>
+      </w:pPr>
+      <w:proofErr w:type="gramStart"/>
+      <w:r>
+        <w:t>2016:</w:t>
+      </w:r>
+      <w:proofErr w:type="gramEnd"/>
+      <w:r>
+        <w:t xml:space="preserve"> Mise en place d’un réseau IoT à base de technologie SIGFOX</w:t>
+      </w:r>
+    </w:p>
+    <w:p>
+      <w:pPr>
+        <w:pStyle w:val="Paragraphedeliste"/>
+        <w:numPr>
+          <w:ilvl w:val="0"/>
+          <w:numId w:val="13"/>
+        </w:numPr>
+      </w:pPr>
+      <w:proofErr w:type="gramStart"/>
+      <w:r>
+        <w:t>2019:</w:t>
+      </w:r>
+      <w:proofErr w:type="gramEnd"/>
+      <w:r>
+        <w:t xml:space="preserve"> Obtention de sa licence d'opérateur mobile</w:t>
+      </w:r>
+    </w:p>
+    <w:p>
+      <w:pPr>
+        <w:pStyle w:val="Paragraphedeliste"/>
+        <w:numPr>
+          <w:ilvl w:val="0"/>
+          <w:numId w:val="13"/>
+        </w:numPr>
+      </w:pPr>
+      <w:proofErr w:type="gramStart"/>
+      <w:r>
+        <w:t>2020:</w:t>
+      </w:r>
+      <w:proofErr w:type="gramEnd"/>
+      <w:r>
+        <w:t xml:space="preserve"> Lancement de ses 1ères offres mobiles en </w:t>
       </w:r>
       <w:proofErr w:type="spellStart"/>
       <w:r>
+        <w:t>VoLTE</w:t>
+      </w:r>
+      <w:proofErr w:type="spellEnd"/>
+    </w:p>
+    <w:p>
+      <w:pPr>
+        <w:pStyle w:val="Paragraphedeliste"/>
+        <w:numPr>
+          <w:ilvl w:val="0"/>
+          <w:numId w:val="13"/>
+        </w:numPr>
         <w:rPr>
           <w:rStyle w:val="eop"/>
           <w:rFonts w:cs="Arial"/>
         </w:rPr>
-        <w:t>WiMAX</w:t>
+      </w:pPr>
+      <w:proofErr w:type="gramStart"/>
+      <w:r>
+        <w:t>2022:</w:t>
+      </w:r>
+      <w:proofErr w:type="gramEnd"/>
+      <w:r>
+        <w:t xml:space="preserve"> Viti est le 1</w:t>
+      </w:r>
+      <w:r>
+        <w:rPr>
+          <w:vertAlign w:val="superscript"/>
+        </w:rPr>
+        <w:t>er</w:t>
+      </w:r>
+      <w:r>
+        <w:t xml:space="preserve"> opérateur à lancer l’</w:t>
+      </w:r>
+      <w:proofErr w:type="spellStart"/>
+      <w:r>
+        <w:t>eSIM</w:t>
       </w:r>
       <w:proofErr w:type="spellEnd"/>
       <w:r>
+        <w:t xml:space="preserve"> en Polynésie Française</w:t>
+      </w:r>
+      <w:r>
+        <w:rPr>
+          <w:rStyle w:val="normaltextrun"/>
+          <w:rFonts w:cs="Arial"/>
+        </w:rPr>
+        <w:t>. </w:t>
+      </w:r>
+      <w:r>
         <w:rPr>
           <w:rStyle w:val="eop"/>
           <w:rFonts w:cs="Arial"/>
         </w:rPr>
-        <w:t> » vers un réseau 4G LTE.</w:t>
-      </w:r>
-    </w:p>
-    <w:p>
-      <w:r>
-        <w:t>2016: Mise en place d’un réseau IoT à base de technologie SIGFOX</w:t>
-      </w:r>
-    </w:p>
-    <w:p>
-      <w:r>
-        <w:t>2019: Obtention de sa licence d'opérateur mobile</w:t>
-      </w:r>
-    </w:p>
-    <w:p>
-      <w:r>
-        <w:t xml:space="preserve">2020: Lancement de ses 1ères offres mobiles en </w:t>
-      </w:r>
-      <w:proofErr w:type="spellStart"/>
-      <w:r>
-        <w:t>VoLTE</w:t>
-      </w:r>
-      <w:proofErr w:type="spellEnd"/>
+        <w:t> </w:t>
+      </w:r>
+    </w:p>
+    <w:p>
+      <w:pPr>
+        <w:rPr>
+          <w:rFonts w:cs="Arial"/>
+        </w:rPr>
+      </w:pPr>
+    </w:p>
+    <w:p>
+      <w:pPr>
+        <w:rPr>
+          <w:rFonts w:cs="Arial"/>
+        </w:rPr>
+      </w:pPr>
+      <w:r>
+        <w:rPr>
+          <w:rFonts w:cs="Arial"/>
+        </w:rPr>
+        <w:t xml:space="preserve">Le directeur général actuel est Bernard FORAY. </w:t>
+      </w:r>
+      <w:r>
+        <w:rPr>
+          <w:rFonts w:cs="Arial"/>
+          <w:b/>
+          <w:bCs/>
+        </w:rPr>
+        <w:t>[</w:t>
+      </w:r>
+      <w:r>
+        <w:rPr>
+          <w:rFonts w:cs="Arial"/>
+          <w:b/>
+          <w:bCs/>
+        </w:rPr>
+        <w:t>À développer</w:t>
+      </w:r>
+      <w:r>
+        <w:rPr>
+          <w:rFonts w:cs="Arial"/>
+          <w:b/>
+          <w:bCs/>
+        </w:rPr>
+        <w:t>]</w:t>
+      </w:r>
+    </w:p>
+    <w:p>
+      <w:pPr>
+        <w:rPr>
+          <w:rFonts w:cs="Arial"/>
+        </w:rPr>
+      </w:pPr>
+    </w:p>
+    <w:p>
+      <w:pPr>
+        <w:rPr>
+          <w:rFonts w:cs="Arial"/>
+        </w:rPr>
+      </w:pPr>
+      <w:r>
+        <w:rPr>
+          <w:rFonts w:cs="Arial"/>
+        </w:rPr>
+        <w:t>Viti est une Société par Actions Simplifiée (SAS)</w:t>
+      </w:r>
+      <w:r>
+        <w:rPr>
+          <w:rFonts w:cs="Arial"/>
+        </w:rPr>
+        <w:t xml:space="preserve">. </w:t>
+      </w:r>
+      <w:r>
+        <w:rPr>
+          <w:rFonts w:cs="Arial"/>
+          <w:b/>
+          <w:bCs/>
+        </w:rPr>
+        <w:t>[</w:t>
+      </w:r>
+      <w:r>
+        <w:rPr>
+          <w:rFonts w:cs="Arial"/>
+          <w:b/>
+          <w:bCs/>
+        </w:rPr>
+        <w:t>À développer</w:t>
+      </w:r>
+      <w:r>
+        <w:rPr>
+          <w:rFonts w:cs="Arial"/>
+          <w:b/>
+          <w:bCs/>
+        </w:rPr>
+        <w:t>]</w:t>
+      </w:r>
+    </w:p>
+    <w:p>
+      <w:pPr>
+        <w:rPr>
+          <w:rFonts w:cs="Arial"/>
+        </w:rPr>
+      </w:pPr>
+    </w:p>
+    <w:p>
+      <w:pPr>
+        <w:rPr>
+          <w:rStyle w:val="normaltextrun"/>
+          <w:rFonts w:cs="Arial"/>
+        </w:rPr>
+      </w:pPr>
+      <w:r>
+        <w:rPr>
+          <w:rStyle w:val="normaltextrun"/>
+          <w:rFonts w:cs="Arial"/>
+        </w:rPr>
+        <w:t>Le</w:t>
+      </w:r>
+      <w:r>
+        <w:rPr>
+          <w:rStyle w:val="normaltextrun"/>
+          <w:rFonts w:cs="Arial"/>
+        </w:rPr>
+        <w:t xml:space="preserve"> siège </w:t>
+      </w:r>
+      <w:r>
+        <w:rPr>
+          <w:rStyle w:val="normaltextrun"/>
+          <w:rFonts w:cs="Arial"/>
+        </w:rPr>
+        <w:t xml:space="preserve">de Viti </w:t>
+      </w:r>
+      <w:r>
+        <w:rPr>
+          <w:rStyle w:val="normaltextrun"/>
+          <w:rFonts w:cs="Arial"/>
+        </w:rPr>
+        <w:t xml:space="preserve">est situé à </w:t>
+      </w:r>
+      <w:r>
+        <w:rPr>
+          <w:rStyle w:val="normaltextrun"/>
+          <w:rFonts w:cs="Arial"/>
+        </w:rPr>
+        <w:t>Papeete au sein de l’immeuble MOEHAU</w:t>
+      </w:r>
+      <w:r>
+        <w:rPr>
+          <w:rStyle w:val="normaltextrun"/>
+          <w:rFonts w:cs="Arial"/>
+        </w:rPr>
+        <w:t xml:space="preserve"> de l’avenue Prince Hinoi</w:t>
+      </w:r>
+      <w:r>
+        <w:rPr>
+          <w:rStyle w:val="normaltextrun"/>
+          <w:rFonts w:cs="Arial"/>
+        </w:rPr>
+        <w:t xml:space="preserve">. </w:t>
+      </w:r>
+    </w:p>
+    <w:p>
+      <w:pPr>
+        <w:rPr>
+          <w:rStyle w:val="normaltextrun"/>
+          <w:rFonts w:cs="Arial"/>
+        </w:rPr>
+      </w:pPr>
+      <w:r>
+        <w:rPr>
+          <w:rStyle w:val="normaltextrun"/>
+          <w:rFonts w:cs="Arial"/>
+        </w:rPr>
+        <w:t>Son unique boutique</w:t>
+      </w:r>
+      <w:r>
+        <w:rPr>
+          <w:rStyle w:val="normaltextrun"/>
+          <w:rFonts w:cs="Arial"/>
+        </w:rPr>
+        <w:t xml:space="preserve"> se trouve</w:t>
+      </w:r>
+      <w:r>
+        <w:rPr>
+          <w:rStyle w:val="normaltextrun"/>
+          <w:rFonts w:cs="Arial"/>
+        </w:rPr>
+        <w:t xml:space="preserve"> également</w:t>
+      </w:r>
+      <w:r>
+        <w:rPr>
+          <w:rStyle w:val="normaltextrun"/>
+          <w:rFonts w:cs="Arial"/>
+        </w:rPr>
+        <w:t xml:space="preserve"> à Papeet</w:t>
+      </w:r>
+      <w:r>
+        <w:rPr>
+          <w:rStyle w:val="normaltextrun"/>
+          <w:rFonts w:cs="Arial"/>
+        </w:rPr>
+        <w:t>e,</w:t>
+      </w:r>
+      <w:r>
+        <w:rPr>
+          <w:rStyle w:val="normaltextrun"/>
+          <w:rFonts w:cs="Arial"/>
+        </w:rPr>
+        <w:t xml:space="preserve"> au </w:t>
+      </w:r>
+      <w:r>
+        <w:rPr>
+          <w:rStyle w:val="normaltextrun"/>
+          <w:rFonts w:cs="Arial"/>
+        </w:rPr>
+        <w:t>C</w:t>
+      </w:r>
+      <w:r>
+        <w:rPr>
+          <w:rStyle w:val="normaltextrun"/>
+          <w:rFonts w:cs="Arial"/>
+        </w:rPr>
+        <w:t xml:space="preserve">entre </w:t>
+      </w:r>
+      <w:r>
+        <w:rPr>
+          <w:rStyle w:val="normaltextrun"/>
+          <w:rFonts w:cs="Arial"/>
+        </w:rPr>
+        <w:t>« </w:t>
+      </w:r>
+      <w:r>
+        <w:rPr>
+          <w:rStyle w:val="normaltextrun"/>
+          <w:rFonts w:cs="Arial"/>
+        </w:rPr>
+        <w:t>Vaima</w:t>
+      </w:r>
+      <w:r>
+        <w:rPr>
+          <w:rStyle w:val="normaltextrun"/>
+          <w:rFonts w:cs="Arial"/>
+        </w:rPr>
+        <w:t> ».</w:t>
+      </w:r>
+      <w:r>
+        <w:rPr>
+          <w:rStyle w:val="normaltextrun"/>
+          <w:rFonts w:cs="Arial"/>
+        </w:rPr>
+        <w:t xml:space="preserve"> </w:t>
+      </w:r>
     </w:p>
     <w:p>
       <w:pPr>
@@ -2912,31 +3315,46 @@
         </w:rPr>
       </w:pPr>
       <w:r>
-        <w:t>2022: Viti est le 1</w:t>
-      </w:r>
-      <w:r>
-        <w:rPr>
-          <w:vertAlign w:val="superscript"/>
-        </w:rPr>
-        <w:t>er</w:t>
-      </w:r>
-      <w:r>
-        <w:t xml:space="preserve"> opérateur à lancer l’</w:t>
-      </w:r>
-      <w:proofErr w:type="spellStart"/>
-      <w:r>
-        <w:t>eSIM</w:t>
-      </w:r>
-      <w:proofErr w:type="spellEnd"/>
-      <w:r>
-        <w:t xml:space="preserve"> en Polynésie Française</w:t>
-      </w:r>
-      <w:r>
-        <w:rPr>
-          <w:rStyle w:val="normaltextrun"/>
-          <w:rFonts w:cs="Arial"/>
-        </w:rPr>
-        <w:t>. </w:t>
+        <w:rPr>
+          <w:rStyle w:val="normaltextrun"/>
+          <w:rFonts w:cs="Arial"/>
+        </w:rPr>
+        <w:t xml:space="preserve">Elle possède cependant </w:t>
+      </w:r>
+      <w:r>
+        <w:rPr>
+          <w:rStyle w:val="normaltextrun"/>
+          <w:rFonts w:cs="Arial"/>
+        </w:rPr>
+        <w:t>plusieurs stands</w:t>
+      </w:r>
+      <w:r>
+        <w:rPr>
+          <w:rStyle w:val="normaltextrun"/>
+          <w:rFonts w:cs="Arial"/>
+        </w:rPr>
+        <w:t xml:space="preserve"> qui</w:t>
+      </w:r>
+      <w:r>
+        <w:rPr>
+          <w:rStyle w:val="normaltextrun"/>
+          <w:rFonts w:cs="Arial"/>
+        </w:rPr>
+        <w:t xml:space="preserve"> sont répartis sur Tahiti et Moorea notamment dans tous les </w:t>
+      </w:r>
+      <w:r>
+        <w:rPr>
+          <w:rStyle w:val="normaltextrun"/>
+          <w:rFonts w:cs="Arial"/>
+        </w:rPr>
+        <w:t xml:space="preserve">supermarchés de l’enseigne </w:t>
+      </w:r>
+      <w:r>
+        <w:rPr>
+          <w:rStyle w:val="normaltextrun"/>
+          <w:rFonts w:cs="Arial"/>
+        </w:rPr>
+        <w:t>Carrefour.</w:t>
       </w:r>
       <w:r>
         <w:rPr>
@@ -2945,89 +3363,28 @@
         </w:rPr>
         <w:t> </w:t>
       </w:r>
-    </w:p>
-    <w:p>
-      <w:pPr>
-        <w:rPr>
-          <w:rFonts w:cs="Arial"/>
-        </w:rPr>
-      </w:pPr>
-    </w:p>
-    <w:p>
-      <w:pPr>
-        <w:rPr>
-          <w:rFonts w:cs="Arial"/>
-        </w:rPr>
-      </w:pPr>
-      <w:r>
-        <w:rPr>
-          <w:rFonts w:cs="Arial"/>
-        </w:rPr>
-        <w:t>Viti est une Société par Actions Simplifiée (SAS)</w:t>
-      </w:r>
-    </w:p>
-    <w:p>
-      <w:pPr>
+      <w:r>
         <w:rPr>
           <w:rStyle w:val="eop"/>
           <w:rFonts w:cs="Arial"/>
         </w:rPr>
-      </w:pPr>
-      <w:r>
-        <w:rPr>
-          <w:rStyle w:val="normaltextrun"/>
-          <w:rFonts w:cs="Arial"/>
-        </w:rPr>
-        <w:t>Son siège est situé à l’</w:t>
-      </w:r>
-      <w:r>
-        <w:rPr>
-          <w:rStyle w:val="normaltextrun"/>
-          <w:rFonts w:cs="Arial"/>
-        </w:rPr>
-        <w:t>i</w:t>
-      </w:r>
-      <w:r>
-        <w:rPr>
-          <w:rStyle w:val="normaltextrun"/>
-          <w:rFonts w:cs="Arial"/>
-        </w:rPr>
-        <w:t xml:space="preserve">mmeuble MOEAHAU à Papeete. La boutique principale se trouve à Papeete au centre Vaima, et plusieurs stands sont répartis sur Tahiti et Moorea notamment dans tous les </w:t>
-      </w:r>
-      <w:r>
-        <w:rPr>
-          <w:rStyle w:val="normaltextrun"/>
-          <w:rFonts w:cs="Arial"/>
-        </w:rPr>
-        <w:t xml:space="preserve">supermarchés de l’enseigne </w:t>
-      </w:r>
-      <w:r>
-        <w:rPr>
-          <w:rStyle w:val="normaltextrun"/>
-          <w:rFonts w:cs="Arial"/>
-        </w:rPr>
-        <w:t>Carrefour.</w:t>
-      </w:r>
-      <w:r>
+        <w:t xml:space="preserve"> </w:t>
+      </w:r>
+    </w:p>
+    <w:p>
+      <w:pPr>
         <w:rPr>
           <w:rStyle w:val="eop"/>
           <w:rFonts w:cs="Arial"/>
         </w:rPr>
-        <w:t> </w:t>
-      </w:r>
-    </w:p>
-    <w:p>
-      <w:pPr>
+      </w:pPr>
+      <w:r>
         <w:rPr>
           <w:rStyle w:val="eop"/>
           <w:rFonts w:cs="Arial"/>
-        </w:rPr>
-      </w:pPr>
-      <w:r>
-        <w:rPr>
-          <w:rStyle w:val="eop"/>
-          <w:rFonts w:cs="Arial"/>
-        </w:rPr>
+          <w:noProof/>
+        </w:rPr>
+        <w:lastRenderedPageBreak/>
         <w:drawing>
           <wp:inline distT="0" distB="0" distL="0" distR="0" wp14:anchorId="2E1618B4" wp14:editId="60EE57D0">
             <wp:extent cx="4146824" cy="2328531"/>
@@ -3100,7 +3457,6 @@
     </w:p>
     <w:p>
       <w:r>
-        <w:lastRenderedPageBreak/>
         <w:t xml:space="preserve">Viti propose plusieurs offres pour particuliers : </w:t>
       </w:r>
     </w:p>
@@ -3113,7 +3469,13 @@
         </w:numPr>
       </w:pPr>
       <w:r>
-        <w:t>Internet sans ligne téléphonique</w:t>
+        <w:t>Offres Internet</w:t>
+      </w:r>
+      <w:r>
+        <w:t xml:space="preserve"> sans ligne téléphonique</w:t>
+      </w:r>
+      <w:r>
+        <w:t xml:space="preserve"> (avec quota ou illimitée)</w:t>
       </w:r>
     </w:p>
     <w:p>
@@ -3125,7 +3487,10 @@
         </w:numPr>
       </w:pPr>
       <w:r>
-        <w:t>Internet fibre</w:t>
+        <w:t xml:space="preserve">Offres Internet </w:t>
+      </w:r>
+      <w:r>
+        <w:t>fibre</w:t>
       </w:r>
     </w:p>
     <w:p>
@@ -3137,10 +3502,19 @@
         </w:numPr>
       </w:pPr>
       <w:r>
-        <w:t>Téléphonie m</w:t>
-      </w:r>
-      <w:r>
-        <w:t>obile</w:t>
+        <w:t xml:space="preserve">Offres </w:t>
+      </w:r>
+      <w:r>
+        <w:t>téléphonie</w:t>
+      </w:r>
+      <w:r>
+        <w:t xml:space="preserve"> </w:t>
+      </w:r>
+      <w:r>
+        <w:t>m</w:t>
+      </w:r>
+      <w:r>
+        <w:t>obiles (téléphones avec abonnement)</w:t>
       </w:r>
     </w:p>
     <w:p>
@@ -3153,32 +3527,19 @@
         <w:pStyle w:val="Paragraphedeliste"/>
         <w:numPr>
           <w:ilvl w:val="0"/>
-          <w:numId w:val="8"/>
+          <w:numId w:val="12"/>
         </w:numPr>
-      </w:pPr>
-      <w:r>
-        <w:t>VPN</w:t>
-      </w:r>
-    </w:p>
-    <w:p>
-      <w:pPr>
-        <w:pStyle w:val="Paragraphedeliste"/>
-        <w:numPr>
-          <w:ilvl w:val="0"/>
-          <w:numId w:val="8"/>
-        </w:numPr>
-      </w:pPr>
-      <w:r>
-        <w:t>Cloud</w:t>
-      </w:r>
-    </w:p>
-    <w:p>
-      <w:pPr>
-        <w:rPr>
-          <w:rStyle w:val="normaltextrun"/>
-          <w:rFonts w:cs="Arial"/>
-        </w:rPr>
-      </w:pPr>
+        <w:rPr>
+          <w:rStyle w:val="normaltextrun"/>
+          <w:rFonts w:cs="Arial"/>
+        </w:rPr>
+      </w:pPr>
+      <w:r>
+        <w:t>Offres Internet Ora Business (OBI) ou de liaisons privées (OBL)</w:t>
+      </w:r>
+      <w:r>
+        <w:t xml:space="preserve"> </w:t>
+      </w:r>
     </w:p>
     <w:p>
       <w:pPr>
@@ -3246,6 +3607,7 @@
           <w:rFonts w:ascii="Aptos Display" w:hAnsi="Aptos Display" w:cs="Segoe UI"/>
           <w:color w:val="0F4761"/>
         </w:rPr>
+        <w:lastRenderedPageBreak/>
         <w:t>Contexte organisationnel</w:t>
       </w:r>
       <w:bookmarkEnd w:id="5"/>
@@ -3437,7 +3799,6 @@
           <w:rStyle w:val="normaltextrun"/>
           <w:rFonts w:cs="Arial"/>
         </w:rPr>
-        <w:lastRenderedPageBreak/>
         <w:t>Les administrateurs réseaux, répondent majoritairement aux besoins matériels de l’entreprise (installation des postes de travails, des logiciels nécessaires, etc.). Moi en tant qu’apprentie ma mission principal et la maintenance de l’application mobile. </w:t>
       </w:r>
       <w:r>
@@ -3540,6 +3901,7 @@
           <w:rStyle w:val="normaltextrun"/>
           <w:rFonts w:cs="Arial"/>
         </w:rPr>
+        <w:lastRenderedPageBreak/>
         <w:t>Etant donné que la population locale navigue sur internet principalement via leur téléphone mobile (70 %), il est paru pertinent pour mon responsable et moi-même qu’il devrait y avoir la possibilité de payer avec l’application mobile « Ora conso ». </w:t>
       </w:r>
       <w:r>
@@ -4697,13 +5059,23 @@
         </w:rPr>
         <w:t xml:space="preserve">plaçant les fondations qui servent une bonne architecture. </w:t>
       </w:r>
+      <w:proofErr w:type="gramStart"/>
       <w:r>
         <w:rPr>
           <w:rStyle w:val="normaltextrun"/>
           <w:rFonts w:cs="Arial"/>
           <w:color w:val="0070C0"/>
         </w:rPr>
-        <w:t>fournissant des fonctionnalités prédéfinies et des bonnes pratiques de développement. Les frameworks sont disponibles pour différents langages de programmation</w:t>
+        <w:t>fournissant</w:t>
+      </w:r>
+      <w:proofErr w:type="gramEnd"/>
+      <w:r>
+        <w:rPr>
+          <w:rStyle w:val="normaltextrun"/>
+          <w:rFonts w:cs="Arial"/>
+          <w:color w:val="0070C0"/>
+        </w:rPr>
+        <w:t xml:space="preserve"> des fonctionnalités prédéfinies et des bonnes pratiques de développement. Les frameworks sont disponibles pour différents langages de programmation</w:t>
       </w:r>
       <w:r>
         <w:rPr>
@@ -5290,8 +5662,17 @@
           <w:rStyle w:val="normaltextrun"/>
           <w:rFonts w:cs="Arial"/>
         </w:rPr>
-        <w:t>d’«</w:t>
-      </w:r>
+        <w:t>d</w:t>
+      </w:r>
+      <w:proofErr w:type="gramStart"/>
+      <w:r>
+        <w:rPr>
+          <w:rStyle w:val="normaltextrun"/>
+          <w:rFonts w:cs="Arial"/>
+        </w:rPr>
+        <w:t>’«</w:t>
+      </w:r>
+      <w:proofErr w:type="gramEnd"/>
       <w:r>
         <w:rPr>
           <w:rStyle w:val="normaltextrun"/>
@@ -5772,7 +6153,23 @@
           <w:rStyle w:val="normaltextrun"/>
           <w:rFonts w:cs="Arial"/>
         </w:rPr>
-        <w:t xml:space="preserve">Après l’étude approfondie d’ « Ora Conso », la prochaine étape est de trouver un moyen d’intégrer le paiement </w:t>
+        <w:t xml:space="preserve">Après l’étude approfondie </w:t>
+      </w:r>
+      <w:proofErr w:type="gramStart"/>
+      <w:r>
+        <w:rPr>
+          <w:rStyle w:val="normaltextrun"/>
+          <w:rFonts w:cs="Arial"/>
+        </w:rPr>
+        <w:t>d’ «</w:t>
+      </w:r>
+      <w:proofErr w:type="gramEnd"/>
+      <w:r>
+        <w:rPr>
+          <w:rStyle w:val="normaltextrun"/>
+          <w:rFonts w:cs="Arial"/>
+        </w:rPr>
+        <w:t xml:space="preserve"> Ora Conso », la prochaine étape est de trouver un moyen d’intégrer le paiement </w:t>
       </w:r>
       <w:r>
         <w:rPr>
@@ -6836,6 +7233,259 @@
     </w:lvl>
   </w:abstractNum>
   <w:abstractNum w:abstractNumId="2" w15:restartNumberingAfterBreak="0">
+    <w:nsid w:val="1BF41C34"/>
+    <w:multiLevelType w:val="hybridMultilevel"/>
+    <w:tmpl w:val="7012C0BA"/>
+    <w:lvl w:ilvl="0" w:tplc="040C0001">
+      <w:start w:val="1"/>
+      <w:numFmt w:val="bullet"/>
+      <w:lvlText w:val=""/>
+      <w:lvlJc w:val="left"/>
+      <w:pPr>
+        <w:ind w:left="720" w:hanging="360"/>
+      </w:pPr>
+      <w:rPr>
+        <w:rFonts w:ascii="Symbol" w:hAnsi="Symbol" w:hint="default"/>
+      </w:rPr>
+    </w:lvl>
+    <w:lvl w:ilvl="1" w:tplc="040C0003" w:tentative="1">
+      <w:start w:val="1"/>
+      <w:numFmt w:val="bullet"/>
+      <w:lvlText w:val="o"/>
+      <w:lvlJc w:val="left"/>
+      <w:pPr>
+        <w:ind w:left="1440" w:hanging="360"/>
+      </w:pPr>
+      <w:rPr>
+        <w:rFonts w:ascii="Courier New" w:hAnsi="Courier New" w:cs="Courier New" w:hint="default"/>
+      </w:rPr>
+    </w:lvl>
+    <w:lvl w:ilvl="2" w:tplc="040C0005" w:tentative="1">
+      <w:start w:val="1"/>
+      <w:numFmt w:val="bullet"/>
+      <w:lvlText w:val=""/>
+      <w:lvlJc w:val="left"/>
+      <w:pPr>
+        <w:ind w:left="2160" w:hanging="360"/>
+      </w:pPr>
+      <w:rPr>
+        <w:rFonts w:ascii="Wingdings" w:hAnsi="Wingdings" w:hint="default"/>
+      </w:rPr>
+    </w:lvl>
+    <w:lvl w:ilvl="3" w:tplc="040C0001" w:tentative="1">
+      <w:start w:val="1"/>
+      <w:numFmt w:val="bullet"/>
+      <w:lvlText w:val=""/>
+      <w:lvlJc w:val="left"/>
+      <w:pPr>
+        <w:ind w:left="2880" w:hanging="360"/>
+      </w:pPr>
+      <w:rPr>
+        <w:rFonts w:ascii="Symbol" w:hAnsi="Symbol" w:hint="default"/>
+      </w:rPr>
+    </w:lvl>
+    <w:lvl w:ilvl="4" w:tplc="040C0003" w:tentative="1">
+      <w:start w:val="1"/>
+      <w:numFmt w:val="bullet"/>
+      <w:lvlText w:val="o"/>
+      <w:lvlJc w:val="left"/>
+      <w:pPr>
+        <w:ind w:left="3600" w:hanging="360"/>
+      </w:pPr>
+      <w:rPr>
+        <w:rFonts w:ascii="Courier New" w:hAnsi="Courier New" w:cs="Courier New" w:hint="default"/>
+      </w:rPr>
+    </w:lvl>
+    <w:lvl w:ilvl="5" w:tplc="040C0005" w:tentative="1">
+      <w:start w:val="1"/>
+      <w:numFmt w:val="bullet"/>
+      <w:lvlText w:val=""/>
+      <w:lvlJc w:val="left"/>
+      <w:pPr>
+        <w:ind w:left="4320" w:hanging="360"/>
+      </w:pPr>
+      <w:rPr>
+        <w:rFonts w:ascii="Wingdings" w:hAnsi="Wingdings" w:hint="default"/>
+      </w:rPr>
+    </w:lvl>
+    <w:lvl w:ilvl="6" w:tplc="040C0001" w:tentative="1">
+      <w:start w:val="1"/>
+      <w:numFmt w:val="bullet"/>
+      <w:lvlText w:val=""/>
+      <w:lvlJc w:val="left"/>
+      <w:pPr>
+        <w:ind w:left="5040" w:hanging="360"/>
+      </w:pPr>
+      <w:rPr>
+        <w:rFonts w:ascii="Symbol" w:hAnsi="Symbol" w:hint="default"/>
+      </w:rPr>
+    </w:lvl>
+    <w:lvl w:ilvl="7" w:tplc="040C0003" w:tentative="1">
+      <w:start w:val="1"/>
+      <w:numFmt w:val="bullet"/>
+      <w:lvlText w:val="o"/>
+      <w:lvlJc w:val="left"/>
+      <w:pPr>
+        <w:ind w:left="5760" w:hanging="360"/>
+      </w:pPr>
+      <w:rPr>
+        <w:rFonts w:ascii="Courier New" w:hAnsi="Courier New" w:cs="Courier New" w:hint="default"/>
+      </w:rPr>
+    </w:lvl>
+    <w:lvl w:ilvl="8" w:tplc="040C0005" w:tentative="1">
+      <w:start w:val="1"/>
+      <w:numFmt w:val="bullet"/>
+      <w:lvlText w:val=""/>
+      <w:lvlJc w:val="left"/>
+      <w:pPr>
+        <w:ind w:left="6480" w:hanging="360"/>
+      </w:pPr>
+      <w:rPr>
+        <w:rFonts w:ascii="Wingdings" w:hAnsi="Wingdings" w:hint="default"/>
+      </w:rPr>
+    </w:lvl>
+  </w:abstractNum>
+  <w:abstractNum w:abstractNumId="3" w15:restartNumberingAfterBreak="0">
+    <w:nsid w:val="23506263"/>
+    <w:multiLevelType w:val="hybridMultilevel"/>
+    <w:tmpl w:val="6D549C52"/>
+    <w:lvl w:ilvl="0" w:tplc="94446216">
+      <w:start w:val="1"/>
+      <w:numFmt w:val="bullet"/>
+      <w:lvlText w:val="•"/>
+      <w:lvlJc w:val="left"/>
+      <w:pPr>
+        <w:tabs>
+          <w:tab w:val="num" w:pos="720"/>
+        </w:tabs>
+        <w:ind w:left="720" w:hanging="360"/>
+      </w:pPr>
+      <w:rPr>
+        <w:rFonts w:ascii="Arial" w:hAnsi="Arial" w:hint="default"/>
+      </w:rPr>
+    </w:lvl>
+    <w:lvl w:ilvl="1" w:tplc="6E5088B4" w:tentative="1">
+      <w:start w:val="1"/>
+      <w:numFmt w:val="bullet"/>
+      <w:lvlText w:val="•"/>
+      <w:lvlJc w:val="left"/>
+      <w:pPr>
+        <w:tabs>
+          <w:tab w:val="num" w:pos="1440"/>
+        </w:tabs>
+        <w:ind w:left="1440" w:hanging="360"/>
+      </w:pPr>
+      <w:rPr>
+        <w:rFonts w:ascii="Arial" w:hAnsi="Arial" w:hint="default"/>
+      </w:rPr>
+    </w:lvl>
+    <w:lvl w:ilvl="2" w:tplc="D7D816A2" w:tentative="1">
+      <w:start w:val="1"/>
+      <w:numFmt w:val="bullet"/>
+      <w:lvlText w:val="•"/>
+      <w:lvlJc w:val="left"/>
+      <w:pPr>
+        <w:tabs>
+          <w:tab w:val="num" w:pos="2160"/>
+        </w:tabs>
+        <w:ind w:left="2160" w:hanging="360"/>
+      </w:pPr>
+      <w:rPr>
+        <w:rFonts w:ascii="Arial" w:hAnsi="Arial" w:hint="default"/>
+      </w:rPr>
+    </w:lvl>
+    <w:lvl w:ilvl="3" w:tplc="B6183F80" w:tentative="1">
+      <w:start w:val="1"/>
+      <w:numFmt w:val="bullet"/>
+      <w:lvlText w:val="•"/>
+      <w:lvlJc w:val="left"/>
+      <w:pPr>
+        <w:tabs>
+          <w:tab w:val="num" w:pos="2880"/>
+        </w:tabs>
+        <w:ind w:left="2880" w:hanging="360"/>
+      </w:pPr>
+      <w:rPr>
+        <w:rFonts w:ascii="Arial" w:hAnsi="Arial" w:hint="default"/>
+      </w:rPr>
+    </w:lvl>
+    <w:lvl w:ilvl="4" w:tplc="91E2296A" w:tentative="1">
+      <w:start w:val="1"/>
+      <w:numFmt w:val="bullet"/>
+      <w:lvlText w:val="•"/>
+      <w:lvlJc w:val="left"/>
+      <w:pPr>
+        <w:tabs>
+          <w:tab w:val="num" w:pos="3600"/>
+        </w:tabs>
+        <w:ind w:left="3600" w:hanging="360"/>
+      </w:pPr>
+      <w:rPr>
+        <w:rFonts w:ascii="Arial" w:hAnsi="Arial" w:hint="default"/>
+      </w:rPr>
+    </w:lvl>
+    <w:lvl w:ilvl="5" w:tplc="112E6DDE" w:tentative="1">
+      <w:start w:val="1"/>
+      <w:numFmt w:val="bullet"/>
+      <w:lvlText w:val="•"/>
+      <w:lvlJc w:val="left"/>
+      <w:pPr>
+        <w:tabs>
+          <w:tab w:val="num" w:pos="4320"/>
+        </w:tabs>
+        <w:ind w:left="4320" w:hanging="360"/>
+      </w:pPr>
+      <w:rPr>
+        <w:rFonts w:ascii="Arial" w:hAnsi="Arial" w:hint="default"/>
+      </w:rPr>
+    </w:lvl>
+    <w:lvl w:ilvl="6" w:tplc="44BC2E64" w:tentative="1">
+      <w:start w:val="1"/>
+      <w:numFmt w:val="bullet"/>
+      <w:lvlText w:val="•"/>
+      <w:lvlJc w:val="left"/>
+      <w:pPr>
+        <w:tabs>
+          <w:tab w:val="num" w:pos="5040"/>
+        </w:tabs>
+        <w:ind w:left="5040" w:hanging="360"/>
+      </w:pPr>
+      <w:rPr>
+        <w:rFonts w:ascii="Arial" w:hAnsi="Arial" w:hint="default"/>
+      </w:rPr>
+    </w:lvl>
+    <w:lvl w:ilvl="7" w:tplc="01F0A79E" w:tentative="1">
+      <w:start w:val="1"/>
+      <w:numFmt w:val="bullet"/>
+      <w:lvlText w:val="•"/>
+      <w:lvlJc w:val="left"/>
+      <w:pPr>
+        <w:tabs>
+          <w:tab w:val="num" w:pos="5760"/>
+        </w:tabs>
+        <w:ind w:left="5760" w:hanging="360"/>
+      </w:pPr>
+      <w:rPr>
+        <w:rFonts w:ascii="Arial" w:hAnsi="Arial" w:hint="default"/>
+      </w:rPr>
+    </w:lvl>
+    <w:lvl w:ilvl="8" w:tplc="07964560" w:tentative="1">
+      <w:start w:val="1"/>
+      <w:numFmt w:val="bullet"/>
+      <w:lvlText w:val="•"/>
+      <w:lvlJc w:val="left"/>
+      <w:pPr>
+        <w:tabs>
+          <w:tab w:val="num" w:pos="6480"/>
+        </w:tabs>
+        <w:ind w:left="6480" w:hanging="360"/>
+      </w:pPr>
+      <w:rPr>
+        <w:rFonts w:ascii="Arial" w:hAnsi="Arial" w:hint="default"/>
+      </w:rPr>
+    </w:lvl>
+  </w:abstractNum>
+  <w:abstractNum w:abstractNumId="4" w15:restartNumberingAfterBreak="0">
     <w:nsid w:val="25167ADF"/>
     <w:multiLevelType w:val="hybridMultilevel"/>
     <w:tmpl w:val="3D487326"/>
@@ -6948,7 +7598,7 @@
       </w:rPr>
     </w:lvl>
   </w:abstractNum>
-  <w:abstractNum w:abstractNumId="3" w15:restartNumberingAfterBreak="0">
+  <w:abstractNum w:abstractNumId="5" w15:restartNumberingAfterBreak="0">
     <w:nsid w:val="2E610A42"/>
     <w:multiLevelType w:val="multilevel"/>
     <w:tmpl w:val="66D2F130"/>
@@ -7097,7 +7747,260 @@
       </w:rPr>
     </w:lvl>
   </w:abstractNum>
-  <w:abstractNum w:abstractNumId="4" w15:restartNumberingAfterBreak="0">
+  <w:abstractNum w:abstractNumId="6" w15:restartNumberingAfterBreak="0">
+    <w:nsid w:val="2F5929AA"/>
+    <w:multiLevelType w:val="hybridMultilevel"/>
+    <w:tmpl w:val="1C9A9D3C"/>
+    <w:lvl w:ilvl="0" w:tplc="040C0001">
+      <w:start w:val="1"/>
+      <w:numFmt w:val="bullet"/>
+      <w:lvlText w:val=""/>
+      <w:lvlJc w:val="left"/>
+      <w:pPr>
+        <w:ind w:left="720" w:hanging="360"/>
+      </w:pPr>
+      <w:rPr>
+        <w:rFonts w:ascii="Symbol" w:hAnsi="Symbol" w:hint="default"/>
+      </w:rPr>
+    </w:lvl>
+    <w:lvl w:ilvl="1" w:tplc="040C0003" w:tentative="1">
+      <w:start w:val="1"/>
+      <w:numFmt w:val="bullet"/>
+      <w:lvlText w:val="o"/>
+      <w:lvlJc w:val="left"/>
+      <w:pPr>
+        <w:ind w:left="1440" w:hanging="360"/>
+      </w:pPr>
+      <w:rPr>
+        <w:rFonts w:ascii="Courier New" w:hAnsi="Courier New" w:cs="Courier New" w:hint="default"/>
+      </w:rPr>
+    </w:lvl>
+    <w:lvl w:ilvl="2" w:tplc="040C0005" w:tentative="1">
+      <w:start w:val="1"/>
+      <w:numFmt w:val="bullet"/>
+      <w:lvlText w:val=""/>
+      <w:lvlJc w:val="left"/>
+      <w:pPr>
+        <w:ind w:left="2160" w:hanging="360"/>
+      </w:pPr>
+      <w:rPr>
+        <w:rFonts w:ascii="Wingdings" w:hAnsi="Wingdings" w:hint="default"/>
+      </w:rPr>
+    </w:lvl>
+    <w:lvl w:ilvl="3" w:tplc="040C0001" w:tentative="1">
+      <w:start w:val="1"/>
+      <w:numFmt w:val="bullet"/>
+      <w:lvlText w:val=""/>
+      <w:lvlJc w:val="left"/>
+      <w:pPr>
+        <w:ind w:left="2880" w:hanging="360"/>
+      </w:pPr>
+      <w:rPr>
+        <w:rFonts w:ascii="Symbol" w:hAnsi="Symbol" w:hint="default"/>
+      </w:rPr>
+    </w:lvl>
+    <w:lvl w:ilvl="4" w:tplc="040C0003" w:tentative="1">
+      <w:start w:val="1"/>
+      <w:numFmt w:val="bullet"/>
+      <w:lvlText w:val="o"/>
+      <w:lvlJc w:val="left"/>
+      <w:pPr>
+        <w:ind w:left="3600" w:hanging="360"/>
+      </w:pPr>
+      <w:rPr>
+        <w:rFonts w:ascii="Courier New" w:hAnsi="Courier New" w:cs="Courier New" w:hint="default"/>
+      </w:rPr>
+    </w:lvl>
+    <w:lvl w:ilvl="5" w:tplc="040C0005" w:tentative="1">
+      <w:start w:val="1"/>
+      <w:numFmt w:val="bullet"/>
+      <w:lvlText w:val=""/>
+      <w:lvlJc w:val="left"/>
+      <w:pPr>
+        <w:ind w:left="4320" w:hanging="360"/>
+      </w:pPr>
+      <w:rPr>
+        <w:rFonts w:ascii="Wingdings" w:hAnsi="Wingdings" w:hint="default"/>
+      </w:rPr>
+    </w:lvl>
+    <w:lvl w:ilvl="6" w:tplc="040C0001" w:tentative="1">
+      <w:start w:val="1"/>
+      <w:numFmt w:val="bullet"/>
+      <w:lvlText w:val=""/>
+      <w:lvlJc w:val="left"/>
+      <w:pPr>
+        <w:ind w:left="5040" w:hanging="360"/>
+      </w:pPr>
+      <w:rPr>
+        <w:rFonts w:ascii="Symbol" w:hAnsi="Symbol" w:hint="default"/>
+      </w:rPr>
+    </w:lvl>
+    <w:lvl w:ilvl="7" w:tplc="040C0003" w:tentative="1">
+      <w:start w:val="1"/>
+      <w:numFmt w:val="bullet"/>
+      <w:lvlText w:val="o"/>
+      <w:lvlJc w:val="left"/>
+      <w:pPr>
+        <w:ind w:left="5760" w:hanging="360"/>
+      </w:pPr>
+      <w:rPr>
+        <w:rFonts w:ascii="Courier New" w:hAnsi="Courier New" w:cs="Courier New" w:hint="default"/>
+      </w:rPr>
+    </w:lvl>
+    <w:lvl w:ilvl="8" w:tplc="040C0005" w:tentative="1">
+      <w:start w:val="1"/>
+      <w:numFmt w:val="bullet"/>
+      <w:lvlText w:val=""/>
+      <w:lvlJc w:val="left"/>
+      <w:pPr>
+        <w:ind w:left="6480" w:hanging="360"/>
+      </w:pPr>
+      <w:rPr>
+        <w:rFonts w:ascii="Wingdings" w:hAnsi="Wingdings" w:hint="default"/>
+      </w:rPr>
+    </w:lvl>
+  </w:abstractNum>
+  <w:abstractNum w:abstractNumId="7" w15:restartNumberingAfterBreak="0">
+    <w:nsid w:val="354B45CD"/>
+    <w:multiLevelType w:val="hybridMultilevel"/>
+    <w:tmpl w:val="2C1EFD4A"/>
+    <w:lvl w:ilvl="0" w:tplc="ACE43A6C">
+      <w:start w:val="1"/>
+      <w:numFmt w:val="bullet"/>
+      <w:lvlText w:val="•"/>
+      <w:lvlJc w:val="left"/>
+      <w:pPr>
+        <w:tabs>
+          <w:tab w:val="num" w:pos="720"/>
+        </w:tabs>
+        <w:ind w:left="720" w:hanging="360"/>
+      </w:pPr>
+      <w:rPr>
+        <w:rFonts w:ascii="Arial" w:hAnsi="Arial" w:hint="default"/>
+      </w:rPr>
+    </w:lvl>
+    <w:lvl w:ilvl="1" w:tplc="A63A743C" w:tentative="1">
+      <w:start w:val="1"/>
+      <w:numFmt w:val="bullet"/>
+      <w:lvlText w:val="•"/>
+      <w:lvlJc w:val="left"/>
+      <w:pPr>
+        <w:tabs>
+          <w:tab w:val="num" w:pos="1440"/>
+        </w:tabs>
+        <w:ind w:left="1440" w:hanging="360"/>
+      </w:pPr>
+      <w:rPr>
+        <w:rFonts w:ascii="Arial" w:hAnsi="Arial" w:hint="default"/>
+      </w:rPr>
+    </w:lvl>
+    <w:lvl w:ilvl="2" w:tplc="8966A534" w:tentative="1">
+      <w:start w:val="1"/>
+      <w:numFmt w:val="bullet"/>
+      <w:lvlText w:val="•"/>
+      <w:lvlJc w:val="left"/>
+      <w:pPr>
+        <w:tabs>
+          <w:tab w:val="num" w:pos="2160"/>
+        </w:tabs>
+        <w:ind w:left="2160" w:hanging="360"/>
+      </w:pPr>
+      <w:rPr>
+        <w:rFonts w:ascii="Arial" w:hAnsi="Arial" w:hint="default"/>
+      </w:rPr>
+    </w:lvl>
+    <w:lvl w:ilvl="3" w:tplc="4A16B5F8" w:tentative="1">
+      <w:start w:val="1"/>
+      <w:numFmt w:val="bullet"/>
+      <w:lvlText w:val="•"/>
+      <w:lvlJc w:val="left"/>
+      <w:pPr>
+        <w:tabs>
+          <w:tab w:val="num" w:pos="2880"/>
+        </w:tabs>
+        <w:ind w:left="2880" w:hanging="360"/>
+      </w:pPr>
+      <w:rPr>
+        <w:rFonts w:ascii="Arial" w:hAnsi="Arial" w:hint="default"/>
+      </w:rPr>
+    </w:lvl>
+    <w:lvl w:ilvl="4" w:tplc="605073FA" w:tentative="1">
+      <w:start w:val="1"/>
+      <w:numFmt w:val="bullet"/>
+      <w:lvlText w:val="•"/>
+      <w:lvlJc w:val="left"/>
+      <w:pPr>
+        <w:tabs>
+          <w:tab w:val="num" w:pos="3600"/>
+        </w:tabs>
+        <w:ind w:left="3600" w:hanging="360"/>
+      </w:pPr>
+      <w:rPr>
+        <w:rFonts w:ascii="Arial" w:hAnsi="Arial" w:hint="default"/>
+      </w:rPr>
+    </w:lvl>
+    <w:lvl w:ilvl="5" w:tplc="D3561B0E" w:tentative="1">
+      <w:start w:val="1"/>
+      <w:numFmt w:val="bullet"/>
+      <w:lvlText w:val="•"/>
+      <w:lvlJc w:val="left"/>
+      <w:pPr>
+        <w:tabs>
+          <w:tab w:val="num" w:pos="4320"/>
+        </w:tabs>
+        <w:ind w:left="4320" w:hanging="360"/>
+      </w:pPr>
+      <w:rPr>
+        <w:rFonts w:ascii="Arial" w:hAnsi="Arial" w:hint="default"/>
+      </w:rPr>
+    </w:lvl>
+    <w:lvl w:ilvl="6" w:tplc="60A87016" w:tentative="1">
+      <w:start w:val="1"/>
+      <w:numFmt w:val="bullet"/>
+      <w:lvlText w:val="•"/>
+      <w:lvlJc w:val="left"/>
+      <w:pPr>
+        <w:tabs>
+          <w:tab w:val="num" w:pos="5040"/>
+        </w:tabs>
+        <w:ind w:left="5040" w:hanging="360"/>
+      </w:pPr>
+      <w:rPr>
+        <w:rFonts w:ascii="Arial" w:hAnsi="Arial" w:hint="default"/>
+      </w:rPr>
+    </w:lvl>
+    <w:lvl w:ilvl="7" w:tplc="554256BA" w:tentative="1">
+      <w:start w:val="1"/>
+      <w:numFmt w:val="bullet"/>
+      <w:lvlText w:val="•"/>
+      <w:lvlJc w:val="left"/>
+      <w:pPr>
+        <w:tabs>
+          <w:tab w:val="num" w:pos="5760"/>
+        </w:tabs>
+        <w:ind w:left="5760" w:hanging="360"/>
+      </w:pPr>
+      <w:rPr>
+        <w:rFonts w:ascii="Arial" w:hAnsi="Arial" w:hint="default"/>
+      </w:rPr>
+    </w:lvl>
+    <w:lvl w:ilvl="8" w:tplc="B15A67B2" w:tentative="1">
+      <w:start w:val="1"/>
+      <w:numFmt w:val="bullet"/>
+      <w:lvlText w:val="•"/>
+      <w:lvlJc w:val="left"/>
+      <w:pPr>
+        <w:tabs>
+          <w:tab w:val="num" w:pos="6480"/>
+        </w:tabs>
+        <w:ind w:left="6480" w:hanging="360"/>
+      </w:pPr>
+      <w:rPr>
+        <w:rFonts w:ascii="Arial" w:hAnsi="Arial" w:hint="default"/>
+      </w:rPr>
+    </w:lvl>
+  </w:abstractNum>
+  <w:abstractNum w:abstractNumId="8" w15:restartNumberingAfterBreak="0">
     <w:nsid w:val="43401DD3"/>
     <w:multiLevelType w:val="hybridMultilevel"/>
     <w:tmpl w:val="0CBCC7E4"/>
@@ -7210,7 +8113,147 @@
       </w:rPr>
     </w:lvl>
   </w:abstractNum>
-  <w:abstractNum w:abstractNumId="5" w15:restartNumberingAfterBreak="0">
+  <w:abstractNum w:abstractNumId="9" w15:restartNumberingAfterBreak="0">
+    <w:nsid w:val="4BFC44D5"/>
+    <w:multiLevelType w:val="hybridMultilevel"/>
+    <w:tmpl w:val="C2E8C7A0"/>
+    <w:lvl w:ilvl="0" w:tplc="DEB8F6B2">
+      <w:start w:val="1"/>
+      <w:numFmt w:val="bullet"/>
+      <w:lvlText w:val="•"/>
+      <w:lvlJc w:val="left"/>
+      <w:pPr>
+        <w:tabs>
+          <w:tab w:val="num" w:pos="720"/>
+        </w:tabs>
+        <w:ind w:left="720" w:hanging="360"/>
+      </w:pPr>
+      <w:rPr>
+        <w:rFonts w:ascii="Arial" w:hAnsi="Arial" w:hint="default"/>
+      </w:rPr>
+    </w:lvl>
+    <w:lvl w:ilvl="1" w:tplc="8E26AC2A" w:tentative="1">
+      <w:start w:val="1"/>
+      <w:numFmt w:val="bullet"/>
+      <w:lvlText w:val="•"/>
+      <w:lvlJc w:val="left"/>
+      <w:pPr>
+        <w:tabs>
+          <w:tab w:val="num" w:pos="1440"/>
+        </w:tabs>
+        <w:ind w:left="1440" w:hanging="360"/>
+      </w:pPr>
+      <w:rPr>
+        <w:rFonts w:ascii="Arial" w:hAnsi="Arial" w:hint="default"/>
+      </w:rPr>
+    </w:lvl>
+    <w:lvl w:ilvl="2" w:tplc="50E4C680" w:tentative="1">
+      <w:start w:val="1"/>
+      <w:numFmt w:val="bullet"/>
+      <w:lvlText w:val="•"/>
+      <w:lvlJc w:val="left"/>
+      <w:pPr>
+        <w:tabs>
+          <w:tab w:val="num" w:pos="2160"/>
+        </w:tabs>
+        <w:ind w:left="2160" w:hanging="360"/>
+      </w:pPr>
+      <w:rPr>
+        <w:rFonts w:ascii="Arial" w:hAnsi="Arial" w:hint="default"/>
+      </w:rPr>
+    </w:lvl>
+    <w:lvl w:ilvl="3" w:tplc="9D16CD1C" w:tentative="1">
+      <w:start w:val="1"/>
+      <w:numFmt w:val="bullet"/>
+      <w:lvlText w:val="•"/>
+      <w:lvlJc w:val="left"/>
+      <w:pPr>
+        <w:tabs>
+          <w:tab w:val="num" w:pos="2880"/>
+        </w:tabs>
+        <w:ind w:left="2880" w:hanging="360"/>
+      </w:pPr>
+      <w:rPr>
+        <w:rFonts w:ascii="Arial" w:hAnsi="Arial" w:hint="default"/>
+      </w:rPr>
+    </w:lvl>
+    <w:lvl w:ilvl="4" w:tplc="2382B228" w:tentative="1">
+      <w:start w:val="1"/>
+      <w:numFmt w:val="bullet"/>
+      <w:lvlText w:val="•"/>
+      <w:lvlJc w:val="left"/>
+      <w:pPr>
+        <w:tabs>
+          <w:tab w:val="num" w:pos="3600"/>
+        </w:tabs>
+        <w:ind w:left="3600" w:hanging="360"/>
+      </w:pPr>
+      <w:rPr>
+        <w:rFonts w:ascii="Arial" w:hAnsi="Arial" w:hint="default"/>
+      </w:rPr>
+    </w:lvl>
+    <w:lvl w:ilvl="5" w:tplc="322877CE" w:tentative="1">
+      <w:start w:val="1"/>
+      <w:numFmt w:val="bullet"/>
+      <w:lvlText w:val="•"/>
+      <w:lvlJc w:val="left"/>
+      <w:pPr>
+        <w:tabs>
+          <w:tab w:val="num" w:pos="4320"/>
+        </w:tabs>
+        <w:ind w:left="4320" w:hanging="360"/>
+      </w:pPr>
+      <w:rPr>
+        <w:rFonts w:ascii="Arial" w:hAnsi="Arial" w:hint="default"/>
+      </w:rPr>
+    </w:lvl>
+    <w:lvl w:ilvl="6" w:tplc="B4188F18" w:tentative="1">
+      <w:start w:val="1"/>
+      <w:numFmt w:val="bullet"/>
+      <w:lvlText w:val="•"/>
+      <w:lvlJc w:val="left"/>
+      <w:pPr>
+        <w:tabs>
+          <w:tab w:val="num" w:pos="5040"/>
+        </w:tabs>
+        <w:ind w:left="5040" w:hanging="360"/>
+      </w:pPr>
+      <w:rPr>
+        <w:rFonts w:ascii="Arial" w:hAnsi="Arial" w:hint="default"/>
+      </w:rPr>
+    </w:lvl>
+    <w:lvl w:ilvl="7" w:tplc="0708F9C6" w:tentative="1">
+      <w:start w:val="1"/>
+      <w:numFmt w:val="bullet"/>
+      <w:lvlText w:val="•"/>
+      <w:lvlJc w:val="left"/>
+      <w:pPr>
+        <w:tabs>
+          <w:tab w:val="num" w:pos="5760"/>
+        </w:tabs>
+        <w:ind w:left="5760" w:hanging="360"/>
+      </w:pPr>
+      <w:rPr>
+        <w:rFonts w:ascii="Arial" w:hAnsi="Arial" w:hint="default"/>
+      </w:rPr>
+    </w:lvl>
+    <w:lvl w:ilvl="8" w:tplc="B81EE4C6" w:tentative="1">
+      <w:start w:val="1"/>
+      <w:numFmt w:val="bullet"/>
+      <w:lvlText w:val="•"/>
+      <w:lvlJc w:val="left"/>
+      <w:pPr>
+        <w:tabs>
+          <w:tab w:val="num" w:pos="6480"/>
+        </w:tabs>
+        <w:ind w:left="6480" w:hanging="360"/>
+      </w:pPr>
+      <w:rPr>
+        <w:rFonts w:ascii="Arial" w:hAnsi="Arial" w:hint="default"/>
+      </w:rPr>
+    </w:lvl>
+  </w:abstractNum>
+  <w:abstractNum w:abstractNumId="10" w15:restartNumberingAfterBreak="0">
     <w:nsid w:val="4F0548CE"/>
     <w:multiLevelType w:val="hybridMultilevel"/>
     <w:tmpl w:val="6308B1D6"/>
@@ -7322,10 +8365,10 @@
       </w:rPr>
     </w:lvl>
   </w:abstractNum>
-  <w:abstractNum w:abstractNumId="6" w15:restartNumberingAfterBreak="0">
+  <w:abstractNum w:abstractNumId="11" w15:restartNumberingAfterBreak="0">
     <w:nsid w:val="6739417C"/>
     <w:multiLevelType w:val="hybridMultilevel"/>
-    <w:tmpl w:val="C666EDDE"/>
+    <w:tmpl w:val="F4A26B7E"/>
     <w:lvl w:ilvl="0" w:tplc="040C0001">
       <w:start w:val="1"/>
       <w:numFmt w:val="bullet"/>
@@ -7435,7 +8478,7 @@
       </w:rPr>
     </w:lvl>
   </w:abstractNum>
-  <w:abstractNum w:abstractNumId="7" w15:restartNumberingAfterBreak="0">
+  <w:abstractNum w:abstractNumId="12" w15:restartNumberingAfterBreak="0">
     <w:nsid w:val="73083A2C"/>
     <w:multiLevelType w:val="multilevel"/>
     <w:tmpl w:val="DB62BF9E"/>
@@ -7585,27 +8628,42 @@
     </w:lvl>
   </w:abstractNum>
   <w:num w:numId="1" w16cid:durableId="638195797">
-    <w:abstractNumId w:val="3"/>
+    <w:abstractNumId w:val="5"/>
   </w:num>
   <w:num w:numId="2" w16cid:durableId="1246691405">
-    <w:abstractNumId w:val="7"/>
+    <w:abstractNumId w:val="12"/>
   </w:num>
   <w:num w:numId="3" w16cid:durableId="1088961481">
-    <w:abstractNumId w:val="4"/>
+    <w:abstractNumId w:val="8"/>
   </w:num>
   <w:num w:numId="4" w16cid:durableId="1233466135">
     <w:abstractNumId w:val="0"/>
   </w:num>
   <w:num w:numId="5" w16cid:durableId="1043604603">
-    <w:abstractNumId w:val="5"/>
+    <w:abstractNumId w:val="10"/>
   </w:num>
   <w:num w:numId="6" w16cid:durableId="67271478">
     <w:abstractNumId w:val="1"/>
   </w:num>
   <w:num w:numId="7" w16cid:durableId="1303387193">
+    <w:abstractNumId w:val="11"/>
+  </w:num>
+  <w:num w:numId="8" w16cid:durableId="1324888988">
+    <w:abstractNumId w:val="4"/>
+  </w:num>
+  <w:num w:numId="9" w16cid:durableId="550773541">
+    <w:abstractNumId w:val="9"/>
+  </w:num>
+  <w:num w:numId="10" w16cid:durableId="1289896175">
+    <w:abstractNumId w:val="7"/>
+  </w:num>
+  <w:num w:numId="11" w16cid:durableId="2060470071">
+    <w:abstractNumId w:val="3"/>
+  </w:num>
+  <w:num w:numId="12" w16cid:durableId="730690198">
     <w:abstractNumId w:val="6"/>
   </w:num>
-  <w:num w:numId="8" w16cid:durableId="1324888988">
+  <w:num w:numId="13" w16cid:durableId="95758245">
     <w:abstractNumId w:val="2"/>
   </w:num>
 </w:numbering>

</xml_diff>